<commit_message>
Chapter 3. 2 more parts to go!!!
</commit_message>
<xml_diff>
--- a/Documentation/Chapters/Chapter1.docx
+++ b/Documentation/Chapters/Chapter1.docx
@@ -12,8 +12,6 @@
           <w:sz w:val="24"/>
         </w:rPr>
       </w:pPr>
-      <w:bookmarkStart w:id="0" w:name="_GoBack"/>
-      <w:bookmarkEnd w:id="0"/>
       <w:r>
         <w:rPr>
           <w:rFonts w:ascii="Century Gothic" w:hAnsi="Century Gothic"/>
@@ -38,7 +36,23 @@
           <w:b/>
           <w:sz w:val="24"/>
         </w:rPr>
-        <w:t>1.1 Project Context</w:t>
+        <w:t>1.1</w:t>
+      </w:r>
+      <w:r>
+        <w:rPr>
+          <w:rFonts w:ascii="Century Gothic" w:hAnsi="Century Gothic"/>
+          <w:b/>
+          <w:sz w:val="24"/>
+        </w:rPr>
+        <w:tab/>
+      </w:r>
+      <w:r>
+        <w:rPr>
+          <w:rFonts w:ascii="Century Gothic" w:hAnsi="Century Gothic"/>
+          <w:b/>
+          <w:sz w:val="24"/>
+        </w:rPr>
+        <w:t>Project Context</w:t>
       </w:r>
     </w:p>
     <w:p>
@@ -653,7 +667,15 @@
           <w:b/>
           <w:sz w:val="24"/>
         </w:rPr>
-        <w:t xml:space="preserve"> Research Locale</w:t>
+        <w:tab/>
+      </w:r>
+      <w:r>
+        <w:rPr>
+          <w:rFonts w:ascii="Century Gothic" w:hAnsi="Century Gothic"/>
+          <w:b/>
+          <w:sz w:val="24"/>
+        </w:rPr>
+        <w:t>Research Locale</w:t>
       </w:r>
     </w:p>
     <w:p>
@@ -1000,7 +1022,18 @@
           <w:szCs w:val="24"/>
           <w:lang w:val="en-US"/>
         </w:rPr>
-        <w:t xml:space="preserve"> Statement of the Problem</w:t>
+        <w:tab/>
+      </w:r>
+      <w:r>
+        <w:rPr>
+          <w:rFonts w:ascii="Century Gothic" w:hAnsi="Century Gothic" w:cs="Trebuchet MS"/>
+          <w:b/>
+          <w:color w:val="000000"/>
+          <w:sz w:val="24"/>
+          <w:szCs w:val="24"/>
+          <w:lang w:val="en-US"/>
+        </w:rPr>
+        <w:t>Statement of the Problem</w:t>
       </w:r>
     </w:p>
     <w:p>
@@ -1423,7 +1456,18 @@
           <w:lang w:val="en-US"/>
         </w:rPr>
         <w:lastRenderedPageBreak/>
-        <w:t xml:space="preserve">1.4 </w:t>
+        <w:t>1.4</w:t>
+      </w:r>
+      <w:r>
+        <w:rPr>
+          <w:rFonts w:ascii="Century Gothic" w:hAnsi="Century Gothic" w:cs="Trebuchet MS"/>
+          <w:b/>
+          <w:color w:val="000000"/>
+          <w:sz w:val="24"/>
+          <w:szCs w:val="24"/>
+          <w:lang w:val="en-US"/>
+        </w:rPr>
+        <w:tab/>
       </w:r>
       <w:r>
         <w:rPr>
@@ -1658,6 +1702,8 @@
           <w:rFonts w:ascii="Century Gothic" w:hAnsi="Century Gothic"/>
         </w:rPr>
       </w:pPr>
+      <w:bookmarkStart w:id="0" w:name="_GoBack"/>
+      <w:bookmarkEnd w:id="0"/>
     </w:p>
     <w:p>
       <w:pPr>
@@ -1686,7 +1732,29 @@
           <w:szCs w:val="24"/>
           <w:lang w:val="en-US"/>
         </w:rPr>
-        <w:t>1.5 Objectives</w:t>
+        <w:t>1.5</w:t>
+      </w:r>
+      <w:r>
+        <w:rPr>
+          <w:rFonts w:ascii="Century Gothic" w:hAnsi="Century Gothic" w:cs="Trebuchet MS"/>
+          <w:b/>
+          <w:color w:val="000000"/>
+          <w:sz w:val="24"/>
+          <w:szCs w:val="24"/>
+          <w:lang w:val="en-US"/>
+        </w:rPr>
+        <w:tab/>
+      </w:r>
+      <w:r>
+        <w:rPr>
+          <w:rFonts w:ascii="Century Gothic" w:hAnsi="Century Gothic" w:cs="Trebuchet MS"/>
+          <w:b/>
+          <w:color w:val="000000"/>
+          <w:sz w:val="24"/>
+          <w:szCs w:val="24"/>
+          <w:lang w:val="en-US"/>
+        </w:rPr>
+        <w:t>Objectives</w:t>
       </w:r>
     </w:p>
     <w:p>
@@ -1701,9 +1769,7 @@
         <w:rPr>
           <w:rFonts w:ascii="Century Gothic" w:hAnsi="Century Gothic" w:cs="Trebuchet MS"/>
           <w:b/>
-          <w:i/>
-          <w:color w:val="000000"/>
-          <w:sz w:val="24"/>
+          <w:color w:val="000000"/>
           <w:szCs w:val="24"/>
           <w:lang w:val="en-US"/>
         </w:rPr>
@@ -1721,9 +1787,7 @@
         <w:rPr>
           <w:rFonts w:ascii="Century Gothic" w:hAnsi="Century Gothic" w:cs="Trebuchet MS"/>
           <w:b/>
-          <w:i/>
-          <w:color w:val="000000"/>
-          <w:sz w:val="24"/>
+          <w:color w:val="000000"/>
           <w:szCs w:val="24"/>
           <w:lang w:val="en-US"/>
         </w:rPr>
@@ -1793,14 +1857,13 @@
         <w:textAlignment w:val="center"/>
         <w:rPr>
           <w:rFonts w:ascii="Century Gothic" w:hAnsi="Century Gothic"/>
-        </w:rPr>
-      </w:pPr>
-      <w:r>
-        <w:rPr>
-          <w:rFonts w:ascii="Century Gothic" w:hAnsi="Century Gothic"/>
-          <w:b/>
-          <w:i/>
-          <w:sz w:val="24"/>
+          <w:sz w:val="20"/>
+        </w:rPr>
+      </w:pPr>
+      <w:r>
+        <w:rPr>
+          <w:rFonts w:ascii="Century Gothic" w:hAnsi="Century Gothic"/>
+          <w:b/>
         </w:rPr>
         <w:lastRenderedPageBreak/>
         <w:t>Specific Objectives</w:t>
@@ -1808,7 +1871,6 @@
       <w:r>
         <w:rPr>
           <w:rFonts w:ascii="Century Gothic" w:hAnsi="Century Gothic"/>
-          <w:sz w:val="24"/>
         </w:rPr>
         <w:t xml:space="preserve"> </w:t>
       </w:r>
@@ -2107,7 +2169,23 @@
           <w:sz w:val="24"/>
         </w:rPr>
         <w:lastRenderedPageBreak/>
-        <w:t>1.6 Importance of the Study</w:t>
+        <w:t>1.6</w:t>
+      </w:r>
+      <w:r>
+        <w:rPr>
+          <w:rFonts w:ascii="Century Gothic" w:hAnsi="Century Gothic"/>
+          <w:b/>
+          <w:sz w:val="24"/>
+        </w:rPr>
+        <w:tab/>
+      </w:r>
+      <w:r>
+        <w:rPr>
+          <w:rFonts w:ascii="Century Gothic" w:hAnsi="Century Gothic"/>
+          <w:b/>
+          <w:sz w:val="24"/>
+        </w:rPr>
+        <w:t>Importance of the Study</w:t>
       </w:r>
     </w:p>
     <w:p>
@@ -2278,24 +2356,8 @@
           <w:b/>
           <w:sz w:val="24"/>
         </w:rPr>
-        <w:t>1.7 Review of Related Literature and Studies</w:t>
-      </w:r>
-    </w:p>
-    <w:p>
-      <w:pPr>
-        <w:suppressAutoHyphens/>
-        <w:autoSpaceDE w:val="0"/>
-        <w:autoSpaceDN w:val="0"/>
-        <w:adjustRightInd w:val="0"/>
-        <w:spacing w:after="0" w:line="480" w:lineRule="auto"/>
-        <w:jc w:val="both"/>
-        <w:textAlignment w:val="center"/>
-        <w:rPr>
-          <w:rFonts w:ascii="Century Gothic" w:hAnsi="Century Gothic"/>
-          <w:b/>
-          <w:sz w:val="24"/>
-        </w:rPr>
-      </w:pPr>
+        <w:t xml:space="preserve">1.7 </w:t>
+      </w:r>
       <w:r>
         <w:rPr>
           <w:rFonts w:ascii="Century Gothic" w:hAnsi="Century Gothic"/>
@@ -2994,15 +3056,22 @@
     <w:p>
       <w:pPr>
         <w:spacing w:line="480" w:lineRule="auto"/>
-        <w:ind w:left="720"/>
-        <w:jc w:val="both"/>
+        <w:jc w:val="both"/>
+        <w:rPr>
+          <w:rFonts w:ascii="Century Gothic" w:hAnsi="Century Gothic" w:cs="Arial"/>
+          <w:b/>
+          <w:bCs/>
+        </w:rPr>
+      </w:pPr>
+      <w:r>
         <w:rPr>
           <w:rFonts w:ascii="Century Gothic" w:hAnsi="Century Gothic" w:cs="Arial"/>
           <w:b/>
           <w:bCs/>
           <w:sz w:val="24"/>
         </w:rPr>
-      </w:pPr>
+        <w:t>1.8</w:t>
+      </w:r>
       <w:r>
         <w:rPr>
           <w:rFonts w:ascii="Century Gothic" w:hAnsi="Century Gothic" w:cs="Arial"/>
@@ -3010,7 +3079,148 @@
           <w:bCs/>
           <w:sz w:val="24"/>
         </w:rPr>
+        <w:tab/>
+      </w:r>
+      <w:r>
+        <w:rPr>
+          <w:rFonts w:ascii="Century Gothic" w:hAnsi="Century Gothic" w:cs="Arial"/>
+          <w:b/>
+          <w:bCs/>
+          <w:sz w:val="24"/>
+        </w:rPr>
         <w:t xml:space="preserve">Review of Related Literature </w:t>
+      </w:r>
+      <w:r>
+        <w:rPr>
+          <w:rFonts w:ascii="Century Gothic" w:hAnsi="Century Gothic" w:cs="Arial"/>
+          <w:b/>
+          <w:bCs/>
+          <w:sz w:val="24"/>
+        </w:rPr>
+        <w:t>and Studies</w:t>
+      </w:r>
+    </w:p>
+    <w:p>
+      <w:pPr>
+        <w:spacing w:line="480" w:lineRule="auto"/>
+        <w:ind w:firstLine="720"/>
+        <w:jc w:val="both"/>
+        <w:rPr>
+          <w:rFonts w:ascii="Century Gothic" w:hAnsi="Century Gothic" w:cs="Arial"/>
+        </w:rPr>
+      </w:pPr>
+      <w:r>
+        <w:rPr>
+          <w:rFonts w:ascii="Century Gothic" w:hAnsi="Century Gothic" w:cs="Arial"/>
+        </w:rPr>
+        <w:t>This review will focus on the management of event activities particularly in the Community Extension Program Services including the requesting and approval of forms in particular programs and activities, through the use of software technologies available.</w:t>
+      </w:r>
+      <w:r>
+        <w:rPr>
+          <w:rFonts w:ascii="Century Gothic" w:hAnsi="Century Gothic" w:cs="Arial"/>
+        </w:rPr>
+        <w:t xml:space="preserve"> </w:t>
+      </w:r>
+    </w:p>
+    <w:p>
+      <w:pPr>
+        <w:spacing w:line="480" w:lineRule="auto"/>
+        <w:ind w:firstLine="720"/>
+        <w:jc w:val="both"/>
+        <w:rPr>
+          <w:rFonts w:ascii="Century Gothic" w:hAnsi="Century Gothic" w:cs="Arial"/>
+        </w:rPr>
+      </w:pPr>
+      <w:r>
+        <w:rPr>
+          <w:rFonts w:ascii="Century Gothic" w:hAnsi="Century Gothic" w:cs="Arial"/>
+        </w:rPr>
+        <w:t>Furthermore, the researchers think that these studies and literature can help them further understand the demands and needs the proposed project has.</w:t>
+      </w:r>
+    </w:p>
+    <w:p>
+      <w:pPr>
+        <w:spacing w:line="480" w:lineRule="auto"/>
+        <w:ind w:firstLine="720"/>
+        <w:jc w:val="both"/>
+        <w:rPr>
+          <w:rFonts w:ascii="Century Gothic" w:hAnsi="Century Gothic" w:cs="Arial"/>
+          <w:b/>
+        </w:rPr>
+      </w:pPr>
+      <w:r>
+        <w:rPr>
+          <w:rFonts w:ascii="Century Gothic" w:hAnsi="Century Gothic" w:cs="Arial"/>
+          <w:b/>
+        </w:rPr>
+        <w:t>Literature</w:t>
+      </w:r>
+    </w:p>
+    <w:p>
+      <w:pPr>
+        <w:spacing w:line="480" w:lineRule="auto"/>
+        <w:ind w:left="720" w:firstLine="720"/>
+        <w:jc w:val="both"/>
+        <w:rPr>
+          <w:rFonts w:ascii="Century Gothic" w:hAnsi="Century Gothic"/>
+        </w:rPr>
+      </w:pPr>
+      <w:r>
+        <w:rPr>
+          <w:rFonts w:ascii="Century Gothic" w:hAnsi="Century Gothic"/>
+          <w:b/>
+        </w:rPr>
+        <w:t>Outreach Sy</w:t>
+      </w:r>
+      <w:r>
+        <w:rPr>
+          <w:rFonts w:ascii="Century Gothic" w:hAnsi="Century Gothic"/>
+          <w:b/>
+        </w:rPr>
+        <w:t>s</w:t>
+      </w:r>
+      <w:r>
+        <w:rPr>
+          <w:rFonts w:ascii="Century Gothic" w:hAnsi="Century Gothic"/>
+          <w:b/>
+        </w:rPr>
+        <w:t>tems – Neoserra CRM Software (2014)</w:t>
+      </w:r>
+      <w:r>
+        <w:rPr>
+          <w:rFonts w:ascii="Century Gothic" w:hAnsi="Century Gothic"/>
+          <w:b/>
+        </w:rPr>
+        <w:t>.</w:t>
+      </w:r>
+      <w:r>
+        <w:rPr>
+          <w:rFonts w:ascii="Century Gothic" w:hAnsi="Century Gothic"/>
+        </w:rPr>
+        <w:t xml:space="preserve"> The website shows the idea, design and the information must have in an outreach system. This design of the system was appropriate for a non-profit economic development program.  It shows the overview of some modules that might include or must have in a community outreach system.</w:t>
+      </w:r>
+    </w:p>
+    <w:p>
+      <w:pPr>
+        <w:spacing w:line="480" w:lineRule="auto"/>
+        <w:ind w:left="720" w:firstLine="720"/>
+        <w:jc w:val="both"/>
+        <w:rPr>
+          <w:rFonts w:ascii="Century Gothic" w:hAnsi="Century Gothic"/>
+        </w:rPr>
+      </w:pPr>
+      <w:r>
+        <w:rPr>
+          <w:rFonts w:ascii="Century Gothic" w:hAnsi="Century Gothic"/>
+          <w:b/>
+        </w:rPr>
+        <w:t>ProcessDonation (2018)</w:t>
+      </w:r>
+      <w:r>
+        <w:rPr>
+          <w:rFonts w:ascii="Century Gothic" w:hAnsi="Century Gothic"/>
+        </w:rPr>
+        <w:t xml:space="preserve">. The website features most of the process in terms of events and registration process, branding, managing members and donors, peer-to-peer and mobile fundraising. </w:t>
       </w:r>
     </w:p>
     <w:p>
@@ -3019,18 +3229,48 @@
         <w:ind w:left="720"/>
         <w:jc w:val="both"/>
         <w:rPr>
-          <w:rFonts w:ascii="Century Gothic" w:hAnsi="Century Gothic" w:cs="Arial"/>
-          <w:b/>
-          <w:bCs/>
-        </w:rPr>
-      </w:pPr>
-      <w:r>
-        <w:rPr>
-          <w:rFonts w:ascii="Century Gothic" w:hAnsi="Century Gothic" w:cs="Arial"/>
-          <w:b/>
-          <w:bCs/>
-        </w:rPr>
-        <w:t>Introduction</w:t>
+          <w:rFonts w:ascii="Century Gothic" w:hAnsi="Century Gothic"/>
+          <w:b/>
+        </w:rPr>
+      </w:pPr>
+      <w:r>
+        <w:rPr>
+          <w:rFonts w:ascii="Century Gothic" w:hAnsi="Century Gothic"/>
+          <w:b/>
+        </w:rPr>
+        <w:lastRenderedPageBreak/>
+        <w:t>Local Studies</w:t>
+      </w:r>
+    </w:p>
+    <w:p>
+      <w:pPr>
+        <w:spacing w:line="480" w:lineRule="auto"/>
+        <w:ind w:left="720"/>
+        <w:jc w:val="both"/>
+        <w:rPr>
+          <w:rFonts w:ascii="Century Gothic" w:hAnsi="Century Gothic"/>
+        </w:rPr>
+      </w:pPr>
+      <w:r>
+        <w:rPr>
+          <w:rFonts w:ascii="Century Gothic" w:hAnsi="Century Gothic"/>
+          <w:b/>
+        </w:rPr>
+        <w:tab/>
+        <w:t>Impact of Community Extension Programs on the Residents of Selected Adopted Barangays of I</w:t>
+      </w:r>
+      <w:r>
+        <w:rPr>
+          <w:rFonts w:ascii="Century Gothic" w:hAnsi="Century Gothic"/>
+          <w:b/>
+        </w:rPr>
+        <w:t>fugao State University, Philippines</w:t>
+      </w:r>
+      <w:r>
+        <w:rPr>
+          <w:rFonts w:ascii="Century Gothic" w:hAnsi="Century Gothic"/>
+        </w:rPr>
+        <w:t xml:space="preserve"> (Dugyon, 2016). S </w:t>
       </w:r>
     </w:p>
     <w:p>
@@ -3039,26 +3279,123 @@
         <w:ind w:left="720" w:firstLine="720"/>
         <w:jc w:val="both"/>
         <w:rPr>
-          <w:rFonts w:ascii="Century Gothic" w:hAnsi="Century Gothic" w:cs="Arial"/>
-        </w:rPr>
-      </w:pPr>
-      <w:r>
-        <w:rPr>
-          <w:rFonts w:ascii="Century Gothic" w:hAnsi="Century Gothic" w:cs="Arial"/>
-        </w:rPr>
-        <w:t xml:space="preserve">The Community Extension Service Unit aims to organize and implement opportunities for the Associates and students through community outreach activities to demonstrates their commitment in their respective professional fields to communities and organizations. With students and events increasing, the difficulty in managing and organizing events also increased, the used of traditional system such as spreadsheets and papers do exist but through the </w:t>
-      </w:r>
-      <w:r>
-        <w:rPr>
-          <w:rFonts w:ascii="Century Gothic" w:hAnsi="Century Gothic" w:cs="Arial"/>
-        </w:rPr>
-        <w:t>use</w:t>
-      </w:r>
-      <w:r>
-        <w:rPr>
-          <w:rFonts w:ascii="Century Gothic" w:hAnsi="Century Gothic" w:cs="Arial"/>
-        </w:rPr>
-        <w:t xml:space="preserve"> of modern software technologies such as web-based and application software available, the liability of traditional system can overcome. </w:t>
+          <w:rFonts w:ascii="Century Gothic" w:hAnsi="Century Gothic"/>
+        </w:rPr>
+      </w:pPr>
+      <w:r>
+        <w:rPr>
+          <w:rFonts w:ascii="Century Gothic" w:hAnsi="Century Gothic"/>
+          <w:b/>
+        </w:rPr>
+        <w:t>Involvement in Community Extension Program of Business Administration Students in one Higher Education Institution in the Philippines</w:t>
+      </w:r>
+      <w:r>
+        <w:rPr>
+          <w:rFonts w:ascii="Century Gothic" w:hAnsi="Century Gothic"/>
+        </w:rPr>
+        <w:t xml:space="preserve"> </w:t>
+      </w:r>
+      <w:r>
+        <w:rPr>
+          <w:rFonts w:ascii="Century Gothic" w:hAnsi="Century Gothic"/>
+        </w:rPr>
+        <w:t>(</w:t>
+      </w:r>
+      <w:r>
+        <w:rPr>
+          <w:rFonts w:ascii="Century Gothic" w:hAnsi="Century Gothic"/>
+        </w:rPr>
+        <w:t xml:space="preserve">Rubio et al., </w:t>
+      </w:r>
+      <w:r>
+        <w:rPr>
+          <w:rFonts w:ascii="Century Gothic" w:hAnsi="Century Gothic"/>
+        </w:rPr>
+        <w:t xml:space="preserve">2016). The </w:t>
+      </w:r>
+      <w:r>
+        <w:rPr>
+          <w:rFonts w:ascii="Century Gothic" w:hAnsi="Century Gothic"/>
+        </w:rPr>
+        <w:t xml:space="preserve">research </w:t>
+      </w:r>
+      <w:r>
+        <w:rPr>
+          <w:rFonts w:ascii="Century Gothic" w:hAnsi="Century Gothic"/>
+        </w:rPr>
+        <w:t xml:space="preserve">determined </w:t>
+      </w:r>
+      <w:r>
+        <w:rPr>
+          <w:rFonts w:ascii="Century Gothic" w:hAnsi="Century Gothic"/>
+        </w:rPr>
+        <w:t>how students of College of Business</w:t>
+      </w:r>
+      <w:r>
+        <w:rPr>
+          <w:rFonts w:ascii="Century Gothic" w:hAnsi="Century Gothic"/>
+        </w:rPr>
+        <w:t>s</w:t>
+      </w:r>
+      <w:r>
+        <w:rPr>
+          <w:rFonts w:ascii="Century Gothic" w:hAnsi="Century Gothic"/>
+        </w:rPr>
+        <w:t xml:space="preserve"> Administration (CBA) of Lyceum of the Philippines University-Batangas benefit of joining and participating community extension program</w:t>
+      </w:r>
+      <w:r>
+        <w:rPr>
+          <w:rFonts w:ascii="Century Gothic" w:hAnsi="Century Gothic"/>
+        </w:rPr>
+        <w:t xml:space="preserve"> in terms of personality, social awareness, unity and recognition and appreciation</w:t>
+      </w:r>
+      <w:r>
+        <w:rPr>
+          <w:rFonts w:ascii="Century Gothic" w:hAnsi="Century Gothic"/>
+        </w:rPr>
+        <w:t>. The research also shows the possible problems that may affect joining community extension program in terms of location, logistics and funds.</w:t>
+      </w:r>
+      <w:r>
+        <w:rPr>
+          <w:rFonts w:ascii="Century Gothic" w:hAnsi="Century Gothic"/>
+        </w:rPr>
+        <w:t xml:space="preserve"> </w:t>
+      </w:r>
+    </w:p>
+    <w:p>
+      <w:pPr>
+        <w:spacing w:line="480" w:lineRule="auto"/>
+        <w:jc w:val="both"/>
+        <w:rPr>
+          <w:rFonts w:ascii="Century Gothic" w:hAnsi="Century Gothic"/>
+          <w:b/>
+          <w:sz w:val="24"/>
+        </w:rPr>
+      </w:pPr>
+      <w:r>
+        <w:rPr>
+          <w:rFonts w:ascii="Century Gothic" w:hAnsi="Century Gothic" w:cs="Trebuchet MS"/>
+          <w:b/>
+          <w:color w:val="000000"/>
+          <w:sz w:val="28"/>
+          <w:szCs w:val="24"/>
+          <w:lang w:val="en-US"/>
+        </w:rPr>
+        <w:tab/>
+      </w:r>
+      <w:r>
+        <w:rPr>
+          <w:rFonts w:ascii="Century Gothic" w:hAnsi="Century Gothic"/>
+          <w:b/>
+        </w:rPr>
+        <w:t>Foreign</w:t>
+      </w:r>
+      <w:r>
+        <w:rPr>
+          <w:rFonts w:ascii="Century Gothic" w:hAnsi="Century Gothic"/>
+          <w:b/>
+        </w:rPr>
+        <w:t xml:space="preserve"> Studies</w:t>
       </w:r>
     </w:p>
     <w:p>
@@ -3067,1039 +3404,122 @@
         <w:ind w:left="720" w:firstLine="720"/>
         <w:jc w:val="both"/>
         <w:rPr>
-          <w:rFonts w:ascii="Century Gothic" w:hAnsi="Century Gothic" w:cs="Arial"/>
-        </w:rPr>
-      </w:pPr>
-      <w:r>
-        <w:rPr>
-          <w:rFonts w:ascii="Century Gothic" w:hAnsi="Century Gothic" w:cs="Arial"/>
-        </w:rPr>
-        <w:t>This review will focus on the management of event activities particularly in the Community Extension Program Services including the requesting and approval of forms in particular programs and activities, through the use of software technologies available.</w:t>
-      </w:r>
-    </w:p>
-    <w:p>
-      <w:pPr>
-        <w:spacing w:line="480" w:lineRule="auto"/>
-        <w:ind w:left="720"/>
-        <w:jc w:val="both"/>
-        <w:rPr>
-          <w:rFonts w:ascii="Century Gothic" w:hAnsi="Century Gothic" w:cs="Arial"/>
-          <w:b/>
-          <w:bCs/>
-        </w:rPr>
-      </w:pPr>
-    </w:p>
-    <w:p>
-      <w:pPr>
-        <w:spacing w:line="480" w:lineRule="auto"/>
-        <w:ind w:left="720"/>
-        <w:jc w:val="both"/>
-        <w:rPr>
-          <w:rFonts w:ascii="Century Gothic" w:hAnsi="Century Gothic" w:cs="Arial"/>
-          <w:b/>
-          <w:bCs/>
-        </w:rPr>
-      </w:pPr>
-      <w:r>
-        <w:rPr>
-          <w:rFonts w:ascii="Century Gothic" w:hAnsi="Century Gothic" w:cs="Arial"/>
-          <w:b/>
-          <w:bCs/>
-        </w:rPr>
-        <w:lastRenderedPageBreak/>
-        <w:t>Local</w:t>
-      </w:r>
-    </w:p>
-    <w:p>
-      <w:pPr>
-        <w:spacing w:line="480" w:lineRule="auto"/>
-        <w:ind w:left="720" w:firstLine="720"/>
-        <w:jc w:val="both"/>
-        <w:rPr>
-          <w:rFonts w:ascii="Century Gothic" w:eastAsia="Helvetica Neue" w:hAnsi="Century Gothic" w:cs="Arial"/>
-          <w:color w:val="000000"/>
-          <w:shd w:val="clear" w:color="auto" w:fill="FFFFFF"/>
-        </w:rPr>
-      </w:pPr>
-      <w:r>
-        <w:rPr>
-          <w:rFonts w:ascii="Century Gothic" w:eastAsia="Helvetica Neue" w:hAnsi="Century Gothic" w:cs="Arial"/>
-          <w:color w:val="000000"/>
-          <w:shd w:val="clear" w:color="auto" w:fill="FFFFFF"/>
-        </w:rPr>
-        <w:t xml:space="preserve">One of the core functions of the academic institutions is to effect change by empowering the people in the community by way of extension programs and services. This research study determined the impact of community extension programs of the Ifugao State University (IFSU) on the residents of the 6 adopted barangays in the province of Ifugao, Philippines. </w:t>
-      </w:r>
-    </w:p>
-    <w:p>
-      <w:pPr>
-        <w:spacing w:line="480" w:lineRule="auto"/>
-        <w:ind w:left="720" w:firstLine="720"/>
-        <w:jc w:val="both"/>
-        <w:rPr>
-          <w:rFonts w:ascii="Century Gothic" w:eastAsia="Helvetica Neue" w:hAnsi="Century Gothic" w:cs="Arial"/>
-          <w:color w:val="000000"/>
-          <w:shd w:val="clear" w:color="auto" w:fill="FFFFFF"/>
-          <w:lang w:val="en-US"/>
-        </w:rPr>
-      </w:pPr>
-      <w:r>
-        <w:rPr>
-          <w:rFonts w:ascii="Century Gothic" w:eastAsia="Helvetica Neue" w:hAnsi="Century Gothic" w:cs="Arial"/>
-          <w:color w:val="000000"/>
-          <w:shd w:val="clear" w:color="auto" w:fill="FFFFFF"/>
-        </w:rPr>
-        <w:t>According to Gonzales (2009), an integrated extension approach is needed to address community issues effectively. Dilao (nd a) in her study on the impact of community extension program on the residents of Barangay Catadman-Manabay averred that issues in the community will not be solely addressed by the local gove</w:t>
-      </w:r>
-      <w:r>
-        <w:rPr>
-          <w:rFonts w:ascii="Century Gothic" w:eastAsia="Helvetica Neue" w:hAnsi="Century Gothic" w:cs="Arial"/>
-          <w:color w:val="000000"/>
-          <w:shd w:val="clear" w:color="auto" w:fill="FFFFFF"/>
-        </w:rPr>
-        <w:t>r</w:t>
-      </w:r>
-      <w:r>
-        <w:rPr>
-          <w:rFonts w:ascii="Century Gothic" w:eastAsia="Helvetica Neue" w:hAnsi="Century Gothic" w:cs="Arial"/>
-          <w:color w:val="000000"/>
-          <w:shd w:val="clear" w:color="auto" w:fill="FFFFFF"/>
-        </w:rPr>
-        <w:t>nment officials nor by the residents, but these need a knowledge based sector and the academe for it to come up with scientific diagnosis with the regard to the occurrences of problems in the community. The Commission on Higher Education (CHED) by virtue of Republic Act 7722, mandates higher education institutions to respond to the call for societal transformation.</w:t>
-      </w:r>
-      <w:r>
-        <w:rPr>
-          <w:rFonts w:ascii="Century Gothic" w:eastAsia="Helvetica Neue" w:hAnsi="Century Gothic" w:cs="Arial"/>
-          <w:color w:val="000000"/>
-          <w:shd w:val="clear" w:color="auto" w:fill="FFFFFF"/>
-        </w:rPr>
-        <w:t xml:space="preserve"> </w:t>
-      </w:r>
-      <w:r>
-        <w:rPr>
-          <w:rFonts w:ascii="Century Gothic" w:eastAsia="Helvetica Neue" w:hAnsi="Century Gothic" w:cs="Arial"/>
-          <w:color w:val="000000"/>
-          <w:shd w:val="clear" w:color="auto" w:fill="FFFFFF"/>
-        </w:rPr>
-        <w:t>Extensions services respond the needs of the communities and the goal of universities and colleges IFSU.</w:t>
-      </w:r>
-      <w:r>
-        <w:rPr>
-          <w:rFonts w:ascii="Century Gothic" w:eastAsia="Helvetica Neue" w:hAnsi="Century Gothic" w:cs="Arial"/>
-          <w:color w:val="000000"/>
-          <w:shd w:val="clear" w:color="auto" w:fill="FFFFFF"/>
-        </w:rPr>
-        <w:t xml:space="preserve"> </w:t>
-      </w:r>
-      <w:r>
-        <w:rPr>
-          <w:rFonts w:ascii="Century Gothic" w:eastAsia="Helvetica Neue" w:hAnsi="Century Gothic" w:cs="Arial"/>
-          <w:color w:val="000000"/>
-          <w:shd w:val="clear" w:color="auto" w:fill="FFFFFF"/>
-        </w:rPr>
-        <w:t xml:space="preserve">This evaluation type of research intends to gain an understanding of the successes and challenges that the extension implementers of IFSU face so as to guide future activities in a positive way. A total of 111 recipients of IFSU’s extension programs and services were utilized as respondents. Results showed that IFSU’s extension programs have contributed to the communities especially in enhancing the knowledge </w:t>
-      </w:r>
-      <w:r>
-        <w:rPr>
-          <w:rFonts w:ascii="Century Gothic" w:eastAsia="Helvetica Neue" w:hAnsi="Century Gothic" w:cs="Arial"/>
-          <w:color w:val="000000"/>
-          <w:shd w:val="clear" w:color="auto" w:fill="FFFFFF"/>
-        </w:rPr>
-        <w:lastRenderedPageBreak/>
-        <w:t xml:space="preserve">and skills of the residents, as well as, in promoting health and wellness among the residents, and in preventing the youth and the mothers not to be indulged in vices. While respondents believed that they have gained and learned many skills through the extension programs and projects, almost all of the respondents perceived the necessity of further improving and enhancing the community extension programs of IFSU. </w:t>
-      </w:r>
-    </w:p>
-    <w:p>
-      <w:pPr>
-        <w:spacing w:line="480" w:lineRule="auto"/>
-        <w:ind w:left="720"/>
-        <w:jc w:val="both"/>
-        <w:rPr>
-          <w:rFonts w:ascii="Century Gothic" w:eastAsia="Helvetica Neue" w:hAnsi="Century Gothic" w:cs="Arial"/>
-          <w:color w:val="000000"/>
-          <w:shd w:val="clear" w:color="auto" w:fill="FFFFFF"/>
-        </w:rPr>
-      </w:pPr>
-      <w:r>
-        <w:rPr>
-          <w:rFonts w:ascii="Century Gothic" w:eastAsia="Helvetica Neue" w:hAnsi="Century Gothic" w:cs="Arial"/>
-          <w:color w:val="000000"/>
-          <w:shd w:val="clear" w:color="auto" w:fill="FFFFFF"/>
-        </w:rPr>
-        <w:t xml:space="preserve">An integrated extension project package should be developed and carried out based on the assessed community needs in order to have greater impact. </w:t>
-      </w:r>
-    </w:p>
-    <w:p>
-      <w:pPr>
-        <w:spacing w:line="480" w:lineRule="auto"/>
-        <w:ind w:left="720" w:firstLine="720"/>
-        <w:jc w:val="both"/>
-        <w:rPr>
-          <w:rFonts w:ascii="Century Gothic" w:hAnsi="Century Gothic" w:cs="Arial"/>
-        </w:rPr>
-      </w:pPr>
-      <w:r>
-        <w:rPr>
-          <w:rFonts w:ascii="Century Gothic" w:hAnsi="Century Gothic" w:cs="Arial"/>
-        </w:rPr>
-        <w:t xml:space="preserve">Surigao del Sur State University, a government academic institution stressed the commitment and involvement of higher education regarding the extension services and programs in the university. </w:t>
-      </w:r>
-    </w:p>
-    <w:p>
-      <w:pPr>
-        <w:spacing w:line="480" w:lineRule="auto"/>
-        <w:ind w:left="720" w:firstLine="720"/>
-        <w:jc w:val="both"/>
-        <w:rPr>
-          <w:rFonts w:ascii="Century Gothic" w:hAnsi="Century Gothic" w:cs="Arial"/>
-        </w:rPr>
-      </w:pPr>
-      <w:r>
-        <w:rPr>
-          <w:rFonts w:ascii="Century Gothic" w:hAnsi="Century Gothic" w:cs="Arial"/>
-        </w:rPr>
-        <w:t>Extension programs and services as an enhancement of curricular program of each campus and based on the approved Extension Manual Board of Trustees Resolution No. 185 series of 2002 and Extension and Services per Board Resolution No. 34 series of 2004 which aims to improve the quality and addressed the issues of community.</w:t>
-      </w:r>
-    </w:p>
-    <w:p>
-      <w:pPr>
-        <w:spacing w:line="480" w:lineRule="auto"/>
-        <w:ind w:left="720"/>
-        <w:jc w:val="both"/>
-        <w:rPr>
-          <w:rFonts w:ascii="Century Gothic" w:hAnsi="Century Gothic" w:cs="Arial"/>
-        </w:rPr>
-      </w:pPr>
-      <w:r>
-        <w:rPr>
-          <w:rFonts w:ascii="Century Gothic" w:hAnsi="Century Gothic" w:cs="Arial"/>
-        </w:rPr>
-        <w:t xml:space="preserve">The income augmentation of target communities and implementation of extension programs in the regional, national and international level are the objectives of SDSSU-MTDP (2010). </w:t>
-      </w:r>
-    </w:p>
-    <w:p>
-      <w:pPr>
-        <w:spacing w:line="480" w:lineRule="auto"/>
-        <w:ind w:left="720" w:firstLine="720"/>
-        <w:jc w:val="both"/>
-        <w:rPr>
-          <w:rFonts w:ascii="Century Gothic" w:hAnsi="Century Gothic" w:cs="Arial"/>
-        </w:rPr>
-      </w:pPr>
-      <w:r>
-        <w:rPr>
-          <w:rFonts w:ascii="Century Gothic" w:hAnsi="Century Gothic" w:cs="Arial"/>
-        </w:rPr>
-        <w:t xml:space="preserve">According to Alcher (2007), outstanding extension projects are recognized through measures such as importance, innovation, capacity of replication, sustainability, focus, scope, relevance and results. Furthermore, </w:t>
-      </w:r>
-      <w:r>
-        <w:rPr>
-          <w:rFonts w:ascii="Century Gothic" w:hAnsi="Century Gothic" w:cs="Arial"/>
-        </w:rPr>
-        <w:lastRenderedPageBreak/>
-        <w:t>the extension programs/projects conducted by the faculty strengthen through policy formulation and literacy has convertible exchange values as form of capital and as catalyst for social transformation and literacy development.</w:t>
-      </w:r>
-    </w:p>
-    <w:p>
-      <w:pPr>
-        <w:spacing w:line="480" w:lineRule="auto"/>
-        <w:ind w:left="720" w:firstLine="720"/>
-        <w:jc w:val="both"/>
-        <w:rPr>
-          <w:rFonts w:ascii="Century Gothic" w:hAnsi="Century Gothic" w:cs="Arial"/>
-        </w:rPr>
-      </w:pPr>
-      <w:r>
-        <w:rPr>
-          <w:rFonts w:ascii="Century Gothic" w:hAnsi="Century Gothic" w:cs="Arial"/>
-        </w:rPr>
-        <w:t>The results of the study are of great bearing to the beneficiaries as well as its community of the Province of Surigao del Sur in general which can serve as basis for policy formulation and enhancement of the extension programs and services of SDSSU.</w:t>
-      </w:r>
-    </w:p>
-    <w:p>
-      <w:pPr>
-        <w:spacing w:line="480" w:lineRule="auto"/>
-        <w:ind w:left="720" w:firstLine="720"/>
-        <w:jc w:val="both"/>
-        <w:rPr>
-          <w:rFonts w:ascii="Century Gothic" w:hAnsi="Century Gothic" w:cs="Arial"/>
-        </w:rPr>
-      </w:pPr>
-    </w:p>
-    <w:p>
-      <w:pPr>
-        <w:spacing w:after="0" w:line="480" w:lineRule="auto"/>
-        <w:ind w:firstLine="720"/>
-        <w:jc w:val="both"/>
-        <w:rPr>
-          <w:rFonts w:ascii="Century Gothic" w:hAnsi="Century Gothic" w:cs="Book Antiqua"/>
-          <w:bCs/>
-          <w:sz w:val="24"/>
-          <w:szCs w:val="24"/>
-        </w:rPr>
-      </w:pPr>
-      <w:r>
-        <w:rPr>
-          <w:rFonts w:ascii="Century Gothic" w:hAnsi="Century Gothic" w:cs="Book Antiqua"/>
-          <w:b/>
-          <w:bCs/>
-          <w:sz w:val="24"/>
-          <w:szCs w:val="24"/>
-        </w:rPr>
-        <w:t>Review of Related Studies</w:t>
-      </w:r>
-    </w:p>
-    <w:p>
-      <w:pPr>
-        <w:spacing w:after="0" w:line="480" w:lineRule="auto"/>
-        <w:jc w:val="both"/>
-        <w:rPr>
-          <w:rFonts w:ascii="Century Gothic" w:hAnsi="Century Gothic"/>
-        </w:rPr>
-      </w:pPr>
-      <w:r>
-        <w:rPr>
-          <w:rFonts w:ascii="Century Gothic" w:hAnsi="Century Gothic" w:cs="Book Antiqua"/>
-          <w:bCs/>
-          <w:sz w:val="24"/>
-          <w:szCs w:val="24"/>
-        </w:rPr>
-        <w:tab/>
-      </w:r>
-      <w:r>
-        <w:rPr>
-          <w:rFonts w:ascii="Century Gothic" w:hAnsi="Century Gothic" w:cs="Book Antiqua"/>
-          <w:b/>
-          <w:bCs/>
-          <w:sz w:val="24"/>
-          <w:szCs w:val="24"/>
-        </w:rPr>
-        <w:t>Foreign</w:t>
-      </w:r>
-    </w:p>
-    <w:p>
-      <w:pPr>
-        <w:spacing w:after="0" w:line="480" w:lineRule="auto"/>
-        <w:ind w:left="720" w:firstLine="720"/>
-        <w:jc w:val="both"/>
-        <w:rPr>
-          <w:rFonts w:ascii="Century Gothic" w:hAnsi="Century Gothic"/>
-        </w:rPr>
-      </w:pPr>
-      <w:r>
-        <w:rPr>
-          <w:rFonts w:ascii="Century Gothic" w:hAnsi="Century Gothic"/>
-        </w:rPr>
-        <w:t xml:space="preserve">Based on the website of </w:t>
-      </w:r>
-      <w:r>
-        <w:rPr>
-          <w:rFonts w:ascii="Century Gothic" w:hAnsi="Century Gothic"/>
-        </w:rPr>
-        <w:t>Outreach Systems - Neoserra CRM</w:t>
-      </w:r>
-      <w:r>
-        <w:rPr>
-          <w:rFonts w:ascii="Century Gothic" w:hAnsi="Century Gothic"/>
-        </w:rPr>
-        <w:t xml:space="preserve"> Software (2014), Neoserra is the latest customer relationship management (CRM) system offered by OutreachSystems. This is designed specifically for non-profit economic development programs. It also stated under the data access that it includes comprehensive data entry modules which each specific aspect of program’s activities like counseling sessions, training events, capital infusion, etc. </w:t>
-      </w:r>
-    </w:p>
-    <w:p>
-      <w:pPr>
-        <w:spacing w:after="0" w:line="480" w:lineRule="auto"/>
-        <w:ind w:left="720" w:firstLine="720"/>
-        <w:jc w:val="both"/>
-        <w:rPr>
-          <w:rFonts w:ascii="Century Gothic" w:hAnsi="Century Gothic"/>
-        </w:rPr>
-      </w:pPr>
-      <w:r>
-        <w:rPr>
-          <w:rFonts w:ascii="Century Gothic" w:hAnsi="Century Gothic"/>
-        </w:rPr>
-        <w:t xml:space="preserve">According to ProcessDonation (2018) website, it was originally started of payments technology devoted to helping non-profits and charitable organizations in their communities and develop a solution to help fundraisers beyond their cities. This website has features such as branding, member and donor management, peer to peer fundraising, </w:t>
-      </w:r>
-      <w:r>
-        <w:rPr>
-          <w:rFonts w:ascii="Century Gothic" w:hAnsi="Century Gothic"/>
-        </w:rPr>
-        <w:lastRenderedPageBreak/>
-        <w:t>events and registration and mobile fundraising. Branding of non-profit fundraising helps public gain awareness of non-profit’s mission and confidence in organization. This also explain about the “Donate” button when clicked, it leads directly to fundraising page and a confirmation sent when donation has successfully received by the donor. It may send automated confirmation emails with ticket, event and transaction details. In terms of multi-device support, it provides intuitive experience for users on mobiles, tablets, laptops and desktops.</w:t>
-      </w:r>
-    </w:p>
-    <w:p>
-      <w:pPr>
-        <w:spacing w:after="0" w:line="480" w:lineRule="auto"/>
-        <w:ind w:left="720" w:firstLine="720"/>
-        <w:jc w:val="both"/>
-        <w:rPr>
-          <w:rFonts w:ascii="Century Gothic" w:hAnsi="Century Gothic"/>
-        </w:rPr>
-      </w:pPr>
-      <w:r>
-        <w:rPr>
-          <w:rFonts w:ascii="Century Gothic" w:hAnsi="Century Gothic"/>
-        </w:rPr>
-        <w:t xml:space="preserve">This research study investigated the community impacts of Partnering Landscape and Community Enhancement (PLaCE) program of Iowa State University’s College of Design (Erickson, 2010). It involves interviews and includes physical improvements to the community, increased project legitimacy, expanded community capacity and stimulation of local dialogue. The focus of the program through student academic projects is to address community development needs and to investigate community impacts of the university involving communities through PLaCE program. This research study had concluded that by talking and listening to the voices of community partners that would encourage them to focused on positive changes between the residents in the community and less focused on the physical improvements. </w:t>
-      </w:r>
-    </w:p>
-    <w:p>
-      <w:pPr>
-        <w:spacing w:after="0" w:line="480" w:lineRule="auto"/>
-        <w:jc w:val="both"/>
-        <w:rPr>
-          <w:rFonts w:ascii="Century Gothic" w:hAnsi="Century Gothic" w:cs="Book Antiqua"/>
-          <w:b/>
-          <w:bCs/>
-        </w:rPr>
-      </w:pPr>
-    </w:p>
-    <w:p>
-      <w:pPr>
-        <w:spacing w:after="0" w:line="480" w:lineRule="auto"/>
-        <w:ind w:firstLine="720"/>
-        <w:jc w:val="both"/>
-        <w:rPr>
-          <w:rFonts w:ascii="Century Gothic" w:hAnsi="Century Gothic" w:cs="Book Antiqua"/>
-          <w:b/>
-          <w:bCs/>
-          <w:sz w:val="24"/>
-        </w:rPr>
-      </w:pPr>
-      <w:r>
-        <w:rPr>
-          <w:rFonts w:ascii="Century Gothic" w:hAnsi="Century Gothic" w:cs="Book Antiqua"/>
-          <w:b/>
-          <w:bCs/>
-          <w:sz w:val="24"/>
-        </w:rPr>
-        <w:t>Local</w:t>
-      </w:r>
-    </w:p>
-    <w:p>
-      <w:pPr>
-        <w:spacing w:after="0" w:line="480" w:lineRule="auto"/>
-        <w:ind w:left="720" w:firstLine="720"/>
-        <w:jc w:val="both"/>
-        <w:rPr>
-          <w:rFonts w:ascii="Century Gothic" w:hAnsi="Century Gothic" w:cs="Book Antiqua"/>
-          <w:b/>
-          <w:bCs/>
-        </w:rPr>
-      </w:pPr>
-      <w:r>
-        <w:rPr>
-          <w:rFonts w:ascii="Century Gothic" w:hAnsi="Century Gothic" w:cs="Book Antiqua"/>
-          <w:bCs/>
-        </w:rPr>
-        <w:t xml:space="preserve">According to Rubio et al., (2016), community extension program is an activity where an individual can experience a different way of learning </w:t>
-      </w:r>
-      <w:r>
-        <w:rPr>
-          <w:rFonts w:ascii="Century Gothic" w:hAnsi="Century Gothic" w:cs="Book Antiqua"/>
-          <w:bCs/>
-        </w:rPr>
-        <w:lastRenderedPageBreak/>
-        <w:t>and may cultivate personality of an individual such as leadership skills, public speaking, self-confidence, etc. Th</w:t>
-      </w:r>
-      <w:r>
-        <w:rPr>
-          <w:rFonts w:ascii="Century Gothic" w:hAnsi="Century Gothic" w:cs="Book Antiqua"/>
-          <w:bCs/>
-        </w:rPr>
-        <w:t xml:space="preserve">is </w:t>
-      </w:r>
-      <w:r>
-        <w:rPr>
-          <w:rFonts w:ascii="Century Gothic" w:hAnsi="Century Gothic" w:cs="Book Antiqua"/>
-          <w:bCs/>
-        </w:rPr>
-        <w:t xml:space="preserve">study </w:t>
-      </w:r>
-      <w:r>
-        <w:rPr>
-          <w:rFonts w:ascii="Century Gothic" w:hAnsi="Century Gothic" w:cs="Book Antiqua"/>
-          <w:bCs/>
-        </w:rPr>
-        <w:t>focused on the</w:t>
-      </w:r>
-      <w:r>
-        <w:rPr>
-          <w:rFonts w:ascii="Century Gothic" w:hAnsi="Century Gothic" w:cs="Book Antiqua"/>
-          <w:bCs/>
-        </w:rPr>
-        <w:t xml:space="preserve"> assess</w:t>
-      </w:r>
-      <w:r>
-        <w:rPr>
-          <w:rFonts w:ascii="Century Gothic" w:hAnsi="Century Gothic" w:cs="Book Antiqua"/>
-          <w:bCs/>
-        </w:rPr>
-        <w:t>ment</w:t>
-      </w:r>
-      <w:r>
-        <w:rPr>
-          <w:rFonts w:ascii="Century Gothic" w:hAnsi="Century Gothic" w:cs="Book Antiqua"/>
-          <w:bCs/>
-        </w:rPr>
-        <w:t xml:space="preserve"> </w:t>
-      </w:r>
-      <w:r>
-        <w:rPr>
-          <w:rFonts w:ascii="Century Gothic" w:hAnsi="Century Gothic" w:cs="Book Antiqua"/>
-          <w:bCs/>
-        </w:rPr>
-        <w:t xml:space="preserve">of </w:t>
-      </w:r>
-      <w:r>
-        <w:rPr>
-          <w:rFonts w:ascii="Century Gothic" w:hAnsi="Century Gothic" w:cs="Book Antiqua"/>
-          <w:bCs/>
-        </w:rPr>
-        <w:t xml:space="preserve">the </w:t>
-      </w:r>
-      <w:r>
-        <w:rPr>
-          <w:rFonts w:ascii="Century Gothic" w:hAnsi="Century Gothic"/>
-        </w:rPr>
-        <w:t>c</w:t>
-      </w:r>
-      <w:r>
-        <w:rPr>
-          <w:rFonts w:ascii="Century Gothic" w:hAnsi="Century Gothic"/>
+          <w:rFonts w:ascii="Century Gothic" w:hAnsi="Century Gothic"/>
+        </w:rPr>
+      </w:pPr>
+      <w:r>
+        <w:rPr>
+          <w:rFonts w:ascii="Century Gothic" w:hAnsi="Century Gothic"/>
+          <w:b/>
+        </w:rPr>
+        <w:t>Investigating C</w:t>
+      </w:r>
+      <w:r>
+        <w:rPr>
+          <w:rFonts w:ascii="Century Gothic" w:hAnsi="Century Gothic"/>
+          <w:b/>
         </w:rPr>
         <w:t xml:space="preserve">ommunity </w:t>
       </w:r>
       <w:r>
         <w:rPr>
           <w:rFonts w:ascii="Century Gothic" w:hAnsi="Century Gothic"/>
-        </w:rPr>
-        <w:t>e</w:t>
-      </w:r>
-      <w:r>
-        <w:rPr>
-          <w:rFonts w:ascii="Century Gothic" w:hAnsi="Century Gothic"/>
-        </w:rPr>
-        <w:t xml:space="preserve">xtension program of the College of Business Administration </w:t>
-      </w:r>
-      <w:r>
-        <w:rPr>
-          <w:rFonts w:ascii="Century Gothic" w:hAnsi="Century Gothic"/>
-        </w:rPr>
-        <w:t>(CBA). Specifically, determined the benefits of participating community extensions of the programs of the department, identified problems encountered by the students, benefits and problems encountered by the department grouped according to profile variable. The Community Extension Program of the Lyceum of the Philippines University-Batangas still continues to its mission to help the needy and being part of the mission to make a change in their lives as a volunteer. They added that the CBA through Community Extension Office and with the efforts of the students, administration and students, conducts different kinds of activities such as community-based bookkeeping tutorial, coastal and environmental clean-up and pamumuhunang pangkabuhayang / micro financing to elevate the economic status of the beneficiaries. The results of their study identified that the main problem encountered by students of joining community extension program were funds. Spirit of volunteerism as the personality of the CBA students where enhanced during the participation.</w:t>
-      </w:r>
-    </w:p>
-    <w:p>
-      <w:pPr>
-        <w:spacing w:after="0" w:line="480" w:lineRule="auto"/>
-        <w:ind w:left="720" w:firstLine="720"/>
-        <w:jc w:val="both"/>
-        <w:rPr>
-          <w:rFonts w:ascii="Century Gothic" w:hAnsi="Century Gothic" w:cs="Book Antiqua"/>
-          <w:b/>
-          <w:bCs/>
-        </w:rPr>
-      </w:pPr>
-      <w:r>
-        <w:rPr>
-          <w:rFonts w:ascii="Century Gothic" w:hAnsi="Century Gothic" w:cs="Book Antiqua"/>
-          <w:bCs/>
-        </w:rPr>
-        <w:t xml:space="preserve">The Center for Social Concern and Action (COSCA) is the social development arm of De La Salle University (De La Salle University, 2012). COSCA’s work are all essentially revolves around formation, instruction and social engagement. Formation means of ensuring all the processes, programs and activities of the Lasallian Guiding Principles-Lasallian Social </w:t>
-      </w:r>
-      <w:r>
-        <w:rPr>
-          <w:rFonts w:ascii="Century Gothic" w:hAnsi="Century Gothic" w:cs="Book Antiqua"/>
-          <w:bCs/>
-        </w:rPr>
-        <w:lastRenderedPageBreak/>
-        <w:t>Development. Instruction means sharing knowledge about Social Teachings of the Church. Center creates and develops opportunities and partnerships where the community can be part of work for social change.  COSCA has four components of implementing community engage projects. The Lasallian Accessible, Relevant and Alternative Learning (L-ARAL), Lasallian Health Education, Accessible Resources and Training Services (L-HEARTS), Lasallian Social Enterprise and Economic Development (LSEED) and Lasallian Environmental Sustainability and Governance (L-EnviSage).</w:t>
-      </w:r>
-    </w:p>
-    <w:p>
-      <w:pPr>
-        <w:spacing w:after="0" w:line="480" w:lineRule="auto"/>
-        <w:ind w:left="720" w:firstLine="720"/>
-        <w:jc w:val="both"/>
-        <w:rPr>
-          <w:rFonts w:ascii="Century Gothic" w:hAnsi="Century Gothic" w:cs="Book Antiqua"/>
-          <w:b/>
-          <w:bCs/>
-        </w:rPr>
-      </w:pPr>
-      <w:r>
-        <w:rPr>
-          <w:rFonts w:ascii="Century Gothic" w:hAnsi="Century Gothic"/>
-        </w:rPr>
-        <w:t>Lyceum of the Philippines University (LPU) Cavite office of the Community Outreach and Service Learning (COSeL) sustains responsibility, social consciousness and promotes collaborative efforts of LPU community (LPU Cavite Campus, 2014). Through community-based activities, it brings out core values such as Love of God, Professional Integrity, Unity, Nationalism, Justice, Perseverance and Leadership). COSeL also conduct programs such as livelihood seminars, nutrition programs, computer/technology trainings, blood-letting activities, Alternative Learning System (ALS), Christmas outreach, donation drive and tree-growing activities.</w:t>
-      </w:r>
-    </w:p>
-    <w:p>
-      <w:pPr>
-        <w:spacing w:after="0" w:line="480" w:lineRule="auto"/>
-        <w:ind w:left="720" w:firstLine="720"/>
-        <w:jc w:val="both"/>
-        <w:rPr>
-          <w:rFonts w:ascii="Century Gothic" w:hAnsi="Century Gothic" w:cs="Book Antiqua"/>
-          <w:b/>
-          <w:bCs/>
-        </w:rPr>
-      </w:pPr>
-    </w:p>
-    <w:p>
-      <w:pPr>
-        <w:spacing w:after="0" w:line="480" w:lineRule="auto"/>
-        <w:ind w:left="720" w:firstLine="720"/>
-        <w:jc w:val="both"/>
-        <w:rPr>
-          <w:rFonts w:ascii="Century Gothic" w:hAnsi="Century Gothic" w:cs="Book Antiqua"/>
-          <w:b/>
-          <w:bCs/>
-        </w:rPr>
-      </w:pPr>
-    </w:p>
-    <w:p>
-      <w:pPr>
-        <w:spacing w:after="0" w:line="480" w:lineRule="auto"/>
-        <w:ind w:left="720" w:firstLine="720"/>
-        <w:jc w:val="both"/>
-        <w:rPr>
-          <w:rFonts w:ascii="Century Gothic" w:hAnsi="Century Gothic" w:cs="Book Antiqua"/>
-          <w:b/>
-          <w:bCs/>
-        </w:rPr>
-      </w:pPr>
-    </w:p>
-    <w:p>
-      <w:pPr>
-        <w:spacing w:after="0" w:line="480" w:lineRule="auto"/>
-        <w:ind w:left="720" w:firstLine="720"/>
-        <w:jc w:val="both"/>
-        <w:rPr>
-          <w:rFonts w:ascii="Century Gothic" w:hAnsi="Century Gothic" w:cs="Book Antiqua"/>
-          <w:b/>
-          <w:bCs/>
-        </w:rPr>
-      </w:pPr>
-    </w:p>
-    <w:p>
-      <w:pPr>
-        <w:spacing w:after="0" w:line="480" w:lineRule="auto"/>
-        <w:ind w:left="720" w:firstLine="720"/>
-        <w:jc w:val="both"/>
-        <w:rPr>
-          <w:rFonts w:ascii="Century Gothic" w:hAnsi="Century Gothic" w:cs="Book Antiqua"/>
-          <w:b/>
-          <w:bCs/>
-        </w:rPr>
-      </w:pPr>
-    </w:p>
-    <w:p>
-      <w:pPr>
-        <w:suppressAutoHyphens/>
-        <w:autoSpaceDE w:val="0"/>
-        <w:autoSpaceDN w:val="0"/>
-        <w:adjustRightInd w:val="0"/>
-        <w:spacing w:after="0" w:line="480" w:lineRule="auto"/>
-        <w:ind w:left="720"/>
-        <w:jc w:val="both"/>
-        <w:textAlignment w:val="center"/>
-        <w:rPr>
-          <w:rFonts w:ascii="Century Gothic" w:hAnsi="Century Gothic" w:cs="Trebuchet MS"/>
-          <w:b/>
-          <w:color w:val="000000"/>
-          <w:sz w:val="24"/>
-          <w:szCs w:val="24"/>
-          <w:lang w:val="en-US"/>
-        </w:rPr>
-      </w:pPr>
-      <w:r>
-        <w:rPr>
-          <w:rFonts w:ascii="Century Gothic" w:hAnsi="Century Gothic" w:cs="Trebuchet MS"/>
-          <w:b/>
-          <w:color w:val="000000"/>
-          <w:sz w:val="24"/>
-          <w:szCs w:val="24"/>
-          <w:lang w:val="en-US"/>
-        </w:rPr>
-        <w:lastRenderedPageBreak/>
-        <w:t>Synthesis</w:t>
-      </w:r>
-    </w:p>
-    <w:p>
-      <w:pPr>
-        <w:suppressAutoHyphens/>
-        <w:autoSpaceDE w:val="0"/>
-        <w:autoSpaceDN w:val="0"/>
-        <w:adjustRightInd w:val="0"/>
-        <w:spacing w:after="0" w:line="480" w:lineRule="auto"/>
-        <w:ind w:left="720"/>
-        <w:jc w:val="both"/>
-        <w:textAlignment w:val="center"/>
-        <w:rPr>
-          <w:rFonts w:ascii="Century Gothic" w:hAnsi="Century Gothic" w:cs="Trebuchet MS"/>
-          <w:b/>
-          <w:color w:val="000000"/>
-          <w:sz w:val="24"/>
-          <w:szCs w:val="24"/>
-          <w:lang w:val="en-US"/>
-        </w:rPr>
-      </w:pPr>
-      <w:r>
-        <w:rPr>
-          <w:rFonts w:ascii="Century Gothic" w:hAnsi="Century Gothic" w:cs="Trebuchet MS"/>
-          <w:b/>
-          <w:color w:val="000000"/>
-          <w:sz w:val="24"/>
-          <w:szCs w:val="24"/>
-          <w:lang w:val="en-US"/>
-        </w:rPr>
-        <w:t>Related Literature</w:t>
-      </w:r>
-    </w:p>
-    <w:p>
-      <w:pPr>
-        <w:spacing w:line="480" w:lineRule="auto"/>
-        <w:ind w:left="720" w:firstLine="720"/>
-        <w:jc w:val="both"/>
-        <w:rPr>
-          <w:rFonts w:ascii="Century Gothic" w:hAnsi="Century Gothic"/>
-        </w:rPr>
-      </w:pPr>
-      <w:r>
-        <w:rPr>
-          <w:rFonts w:ascii="Century Gothic" w:hAnsi="Century Gothic"/>
-        </w:rPr>
-        <w:t>The literature and studies included in this chapter helps us in familiarizing the concept and understanding that are relevant similar to the present study including:</w:t>
-      </w:r>
-    </w:p>
-    <w:p>
-      <w:pPr>
-        <w:spacing w:line="480" w:lineRule="auto"/>
-        <w:ind w:left="720" w:firstLine="720"/>
-        <w:jc w:val="both"/>
-        <w:rPr>
-          <w:rFonts w:ascii="Century Gothic" w:hAnsi="Century Gothic"/>
-        </w:rPr>
-      </w:pPr>
-      <w:r>
-        <w:rPr>
-          <w:rFonts w:ascii="Century Gothic" w:hAnsi="Century Gothic"/>
-        </w:rPr>
-        <w:t>The research study of the Ifugao State University (IFSU) that determined the impact of community extension programs on the residents in the province of Ifugao, Philippines.</w:t>
-      </w:r>
-    </w:p>
-    <w:p>
-      <w:pPr>
-        <w:spacing w:line="480" w:lineRule="auto"/>
-        <w:ind w:left="720" w:firstLine="720"/>
-        <w:jc w:val="both"/>
-        <w:rPr>
-          <w:rFonts w:ascii="Century Gothic" w:hAnsi="Century Gothic"/>
-        </w:rPr>
-      </w:pPr>
-      <w:r>
-        <w:rPr>
-          <w:rFonts w:ascii="Century Gothic" w:hAnsi="Century Gothic"/>
-        </w:rPr>
-        <w:t>The study of SDSSU that assessed the effectiveness of extension programs and services of by determining the relevance, planning, implementation, resources, monitoring and evaluation.</w:t>
-      </w:r>
-    </w:p>
-    <w:p>
-      <w:pPr>
-        <w:spacing w:line="480" w:lineRule="auto"/>
-        <w:ind w:left="720" w:firstLine="720"/>
-        <w:jc w:val="both"/>
-        <w:rPr>
-          <w:rFonts w:ascii="Century Gothic" w:hAnsi="Century Gothic"/>
-        </w:rPr>
-      </w:pPr>
-    </w:p>
-    <w:p>
-      <w:pPr>
-        <w:spacing w:line="480" w:lineRule="auto"/>
-        <w:jc w:val="both"/>
-        <w:rPr>
-          <w:rFonts w:ascii="Century Gothic" w:hAnsi="Century Gothic"/>
-          <w:b/>
-          <w:sz w:val="24"/>
-        </w:rPr>
-      </w:pPr>
-      <w:r>
-        <w:rPr>
-          <w:rFonts w:ascii="Century Gothic" w:hAnsi="Century Gothic"/>
-        </w:rPr>
-        <w:tab/>
-      </w:r>
-      <w:r>
-        <w:rPr>
-          <w:rFonts w:ascii="Century Gothic" w:hAnsi="Century Gothic"/>
-          <w:b/>
-          <w:sz w:val="24"/>
-        </w:rPr>
-        <w:t>Related Studies</w:t>
-      </w:r>
-    </w:p>
-    <w:p>
-      <w:pPr>
-        <w:spacing w:line="480" w:lineRule="auto"/>
-        <w:jc w:val="both"/>
-        <w:rPr>
-          <w:rFonts w:ascii="Century Gothic" w:hAnsi="Century Gothic"/>
-          <w:b/>
-          <w:sz w:val="24"/>
-        </w:rPr>
-      </w:pPr>
-      <w:r>
-        <w:rPr>
-          <w:rFonts w:ascii="Century Gothic" w:hAnsi="Century Gothic" w:cs="Trebuchet MS"/>
-          <w:b/>
-          <w:color w:val="000000"/>
-          <w:sz w:val="28"/>
-          <w:szCs w:val="24"/>
-          <w:lang w:val="en-US"/>
-        </w:rPr>
-        <w:tab/>
-      </w:r>
-      <w:r>
-        <w:rPr>
-          <w:rFonts w:ascii="Century Gothic" w:hAnsi="Century Gothic"/>
-          <w:b/>
-          <w:sz w:val="24"/>
-        </w:rPr>
-        <w:t>Foreign</w:t>
-      </w:r>
-    </w:p>
-    <w:p>
-      <w:pPr>
-        <w:spacing w:line="480" w:lineRule="auto"/>
-        <w:ind w:left="720" w:firstLine="720"/>
-        <w:jc w:val="both"/>
-        <w:rPr>
-          <w:rFonts w:ascii="Century Gothic" w:hAnsi="Century Gothic"/>
-        </w:rPr>
-      </w:pPr>
-      <w:r>
-        <w:rPr>
-          <w:rFonts w:ascii="Century Gothic" w:hAnsi="Century Gothic"/>
-        </w:rPr>
-        <w:t>Outreach Sytems – Neoserra CRM Software (2014), the website shows the idea, design and the information must have in an outreach system. This design of the system was appropriate for a non-profit economic development program.  It shows the overview of some modules that might include or must have in a community outreach system.</w:t>
-      </w:r>
-    </w:p>
-    <w:p>
-      <w:pPr>
-        <w:spacing w:line="480" w:lineRule="auto"/>
-        <w:ind w:left="720" w:firstLine="720"/>
-        <w:jc w:val="both"/>
-        <w:rPr>
-          <w:rFonts w:ascii="Century Gothic" w:hAnsi="Century Gothic"/>
-        </w:rPr>
-      </w:pPr>
-      <w:r>
-        <w:rPr>
-          <w:rFonts w:ascii="Century Gothic" w:hAnsi="Century Gothic"/>
-        </w:rPr>
-        <w:t xml:space="preserve">ProcessDonation (2018), this website features most of the process in terms of events and registration process, branding, managing members and donors, peer-to-peer and mobile fundraising. Present study will adapt </w:t>
-      </w:r>
-      <w:r>
-        <w:rPr>
-          <w:rFonts w:ascii="Century Gothic" w:hAnsi="Century Gothic"/>
-        </w:rPr>
-        <w:lastRenderedPageBreak/>
-        <w:t xml:space="preserve">the functions discussed in the previous existing website. Especially for automated notifications and confirmations for joining, donate and transactions and the design that supports mobile-responsive.   </w:t>
-      </w:r>
-    </w:p>
-    <w:p>
-      <w:pPr>
-        <w:spacing w:line="480" w:lineRule="auto"/>
-        <w:ind w:left="720" w:firstLine="720"/>
-        <w:jc w:val="both"/>
-        <w:rPr>
-          <w:rFonts w:ascii="Century Gothic" w:hAnsi="Century Gothic"/>
-        </w:rPr>
-      </w:pPr>
-      <w:r>
-        <w:rPr>
-          <w:rFonts w:ascii="Century Gothic" w:hAnsi="Century Gothic"/>
-        </w:rPr>
-        <w:t>Erickson (2010), study focused on the impact of Partnering Landscape and Community Enhancement (PLaCE) program in terms of physical improvements of the communities and impact of the university involving communities. For the present study, this may a guide for conducting community outreach program and for community partners that would help to focus on the positive changes of the residents in the community.</w:t>
-      </w:r>
-    </w:p>
-    <w:p>
-      <w:pPr>
-        <w:spacing w:line="480" w:lineRule="auto"/>
-        <w:ind w:left="720"/>
-        <w:jc w:val="both"/>
-        <w:rPr>
-          <w:rFonts w:ascii="Century Gothic" w:hAnsi="Century Gothic"/>
-          <w:b/>
-          <w:sz w:val="24"/>
-        </w:rPr>
-      </w:pPr>
-      <w:r>
-        <w:rPr>
-          <w:rFonts w:ascii="Century Gothic" w:hAnsi="Century Gothic"/>
-          <w:b/>
-          <w:sz w:val="24"/>
-        </w:rPr>
-        <w:t>Local</w:t>
-      </w:r>
-    </w:p>
-    <w:p>
-      <w:pPr>
-        <w:spacing w:line="480" w:lineRule="auto"/>
-        <w:ind w:left="720" w:firstLine="720"/>
-        <w:jc w:val="both"/>
-        <w:rPr>
-          <w:rFonts w:ascii="Century Gothic" w:hAnsi="Century Gothic"/>
-        </w:rPr>
-      </w:pPr>
-      <w:r>
-        <w:rPr>
-          <w:rFonts w:ascii="Century Gothic" w:hAnsi="Century Gothic"/>
-        </w:rPr>
-        <w:t xml:space="preserve">Rubio et al., (2016), research </w:t>
-      </w:r>
-      <w:r>
-        <w:rPr>
-          <w:rFonts w:ascii="Century Gothic" w:hAnsi="Century Gothic"/>
-        </w:rPr>
-        <w:t xml:space="preserve">determined </w:t>
-      </w:r>
-      <w:r>
-        <w:rPr>
-          <w:rFonts w:ascii="Century Gothic" w:hAnsi="Century Gothic"/>
-        </w:rPr>
-        <w:t>how students of College of Business Administration (CBA) of Lyceum of the Philippines University-Batangas benefit of joining and participating community extension program</w:t>
-      </w:r>
-      <w:r>
-        <w:rPr>
-          <w:rFonts w:ascii="Century Gothic" w:hAnsi="Century Gothic"/>
-        </w:rPr>
-        <w:t xml:space="preserve"> in terms of personality, social awareness, unity and recognition and appreciation</w:t>
-      </w:r>
-      <w:r>
-        <w:rPr>
-          <w:rFonts w:ascii="Century Gothic" w:hAnsi="Century Gothic"/>
-        </w:rPr>
-        <w:t>. The research also shows the possible problems that may affect joining community extension program in terms of location, logistics and funds.</w:t>
-      </w:r>
-      <w:r>
-        <w:rPr>
-          <w:rFonts w:ascii="Century Gothic" w:hAnsi="Century Gothic"/>
-        </w:rPr>
-        <w:t xml:space="preserve"> In the present study, Rubio et al., study was considered as same benefits for students who will participate and join community extension program. While the problems discussed in the previous study will serve as information and guidelines in conducting community outreach program in the present study.</w:t>
-      </w:r>
-    </w:p>
-    <w:p>
-      <w:pPr>
-        <w:spacing w:line="480" w:lineRule="auto"/>
-        <w:ind w:left="720" w:firstLine="720"/>
-        <w:jc w:val="both"/>
-        <w:rPr>
-          <w:rFonts w:ascii="Century Gothic" w:hAnsi="Century Gothic"/>
-        </w:rPr>
-      </w:pPr>
-      <w:r>
-        <w:rPr>
-          <w:rFonts w:ascii="Century Gothic" w:hAnsi="Century Gothic"/>
-        </w:rPr>
-        <w:lastRenderedPageBreak/>
-        <w:t>De La Salle University (2012), shows how does the Center for Social Concern and Action (COSCA) of De La Salle University promotes leadership, responsible citizenship and social formation values in terms of community projects. Where the Lasallian Sustainable Development (LSD) implements Sustainable Development Goals (SDG) in communities such as Barangay in District V- Manila (Urban) and Coastal Community of Lian, Batangas (Rural). The said website contribute</w:t>
-      </w:r>
-      <w:r>
-        <w:rPr>
-          <w:rFonts w:ascii="Century Gothic" w:hAnsi="Century Gothic"/>
-        </w:rPr>
-        <w:t>s</w:t>
-      </w:r>
-      <w:r>
-        <w:rPr>
-          <w:rFonts w:ascii="Century Gothic" w:hAnsi="Century Gothic"/>
-        </w:rPr>
-        <w:t xml:space="preserve"> to the present study in terms of qualities and programs that will help the residents of the community to improve their lives.</w:t>
-      </w:r>
-    </w:p>
-    <w:p>
-      <w:pPr>
-        <w:spacing w:line="480" w:lineRule="auto"/>
-        <w:ind w:left="720" w:firstLine="720"/>
-        <w:jc w:val="both"/>
-        <w:rPr>
-          <w:rFonts w:ascii="Century Gothic" w:hAnsi="Century Gothic"/>
-        </w:rPr>
-      </w:pPr>
-      <w:r>
-        <w:rPr>
-          <w:rFonts w:ascii="Century Gothic" w:hAnsi="Century Gothic"/>
-        </w:rPr>
-        <w:t>LPU Cavite Campus (2014), through community-based activities, the Community Outreach and Service Learning (COSeL) promotes core values and responsibilities as they conduct community programs such as livelihood and nutrition programs, seminars, outreach, and environmental activities such as tree planting. Those community programs discussed in the existing website will serve as additional information especially for the present study which is the Recoletos Community Outreach Program Community Extension Website” (ReCOP – ComEx). Those programs will be suggestion in events in the website as part of programs conducting by the RECOP office of the school.</w:t>
-      </w:r>
-    </w:p>
-    <w:p>
-      <w:pPr>
-        <w:suppressAutoHyphens/>
-        <w:autoSpaceDE w:val="0"/>
-        <w:autoSpaceDN w:val="0"/>
-        <w:adjustRightInd w:val="0"/>
-        <w:spacing w:after="0" w:line="480" w:lineRule="auto"/>
-        <w:jc w:val="both"/>
-        <w:textAlignment w:val="center"/>
-        <w:rPr>
-          <w:rFonts w:ascii="Century Gothic" w:hAnsi="Century Gothic" w:cs="Trebuchet MS"/>
-          <w:b/>
-          <w:color w:val="000000"/>
-          <w:sz w:val="24"/>
-          <w:szCs w:val="24"/>
-          <w:lang w:val="en-US"/>
-        </w:rPr>
-      </w:pPr>
-    </w:p>
-    <w:p>
-      <w:pPr>
-        <w:spacing w:after="0" w:line="480" w:lineRule="auto"/>
-        <w:jc w:val="both"/>
-        <w:rPr>
-          <w:rFonts w:ascii="Century Gothic" w:hAnsi="Century Gothic"/>
-        </w:rPr>
-      </w:pPr>
-    </w:p>
-    <w:p>
-      <w:pPr>
-        <w:spacing w:after="0" w:line="480" w:lineRule="auto"/>
-        <w:jc w:val="both"/>
-        <w:rPr>
-          <w:rFonts w:ascii="Century Gothic" w:hAnsi="Century Gothic"/>
-        </w:rPr>
-      </w:pPr>
-      <w:r>
-        <w:rPr>
-          <w:rFonts w:ascii="Century Gothic" w:hAnsi="Century Gothic"/>
-        </w:rPr>
-        <w:tab/>
-      </w:r>
-    </w:p>
-    <w:p>
-      <w:pPr>
-        <w:spacing w:after="0" w:line="480" w:lineRule="auto"/>
-        <w:jc w:val="both"/>
-        <w:rPr>
-          <w:rFonts w:ascii="Century Gothic" w:hAnsi="Century Gothic"/>
-        </w:rPr>
-      </w:pPr>
-      <w:r>
-        <w:rPr>
-          <w:rFonts w:ascii="Century Gothic" w:hAnsi="Century Gothic"/>
-        </w:rPr>
-        <w:tab/>
-      </w:r>
-      <w:r>
-        <w:rPr>
-          <w:rFonts w:ascii="Century Gothic" w:hAnsi="Century Gothic"/>
-          <w:b/>
-          <w:sz w:val="24"/>
-        </w:rPr>
-        <w:tab/>
+          <w:b/>
+        </w:rPr>
+        <w:t>Impacts of a U</w:t>
+      </w:r>
+      <w:r>
+        <w:rPr>
+          <w:rFonts w:ascii="Century Gothic" w:hAnsi="Century Gothic"/>
+          <w:b/>
+        </w:rPr>
+        <w:t>niversity</w:t>
+      </w:r>
+      <w:r>
+        <w:rPr>
+          <w:rFonts w:ascii="Century Gothic" w:hAnsi="Century Gothic"/>
+          <w:b/>
+        </w:rPr>
+        <w:t xml:space="preserve"> Outreach Program through the Lens of S</w:t>
+      </w:r>
+      <w:r>
+        <w:rPr>
+          <w:rFonts w:ascii="Century Gothic" w:hAnsi="Century Gothic"/>
+          <w:b/>
+        </w:rPr>
+        <w:t>ervice</w:t>
+      </w:r>
+      <w:r>
+        <w:rPr>
+          <w:rFonts w:ascii="Century Gothic" w:hAnsi="Century Gothic"/>
+          <w:b/>
+        </w:rPr>
+        <w:t xml:space="preserve"> L</w:t>
+      </w:r>
+      <w:r>
+        <w:rPr>
+          <w:rFonts w:ascii="Century Gothic" w:hAnsi="Century Gothic"/>
+          <w:b/>
+        </w:rPr>
+        <w:t>earning</w:t>
+      </w:r>
+      <w:r>
+        <w:rPr>
+          <w:rFonts w:ascii="Century Gothic" w:hAnsi="Century Gothic"/>
+          <w:b/>
+        </w:rPr>
+        <w:t xml:space="preserve"> and Community E</w:t>
+      </w:r>
+      <w:r>
+        <w:rPr>
+          <w:rFonts w:ascii="Century Gothic" w:hAnsi="Century Gothic"/>
+          <w:b/>
+        </w:rPr>
+        <w:t>ngagemen</w:t>
+      </w:r>
+      <w:r>
+        <w:rPr>
+          <w:rFonts w:ascii="Century Gothic" w:hAnsi="Century Gothic"/>
+          <w:b/>
+        </w:rPr>
+        <w:t xml:space="preserve">t </w:t>
+      </w:r>
+      <w:r>
+        <w:rPr>
+          <w:rFonts w:ascii="Century Gothic" w:hAnsi="Century Gothic"/>
+        </w:rPr>
+        <w:t>(</w:t>
+      </w:r>
+      <w:r>
+        <w:rPr>
+          <w:rFonts w:ascii="Century Gothic" w:hAnsi="Century Gothic"/>
+        </w:rPr>
+        <w:t xml:space="preserve">Erickson, </w:t>
+      </w:r>
+      <w:r>
+        <w:rPr>
+          <w:rFonts w:ascii="Century Gothic" w:hAnsi="Century Gothic"/>
+        </w:rPr>
+        <w:t>2010)</w:t>
+      </w:r>
+      <w:r>
+        <w:rPr>
+          <w:rFonts w:ascii="Century Gothic" w:hAnsi="Century Gothic"/>
+          <w:b/>
+        </w:rPr>
+        <w:t>.</w:t>
+      </w:r>
+      <w:r>
+        <w:rPr>
+          <w:rFonts w:ascii="Century Gothic" w:hAnsi="Century Gothic"/>
+        </w:rPr>
+        <w:t xml:space="preserve"> The</w:t>
+      </w:r>
+      <w:r>
+        <w:rPr>
+          <w:rFonts w:ascii="Century Gothic" w:hAnsi="Century Gothic"/>
+        </w:rPr>
+        <w:t xml:space="preserve"> study focused on the impact of Partnering Landscape and Community Enhancement (PLaCE) program in terms of physical improvements of the communities and impact of the university involving communities. </w:t>
       </w:r>
     </w:p>
     <w:sectPr>
@@ -5389,6 +4809,7 @@
   <w:style w:type="character" w:default="1" w:styleId="DefaultParagraphFont">
     <w:name w:val="Default Paragraph Font"/>
     <w:uiPriority w:val="1"/>
+    <w:semiHidden/>
     <w:unhideWhenUsed/>
   </w:style>
   <w:style w:type="table" w:default="1" w:styleId="TableNormal">

</xml_diff>

<commit_message>
magcommit daw muna ako before pull
</commit_message>
<xml_diff>
--- a/Documentation/Chapters/Chapter1.docx
+++ b/Documentation/Chapters/Chapter1.docx
@@ -18,7 +18,17 @@
           <w:b/>
           <w:sz w:val="24"/>
         </w:rPr>
-        <w:t>I. INTRODUCTION</w:t>
+        <w:t>1</w:t>
+      </w:r>
+      <w:bookmarkStart w:id="0" w:name="_GoBack"/>
+      <w:bookmarkEnd w:id="0"/>
+      <w:r>
+        <w:rPr>
+          <w:rFonts w:ascii="Century Gothic" w:hAnsi="Century Gothic"/>
+          <w:b/>
+          <w:sz w:val="24"/>
+        </w:rPr>
+        <w:t>. INTRODUCTION</w:t>
       </w:r>
     </w:p>
     <w:p>
@@ -757,7 +767,7 @@
         <w:autoSpaceDN w:val="0"/>
         <w:adjustRightInd w:val="0"/>
         <w:spacing w:after="0" w:line="480" w:lineRule="auto"/>
-        <w:ind w:firstLine="360"/>
+        <w:ind w:firstLine="720"/>
         <w:jc w:val="both"/>
         <w:textAlignment w:val="center"/>
         <w:rPr>
@@ -774,7 +784,7 @@
           <w:szCs w:val="24"/>
           <w:lang w:val="en-US"/>
         </w:rPr>
-        <w:t xml:space="preserve"> In 2003 Recoletos de Cavite Community Outreach Program (RC-COP) being the office’s first name was established for the purpose of planning, implementing and evaluating the community outreach activities of the school within its walls and with its partner communities. The name RC-COP was replaced with Recoletos Community Outreach Program (Re-COP) Office of SSC-R de Cavite in 2012. The Re-COP office is under the Vice President for Religious Affairs and is sup</w:t>
+        <w:t>In 2003 Recoletos de Cavite Community Outreach Program (RC-COP) being the office’s first name was established for the purpose of planning, implementing and evaluating the community outreach activities of the school within its walls and with its partner communities. The name RC-COP was replaced with Recoletos Community Outreach Program (Re-COP) Office of SSC-R de Cavite in 2012. The Re-COP office is under the Vice President for Religious Affairs and is sup</w:t>
       </w:r>
       <w:r>
         <w:rPr>
@@ -793,7 +803,7 @@
         <w:autoSpaceDN w:val="0"/>
         <w:adjustRightInd w:val="0"/>
         <w:spacing w:after="0" w:line="480" w:lineRule="auto"/>
-        <w:ind w:firstLine="360"/>
+        <w:ind w:firstLine="720"/>
         <w:jc w:val="both"/>
         <w:textAlignment w:val="center"/>
         <w:rPr>
@@ -820,7 +830,7 @@
         <w:autoSpaceDN w:val="0"/>
         <w:adjustRightInd w:val="0"/>
         <w:spacing w:after="0" w:line="480" w:lineRule="auto"/>
-        <w:ind w:firstLine="360"/>
+        <w:ind w:firstLine="720"/>
         <w:jc w:val="both"/>
         <w:textAlignment w:val="center"/>
         <w:rPr>
@@ -929,7 +939,7 @@
         <w:autoSpaceDN w:val="0"/>
         <w:adjustRightInd w:val="0"/>
         <w:spacing w:after="0" w:line="480" w:lineRule="auto"/>
-        <w:ind w:firstLine="360"/>
+        <w:ind w:firstLine="720"/>
         <w:jc w:val="both"/>
         <w:textAlignment w:val="center"/>
         <w:rPr>
@@ -1702,8 +1712,6 @@
           <w:rFonts w:ascii="Century Gothic" w:hAnsi="Century Gothic"/>
         </w:rPr>
       </w:pPr>
-      <w:bookmarkStart w:id="0" w:name="_GoBack"/>
-      <w:bookmarkEnd w:id="0"/>
     </w:p>
     <w:p>
       <w:pPr>

</xml_diff>

<commit_message>
Chapter 1 revised sana
</commit_message>
<xml_diff>
--- a/Documentation/Chapters/Chapter1.docx
+++ b/Documentation/Chapters/Chapter1.docx
@@ -20,8 +20,6 @@
         </w:rPr>
         <w:t>1</w:t>
       </w:r>
-      <w:bookmarkStart w:id="0" w:name="_GoBack"/>
-      <w:bookmarkEnd w:id="0"/>
       <w:r>
         <w:rPr>
           <w:rFonts w:ascii="Century Gothic" w:hAnsi="Century Gothic"/>
@@ -137,37 +135,37 @@
         <w:rPr>
           <w:rFonts w:ascii="Century Gothic" w:hAnsi="Century Gothic"/>
         </w:rPr>
-        <w:t xml:space="preserve">s blessings to those people </w:t>
-      </w:r>
-      <w:r>
-        <w:rPr>
-          <w:rFonts w:ascii="Century Gothic" w:hAnsi="Century Gothic"/>
-        </w:rPr>
-        <w:t>who are in need</w:t>
-      </w:r>
-      <w:r>
-        <w:rPr>
-          <w:rFonts w:ascii="Century Gothic" w:hAnsi="Century Gothic"/>
-        </w:rPr>
-        <w:t>. Taki</w:t>
-      </w:r>
-      <w:r>
-        <w:rPr>
-          <w:rFonts w:ascii="Century Gothic" w:hAnsi="Century Gothic"/>
-        </w:rPr>
-        <w:t>ng</w:t>
-      </w:r>
-      <w:r>
-        <w:rPr>
-          <w:rFonts w:ascii="Century Gothic" w:hAnsi="Century Gothic"/>
-        </w:rPr>
-        <w:t xml:space="preserve"> an</w:t>
-      </w:r>
-      <w:r>
-        <w:rPr>
-          <w:rFonts w:ascii="Century Gothic" w:hAnsi="Century Gothic"/>
-        </w:rPr>
-        <w:t xml:space="preserve"> inspiration from this, it can be easily said that all members of the community shall take their respective roles for the betterment of the society.</w:t>
+        <w:t>s blessings to th</w:t>
+      </w:r>
+      <w:r>
+        <w:rPr>
+          <w:rFonts w:ascii="Century Gothic" w:hAnsi="Century Gothic"/>
+        </w:rPr>
+        <w:t xml:space="preserve">e people </w:t>
+      </w:r>
+      <w:r>
+        <w:rPr>
+          <w:rFonts w:ascii="Century Gothic" w:hAnsi="Century Gothic"/>
+        </w:rPr>
+        <w:t>who are in need. Thus</w:t>
+      </w:r>
+      <w:r>
+        <w:rPr>
+          <w:rFonts w:ascii="Century Gothic" w:hAnsi="Century Gothic"/>
+        </w:rPr>
+        <w:t>, it can be easily said that all members o</w:t>
+      </w:r>
+      <w:r>
+        <w:rPr>
+          <w:rFonts w:ascii="Century Gothic" w:hAnsi="Century Gothic"/>
+        </w:rPr>
+        <w:t>f the community should take part</w:t>
+      </w:r>
+      <w:r>
+        <w:rPr>
+          <w:rFonts w:ascii="Century Gothic" w:hAnsi="Century Gothic"/>
+        </w:rPr>
+        <w:t xml:space="preserve"> for the betterment of the society.</w:t>
       </w:r>
     </w:p>
     <w:p>
@@ -183,31 +181,61 @@
           <w:rFonts w:ascii="Century Gothic" w:hAnsi="Century Gothic"/>
         </w:rPr>
         <w:tab/>
-        <w:t xml:space="preserve">Moreover, these ideas </w:t>
-      </w:r>
-      <w:r>
-        <w:rPr>
-          <w:rFonts w:ascii="Century Gothic" w:hAnsi="Century Gothic"/>
-        </w:rPr>
-        <w:t>became the inspiration and mechanism for successful individuals, institutions and businesses to create activities from where they can share their resources or services to others who lacked</w:t>
-      </w:r>
-      <w:r>
-        <w:rPr>
-          <w:rFonts w:ascii="Century Gothic" w:hAnsi="Century Gothic"/>
-        </w:rPr>
-        <w:t xml:space="preserve"> it</w:t>
-      </w:r>
-      <w:r>
-        <w:rPr>
-          <w:rFonts w:ascii="Century Gothic" w:hAnsi="Century Gothic"/>
-        </w:rPr>
-        <w:t>. These activities were called outreach activit</w:t>
-      </w:r>
-      <w:r>
-        <w:rPr>
-          <w:rFonts w:ascii="Century Gothic" w:hAnsi="Century Gothic"/>
-        </w:rPr>
-        <w:t>ies</w:t>
+        <w:t xml:space="preserve">Moreover, the idea of sharing and giving </w:t>
+      </w:r>
+      <w:r>
+        <w:rPr>
+          <w:rFonts w:ascii="Century Gothic" w:hAnsi="Century Gothic"/>
+        </w:rPr>
+        <w:t xml:space="preserve">became the inspiration and mechanism </w:t>
+      </w:r>
+      <w:r>
+        <w:rPr>
+          <w:rFonts w:ascii="Century Gothic" w:hAnsi="Century Gothic"/>
+        </w:rPr>
+        <w:t xml:space="preserve">of </w:t>
+      </w:r>
+      <w:r>
+        <w:rPr>
+          <w:rFonts w:ascii="Century Gothic" w:hAnsi="Century Gothic"/>
+        </w:rPr>
+        <w:t>successful individuals, inst</w:t>
+      </w:r>
+      <w:r>
+        <w:rPr>
+          <w:rFonts w:ascii="Century Gothic" w:hAnsi="Century Gothic"/>
+        </w:rPr>
+        <w:t>itutions and businesses to conduct activities that will help poor people</w:t>
+      </w:r>
+      <w:r>
+        <w:rPr>
+          <w:rFonts w:ascii="Century Gothic" w:hAnsi="Century Gothic"/>
+        </w:rPr>
+        <w:t xml:space="preserve">. The </w:t>
+      </w:r>
+      <w:r>
+        <w:rPr>
+          <w:rFonts w:ascii="Century Gothic" w:hAnsi="Century Gothic"/>
+        </w:rPr>
+        <w:t xml:space="preserve">activities were </w:t>
+      </w:r>
+      <w:r>
+        <w:rPr>
+          <w:rFonts w:ascii="Century Gothic" w:hAnsi="Century Gothic"/>
+        </w:rPr>
+        <w:t xml:space="preserve">often </w:t>
+      </w:r>
+      <w:r>
+        <w:rPr>
+          <w:rFonts w:ascii="Century Gothic" w:hAnsi="Century Gothic"/>
+        </w:rPr>
+        <w:t xml:space="preserve">called </w:t>
+      </w:r>
+      <w:r>
+        <w:rPr>
+          <w:rFonts w:ascii="Century Gothic" w:hAnsi="Century Gothic"/>
+        </w:rPr>
+        <w:t>as outreach</w:t>
       </w:r>
       <w:r>
         <w:rPr>
@@ -229,13 +257,100 @@
           <w:rFonts w:ascii="Century Gothic" w:hAnsi="Century Gothic"/>
         </w:rPr>
         <w:tab/>
-        <w:t>Through the years, San Sebastian College Recoletos – de Cavite (S</w:t>
-      </w:r>
-      <w:r>
-        <w:rPr>
-          <w:rFonts w:ascii="Century Gothic" w:hAnsi="Century Gothic"/>
-        </w:rPr>
-        <w:t xml:space="preserve">SCRdC) has been continually promoting its philosophy, </w:t>
+        <w:t>As defined in Merriam-Webster’s dictionary, an outreach is defined as an</w:t>
+      </w:r>
+      <w:r>
+        <w:rPr>
+          <w:rFonts w:ascii="Century Gothic" w:hAnsi="Century Gothic"/>
+        </w:rPr>
+        <w:t xml:space="preserve"> act of reaching out</w:t>
+      </w:r>
+      <w:r>
+        <w:rPr>
+          <w:rFonts w:ascii="Century Gothic" w:hAnsi="Century Gothic"/>
+        </w:rPr>
+        <w:t xml:space="preserve">, the extent or limit of reach and </w:t>
+      </w:r>
+      <w:r>
+        <w:rPr>
+          <w:rFonts w:ascii="Century Gothic" w:hAnsi="Century Gothic"/>
+        </w:rPr>
+        <w:t>the extending of services or assistance beyond current or usual limits</w:t>
+      </w:r>
+      <w:r>
+        <w:rPr>
+          <w:rFonts w:ascii="Century Gothic" w:hAnsi="Century Gothic"/>
+        </w:rPr>
+        <w:t xml:space="preserve">. </w:t>
+      </w:r>
+      <w:r>
+        <w:rPr>
+          <w:rFonts w:ascii="Century Gothic" w:hAnsi="Century Gothic"/>
+        </w:rPr>
+        <w:t>From the meaning, it is clearly stated that it is needed for an activity to be able</w:t>
+      </w:r>
+      <w:r>
+        <w:rPr>
+          <w:rFonts w:ascii="Century Gothic" w:hAnsi="Century Gothic"/>
+        </w:rPr>
+        <w:t xml:space="preserve"> to</w:t>
+      </w:r>
+      <w:r>
+        <w:rPr>
+          <w:rFonts w:ascii="Century Gothic" w:hAnsi="Century Gothic"/>
+        </w:rPr>
+        <w:t xml:space="preserve"> reach out and extend help or services to its participants for it to be called as an outreach activity.</w:t>
+      </w:r>
+    </w:p>
+    <w:p>
+      <w:pPr>
+        <w:spacing w:after="0" w:line="480" w:lineRule="auto"/>
+        <w:jc w:val="both"/>
+        <w:rPr>
+          <w:rFonts w:ascii="Century Gothic" w:hAnsi="Century Gothic"/>
+        </w:rPr>
+      </w:pPr>
+      <w:r>
+        <w:rPr>
+          <w:rFonts w:ascii="Century Gothic" w:hAnsi="Century Gothic"/>
+        </w:rPr>
+        <w:tab/>
+      </w:r>
+      <w:r>
+        <w:rPr>
+          <w:rFonts w:ascii="Century Gothic" w:hAnsi="Century Gothic"/>
+        </w:rPr>
+        <w:t xml:space="preserve">In fifty-four years of its existence, </w:t>
+      </w:r>
+      <w:r>
+        <w:rPr>
+          <w:rFonts w:ascii="Century Gothic" w:hAnsi="Century Gothic"/>
+        </w:rPr>
+        <w:t>San Sebastian College Recoletos – de Cavite (S</w:t>
+      </w:r>
+      <w:r>
+        <w:rPr>
+          <w:rFonts w:ascii="Century Gothic" w:hAnsi="Century Gothic"/>
+        </w:rPr>
+        <w:t xml:space="preserve">SCRdC) </w:t>
+      </w:r>
+      <w:r>
+        <w:rPr>
+          <w:rFonts w:ascii="Century Gothic" w:hAnsi="Century Gothic"/>
+        </w:rPr>
+        <w:t xml:space="preserve">in Cavite City, Philippines </w:t>
+      </w:r>
+      <w:r>
+        <w:rPr>
+          <w:rFonts w:ascii="Century Gothic" w:hAnsi="Century Gothic"/>
+        </w:rPr>
+        <w:t>has been</w:t>
+      </w:r>
+      <w:r>
+        <w:rPr>
+          <w:rFonts w:ascii="Century Gothic" w:hAnsi="Century Gothic"/>
+        </w:rPr>
+        <w:t xml:space="preserve"> promoting its philosophy, </w:t>
       </w:r>
       <w:r>
         <w:rPr>
@@ -254,13 +369,37 @@
         <w:rPr>
           <w:rFonts w:ascii="Century Gothic" w:hAnsi="Century Gothic"/>
         </w:rPr>
-        <w:t>harity and knowledge. In connection to this</w:t>
-      </w:r>
-      <w:r>
-        <w:rPr>
-          <w:rFonts w:ascii="Century Gothic" w:hAnsi="Century Gothic"/>
-        </w:rPr>
-        <w:t>, the institution has been doing various outreach activities in benefit of its nearby communities and barangays.</w:t>
+        <w:t xml:space="preserve">harity and knowledge. As part of the school’s philosophy, </w:t>
+      </w:r>
+      <w:r>
+        <w:rPr>
+          <w:rFonts w:ascii="Century Gothic" w:hAnsi="Century Gothic"/>
+        </w:rPr>
+        <w:t>out</w:t>
+      </w:r>
+      <w:r>
+        <w:rPr>
+          <w:rFonts w:ascii="Century Gothic" w:hAnsi="Century Gothic"/>
+        </w:rPr>
+        <w:t xml:space="preserve">reach activities that will benefit </w:t>
+      </w:r>
+      <w:r>
+        <w:rPr>
+          <w:rFonts w:ascii="Century Gothic" w:hAnsi="Century Gothic"/>
+        </w:rPr>
+        <w:t>nearby communities and barangays</w:t>
+      </w:r>
+      <w:r>
+        <w:rPr>
+          <w:rFonts w:ascii="Century Gothic" w:hAnsi="Century Gothic"/>
+        </w:rPr>
+        <w:t xml:space="preserve"> has been conducted</w:t>
+      </w:r>
+      <w:r>
+        <w:rPr>
+          <w:rFonts w:ascii="Century Gothic" w:hAnsi="Century Gothic"/>
+        </w:rPr>
+        <w:t>.</w:t>
       </w:r>
       <w:r>
         <w:rPr>
@@ -293,7 +432,13 @@
         <w:rPr>
           <w:rFonts w:ascii="Century Gothic" w:hAnsi="Century Gothic"/>
         </w:rPr>
-        <w:t xml:space="preserve">these concerns – the </w:t>
+        <w:t>the mentioned</w:t>
+      </w:r>
+      <w:r>
+        <w:rPr>
+          <w:rFonts w:ascii="Century Gothic" w:hAnsi="Century Gothic"/>
+        </w:rPr>
+        <w:t xml:space="preserve"> concerns – the </w:t>
       </w:r>
       <w:r>
         <w:rPr>
@@ -306,283 +451,6 @@
           <w:rFonts w:ascii="Century Gothic" w:hAnsi="Century Gothic"/>
         </w:rPr>
         <w:t xml:space="preserve"> (ReCOP) Office.</w:t>
-      </w:r>
-    </w:p>
-    <w:p>
-      <w:pPr>
-        <w:spacing w:after="0" w:line="480" w:lineRule="auto"/>
-        <w:jc w:val="both"/>
-        <w:rPr>
-          <w:rFonts w:ascii="Century Gothic" w:hAnsi="Century Gothic"/>
-        </w:rPr>
-      </w:pPr>
-      <w:r>
-        <w:rPr>
-          <w:rFonts w:ascii="Century Gothic" w:hAnsi="Century Gothic"/>
-        </w:rPr>
-        <w:tab/>
-      </w:r>
-      <w:r>
-        <w:rPr>
-          <w:rFonts w:ascii="Century Gothic" w:hAnsi="Century Gothic"/>
-        </w:rPr>
-        <w:t>However, it is undeniable that the ReCOP Office had become not only the institution’s center for outreach activities but also the school’s connecting body to various companies, communities, organizations and individuals</w:t>
-      </w:r>
-      <w:r>
-        <w:rPr>
-          <w:rFonts w:ascii="Century Gothic" w:hAnsi="Century Gothic"/>
-        </w:rPr>
-        <w:t xml:space="preserve"> </w:t>
-      </w:r>
-      <w:r>
-        <w:rPr>
-          <w:rFonts w:ascii="Century Gothic" w:hAnsi="Century Gothic"/>
-        </w:rPr>
-        <w:t xml:space="preserve">who wished to </w:t>
-      </w:r>
-      <w:r>
-        <w:rPr>
-          <w:rFonts w:ascii="Century Gothic" w:hAnsi="Century Gothic"/>
-        </w:rPr>
-        <w:lastRenderedPageBreak/>
-        <w:t xml:space="preserve">take </w:t>
-      </w:r>
-      <w:r>
-        <w:rPr>
-          <w:rFonts w:ascii="Century Gothic" w:hAnsi="Century Gothic"/>
-        </w:rPr>
-        <w:t>part or to propose activities</w:t>
-      </w:r>
-      <w:r>
-        <w:rPr>
-          <w:rFonts w:ascii="Century Gothic" w:hAnsi="Century Gothic"/>
-        </w:rPr>
-        <w:t>. The</w:t>
-      </w:r>
-      <w:r>
-        <w:rPr>
-          <w:rFonts w:ascii="Century Gothic" w:hAnsi="Century Gothic"/>
-        </w:rPr>
-        <w:t>se</w:t>
-      </w:r>
-      <w:r>
-        <w:rPr>
-          <w:rFonts w:ascii="Century Gothic" w:hAnsi="Century Gothic"/>
-        </w:rPr>
-        <w:t xml:space="preserve"> parties who are lending a hand to the institution are ca</w:t>
-      </w:r>
-      <w:r>
-        <w:rPr>
-          <w:rFonts w:ascii="Century Gothic" w:hAnsi="Century Gothic"/>
-        </w:rPr>
-        <w:t xml:space="preserve">lled </w:t>
-      </w:r>
-      <w:r>
-        <w:rPr>
-          <w:rFonts w:ascii="Century Gothic" w:hAnsi="Century Gothic"/>
-        </w:rPr>
-        <w:t>partners and linkages.</w:t>
-      </w:r>
-    </w:p>
-    <w:p>
-      <w:pPr>
-        <w:spacing w:after="0" w:line="480" w:lineRule="auto"/>
-        <w:jc w:val="both"/>
-        <w:rPr>
-          <w:rFonts w:ascii="Century Gothic" w:hAnsi="Century Gothic"/>
-        </w:rPr>
-      </w:pPr>
-      <w:r>
-        <w:rPr>
-          <w:rFonts w:ascii="Century Gothic" w:hAnsi="Century Gothic"/>
-        </w:rPr>
-        <w:tab/>
-      </w:r>
-      <w:r>
-        <w:rPr>
-          <w:rFonts w:ascii="Century Gothic" w:hAnsi="Century Gothic"/>
-        </w:rPr>
-        <w:t>It must also be taken into account that college organizations and clubs are required to do at least two outreach</w:t>
-      </w:r>
-      <w:r>
-        <w:rPr>
-          <w:rFonts w:ascii="Century Gothic" w:hAnsi="Century Gothic"/>
-        </w:rPr>
-        <w:t xml:space="preserve"> activities</w:t>
-      </w:r>
-      <w:r>
-        <w:rPr>
-          <w:rFonts w:ascii="Century Gothic" w:hAnsi="Century Gothic"/>
-        </w:rPr>
-        <w:t xml:space="preserve"> per academic year in order for them to satisfy the</w:t>
-      </w:r>
-      <w:r>
-        <w:rPr>
-          <w:rFonts w:ascii="Century Gothic" w:hAnsi="Century Gothic"/>
-        </w:rPr>
-        <w:t xml:space="preserve"> mandates under Commission on Higher Education (CHED) Memorandum Order (CMO) No.46 Series of 2012 also known as “</w:t>
-      </w:r>
-      <w:r>
-        <w:rPr>
-          <w:rFonts w:ascii="Century Gothic" w:hAnsi="Century Gothic"/>
-        </w:rPr>
-        <w:t xml:space="preserve">Policy-Standard </w:t>
-      </w:r>
-      <w:r>
-        <w:rPr>
-          <w:rFonts w:ascii="Century Gothic" w:hAnsi="Century Gothic"/>
-        </w:rPr>
-        <w:t>to Enhance Quality Assurance (QA</w:t>
-      </w:r>
-      <w:r>
-        <w:rPr>
-          <w:rFonts w:ascii="Century Gothic" w:hAnsi="Century Gothic"/>
-        </w:rPr>
-        <w:t>) In</w:t>
-      </w:r>
-      <w:r>
-        <w:rPr>
-          <w:rFonts w:ascii="Century Gothic" w:hAnsi="Century Gothic"/>
-        </w:rPr>
-        <w:t xml:space="preserve"> </w:t>
-      </w:r>
-      <w:r>
-        <w:rPr>
-          <w:rFonts w:ascii="Century Gothic" w:hAnsi="Century Gothic"/>
-        </w:rPr>
-        <w:t xml:space="preserve">Philippine Higher Education Through </w:t>
-      </w:r>
-      <w:r>
-        <w:rPr>
-          <w:rFonts w:ascii="Century Gothic" w:hAnsi="Century Gothic"/>
-        </w:rPr>
-        <w:t>a</w:t>
-      </w:r>
-      <w:r>
-        <w:rPr>
-          <w:rFonts w:ascii="Century Gothic" w:hAnsi="Century Gothic"/>
-        </w:rPr>
-        <w:t>n Outcomes</w:t>
-      </w:r>
-      <w:r>
-        <w:rPr>
-          <w:rFonts w:ascii="Century Gothic" w:hAnsi="Century Gothic"/>
-        </w:rPr>
-        <w:t>-</w:t>
-      </w:r>
-      <w:r>
-        <w:rPr>
-          <w:rFonts w:ascii="Century Gothic" w:hAnsi="Century Gothic"/>
-        </w:rPr>
-        <w:t>based</w:t>
-      </w:r>
-      <w:r>
-        <w:rPr>
-          <w:rFonts w:ascii="Century Gothic" w:hAnsi="Century Gothic"/>
-        </w:rPr>
-        <w:t xml:space="preserve"> and Typology-Based QA.”</w:t>
-      </w:r>
-    </w:p>
-    <w:p>
-      <w:pPr>
-        <w:spacing w:after="0" w:line="480" w:lineRule="auto"/>
-        <w:jc w:val="both"/>
-        <w:rPr>
-          <w:rFonts w:ascii="Century Gothic" w:hAnsi="Century Gothic"/>
-        </w:rPr>
-      </w:pPr>
-      <w:r>
-        <w:rPr>
-          <w:rFonts w:ascii="Century Gothic" w:hAnsi="Century Gothic"/>
-        </w:rPr>
-        <w:tab/>
-        <w:t>According to CMO 46 S. 2012, Section 23.2, colleges must have o</w:t>
-      </w:r>
-      <w:r>
-        <w:rPr>
-          <w:rFonts w:ascii="Century Gothic" w:hAnsi="Century Gothic"/>
-        </w:rPr>
-        <w:t>utreach programs involving students in social-d</w:t>
-      </w:r>
-      <w:r>
-        <w:rPr>
-          <w:rFonts w:ascii="Century Gothic" w:hAnsi="Century Gothic"/>
-        </w:rPr>
-        <w:t xml:space="preserve">evelopment oriented experiences </w:t>
-      </w:r>
-      <w:r>
-        <w:rPr>
-          <w:rFonts w:ascii="Century Gothic" w:hAnsi="Century Gothic"/>
-        </w:rPr>
-        <w:t>that allow them to contextualize their knowledge</w:t>
-      </w:r>
-      <w:r>
-        <w:rPr>
-          <w:rFonts w:ascii="Century Gothic" w:hAnsi="Century Gothic"/>
-        </w:rPr>
-        <w:t xml:space="preserve"> within actual social and human </w:t>
-      </w:r>
-      <w:r>
-        <w:rPr>
-          <w:rFonts w:ascii="Century Gothic" w:hAnsi="Century Gothic"/>
-        </w:rPr>
-        <w:t>experiences.</w:t>
-      </w:r>
-      <w:r>
-        <w:rPr>
-          <w:rFonts w:ascii="Century Gothic" w:hAnsi="Century Gothic"/>
-        </w:rPr>
-        <w:tab/>
-      </w:r>
-      <w:r>
-        <w:rPr>
-          <w:rFonts w:ascii="Century Gothic" w:hAnsi="Century Gothic"/>
-        </w:rPr>
-        <w:t>This clearly states what role students plays in increasing their respective school’s quality assurance.</w:t>
-      </w:r>
-    </w:p>
-    <w:p>
-      <w:pPr>
-        <w:spacing w:after="0" w:line="480" w:lineRule="auto"/>
-        <w:jc w:val="both"/>
-        <w:rPr>
-          <w:rFonts w:ascii="Century Gothic" w:hAnsi="Century Gothic"/>
-        </w:rPr>
-      </w:pPr>
-      <w:r>
-        <w:rPr>
-          <w:rFonts w:ascii="Century Gothic" w:hAnsi="Century Gothic"/>
-        </w:rPr>
-        <w:tab/>
-        <w:t xml:space="preserve">As of today, the process of proposal of outreach activities in the ReCOP Office were still done through papers. The requestor must write a letter and prepare documentary requirements which always takes days to weeks of processing inside the school’s premises. Not to mention that sometimes, the requestor’s documents get lost in the process. </w:t>
-      </w:r>
-      <w:r>
-        <w:rPr>
-          <w:rFonts w:ascii="Century Gothic" w:hAnsi="Century Gothic"/>
-        </w:rPr>
-        <w:t>This halt</w:t>
-      </w:r>
-      <w:r>
-        <w:rPr>
-          <w:rFonts w:ascii="Century Gothic" w:hAnsi="Century Gothic"/>
-        </w:rPr>
-        <w:t xml:space="preserve"> and slows down the supposedly beneficial effects of the outreach activities.</w:t>
-      </w:r>
-    </w:p>
-    <w:p>
-      <w:pPr>
-        <w:spacing w:after="0" w:line="480" w:lineRule="auto"/>
-        <w:jc w:val="both"/>
-        <w:rPr>
-          <w:rFonts w:ascii="Century Gothic" w:hAnsi="Century Gothic"/>
-        </w:rPr>
-      </w:pPr>
-      <w:r>
-        <w:rPr>
-          <w:rFonts w:ascii="Century Gothic" w:hAnsi="Century Gothic"/>
-        </w:rPr>
-        <w:tab/>
-        <w:t>Another problem that was encountered by outreach requestors, especially by college organizations, is the lack of visibility on prospect beneficiaries. Oftentimes, those communities near the school are the ones who are receiving the outreach proceeds although they do not necessarily need it.</w:t>
       </w:r>
     </w:p>
     <w:p>
@@ -599,6 +467,179 @@
         </w:rPr>
         <w:lastRenderedPageBreak/>
         <w:tab/>
+      </w:r>
+      <w:r>
+        <w:rPr>
+          <w:rFonts w:ascii="Century Gothic" w:hAnsi="Century Gothic"/>
+        </w:rPr>
+        <w:t>However, it is undeniable that the ReCOP Office had become not only the institution’s center for outreach activities but also the school’s connecting body to various companies, communities, organizations and individuals</w:t>
+      </w:r>
+      <w:r>
+        <w:rPr>
+          <w:rFonts w:ascii="Century Gothic" w:hAnsi="Century Gothic"/>
+        </w:rPr>
+        <w:t xml:space="preserve"> </w:t>
+      </w:r>
+      <w:r>
+        <w:rPr>
+          <w:rFonts w:ascii="Century Gothic" w:hAnsi="Century Gothic"/>
+        </w:rPr>
+        <w:t xml:space="preserve">who wished to take </w:t>
+      </w:r>
+      <w:r>
+        <w:rPr>
+          <w:rFonts w:ascii="Century Gothic" w:hAnsi="Century Gothic"/>
+        </w:rPr>
+        <w:t>part or to propose activities</w:t>
+      </w:r>
+      <w:r>
+        <w:rPr>
+          <w:rFonts w:ascii="Century Gothic" w:hAnsi="Century Gothic"/>
+        </w:rPr>
+        <w:t>. The</w:t>
+      </w:r>
+      <w:r>
+        <w:rPr>
+          <w:rFonts w:ascii="Century Gothic" w:hAnsi="Century Gothic"/>
+        </w:rPr>
+        <w:t>se</w:t>
+      </w:r>
+      <w:r>
+        <w:rPr>
+          <w:rFonts w:ascii="Century Gothic" w:hAnsi="Century Gothic"/>
+        </w:rPr>
+        <w:t xml:space="preserve"> parties who are lending a hand to the institution are ca</w:t>
+      </w:r>
+      <w:r>
+        <w:rPr>
+          <w:rFonts w:ascii="Century Gothic" w:hAnsi="Century Gothic"/>
+        </w:rPr>
+        <w:t xml:space="preserve">lled </w:t>
+      </w:r>
+      <w:r>
+        <w:rPr>
+          <w:rFonts w:ascii="Century Gothic" w:hAnsi="Century Gothic"/>
+        </w:rPr>
+        <w:t>partners and linkages.</w:t>
+      </w:r>
+    </w:p>
+    <w:p>
+      <w:pPr>
+        <w:spacing w:after="0" w:line="480" w:lineRule="auto"/>
+        <w:ind w:firstLine="720"/>
+        <w:jc w:val="both"/>
+        <w:rPr>
+          <w:rFonts w:ascii="Century Gothic" w:hAnsi="Century Gothic"/>
+        </w:rPr>
+      </w:pPr>
+      <w:r>
+        <w:rPr>
+          <w:rFonts w:ascii="Century Gothic" w:hAnsi="Century Gothic"/>
+        </w:rPr>
+        <w:t>Presently, the process for proposal of</w:t>
+      </w:r>
+      <w:r>
+        <w:rPr>
+          <w:rFonts w:ascii="Century Gothic" w:hAnsi="Century Gothic"/>
+        </w:rPr>
+        <w:t xml:space="preserve"> outreach act</w:t>
+      </w:r>
+      <w:r>
+        <w:rPr>
+          <w:rFonts w:ascii="Century Gothic" w:hAnsi="Century Gothic"/>
+        </w:rPr>
+        <w:t>ivities in the ReCOP Office is</w:t>
+      </w:r>
+      <w:r>
+        <w:rPr>
+          <w:rFonts w:ascii="Century Gothic" w:hAnsi="Century Gothic"/>
+        </w:rPr>
+        <w:t xml:space="preserve"> still done through papers. The requestor must write a letter and prepare documentary requirements which always takes days to weeks of process</w:t>
+      </w:r>
+      <w:r>
+        <w:rPr>
+          <w:rFonts w:ascii="Century Gothic" w:hAnsi="Century Gothic"/>
+        </w:rPr>
+        <w:t>ing</w:t>
+      </w:r>
+      <w:r>
+        <w:rPr>
+          <w:rFonts w:ascii="Century Gothic" w:hAnsi="Century Gothic"/>
+        </w:rPr>
+        <w:t>. Not to mention that sometimes, the requestor’s doc</w:t>
+      </w:r>
+      <w:r>
+        <w:rPr>
+          <w:rFonts w:ascii="Century Gothic" w:hAnsi="Century Gothic"/>
+        </w:rPr>
+        <w:t>uments get lost in the process.</w:t>
+      </w:r>
+    </w:p>
+    <w:p>
+      <w:pPr>
+        <w:spacing w:after="0" w:line="480" w:lineRule="auto"/>
+        <w:jc w:val="both"/>
+        <w:rPr>
+          <w:rFonts w:ascii="Century Gothic" w:hAnsi="Century Gothic"/>
+        </w:rPr>
+      </w:pPr>
+      <w:r>
+        <w:rPr>
+          <w:rFonts w:ascii="Century Gothic" w:hAnsi="Century Gothic"/>
+        </w:rPr>
+        <w:tab/>
+        <w:t>Another problem that was encountered by outreach requestors, especially by college organizations, is the lack of visibility on prospect</w:t>
+      </w:r>
+      <w:r>
+        <w:rPr>
+          <w:rFonts w:ascii="Century Gothic" w:hAnsi="Century Gothic"/>
+        </w:rPr>
+        <w:t xml:space="preserve"> beneficiaries. Oftentimes, th</w:t>
+      </w:r>
+      <w:r>
+        <w:rPr>
+          <w:rFonts w:ascii="Century Gothic" w:hAnsi="Century Gothic"/>
+        </w:rPr>
+        <w:t>e communities near the school are the ones who are</w:t>
+      </w:r>
+      <w:r>
+        <w:rPr>
+          <w:rFonts w:ascii="Century Gothic" w:hAnsi="Century Gothic"/>
+        </w:rPr>
+        <w:t xml:space="preserve"> </w:t>
+      </w:r>
+      <w:r>
+        <w:rPr>
+          <w:rFonts w:ascii="Century Gothic" w:hAnsi="Century Gothic"/>
+        </w:rPr>
+        <w:t>receivin</w:t>
+      </w:r>
+      <w:r>
+        <w:rPr>
+          <w:rFonts w:ascii="Century Gothic" w:hAnsi="Century Gothic"/>
+        </w:rPr>
+        <w:t>g the outreach proceeds and benefits</w:t>
+      </w:r>
+      <w:r>
+        <w:rPr>
+          <w:rFonts w:ascii="Century Gothic" w:hAnsi="Century Gothic"/>
+        </w:rPr>
+        <w:t>.</w:t>
+      </w:r>
+    </w:p>
+    <w:p>
+      <w:pPr>
+        <w:spacing w:after="0" w:line="480" w:lineRule="auto"/>
+        <w:jc w:val="both"/>
+        <w:rPr>
+          <w:rFonts w:ascii="Century Gothic" w:hAnsi="Century Gothic"/>
+        </w:rPr>
+      </w:pPr>
+      <w:r>
+        <w:rPr>
+          <w:rFonts w:ascii="Century Gothic" w:hAnsi="Century Gothic"/>
+        </w:rPr>
+        <w:tab/>
         <w:t xml:space="preserve">This capstone project proposal entitled, </w:t>
       </w:r>
       <w:r>
@@ -641,7 +682,55 @@
         <w:rPr>
           <w:rFonts w:ascii="Century Gothic" w:hAnsi="Century Gothic"/>
         </w:rPr>
-        <w:t xml:space="preserve"> issue on current procedures done in conducting outreach activities as well as extending the schools connection outside.</w:t>
+        <w:t xml:space="preserve"> issue</w:t>
+      </w:r>
+      <w:r>
+        <w:rPr>
+          <w:rFonts w:ascii="Century Gothic" w:hAnsi="Century Gothic"/>
+        </w:rPr>
+        <w:t>s</w:t>
+      </w:r>
+      <w:r>
+        <w:rPr>
+          <w:rFonts w:ascii="Century Gothic" w:hAnsi="Century Gothic"/>
+        </w:rPr>
+        <w:t xml:space="preserve"> on current procedures done in </w:t>
+      </w:r>
+      <w:r>
+        <w:rPr>
+          <w:rFonts w:ascii="Century Gothic" w:hAnsi="Century Gothic"/>
+        </w:rPr>
+        <w:t xml:space="preserve">ReCOP Office regarding </w:t>
+      </w:r>
+      <w:r>
+        <w:rPr>
+          <w:rFonts w:ascii="Century Gothic" w:hAnsi="Century Gothic"/>
+        </w:rPr>
+        <w:t xml:space="preserve">outreach activities as well as </w:t>
+      </w:r>
+      <w:r>
+        <w:rPr>
+          <w:rFonts w:ascii="Century Gothic" w:hAnsi="Century Gothic"/>
+        </w:rPr>
+        <w:t xml:space="preserve">to extend </w:t>
+      </w:r>
+      <w:r>
+        <w:rPr>
+          <w:rFonts w:ascii="Century Gothic" w:hAnsi="Century Gothic"/>
+        </w:rPr>
+        <w:t>the school</w:t>
+      </w:r>
+      <w:r>
+        <w:rPr>
+          <w:rFonts w:ascii="Century Gothic" w:hAnsi="Century Gothic"/>
+        </w:rPr>
+        <w:t>’</w:t>
+      </w:r>
+      <w:r>
+        <w:rPr>
+          <w:rFonts w:ascii="Century Gothic" w:hAnsi="Century Gothic"/>
+        </w:rPr>
+        <w:t>s connection outside.</w:t>
       </w:r>
     </w:p>
     <w:p>
@@ -784,6 +873,7 @@
           <w:szCs w:val="24"/>
           <w:lang w:val="en-US"/>
         </w:rPr>
+        <w:lastRenderedPageBreak/>
         <w:t>In 2003 Recoletos de Cavite Community Outreach Program (RC-COP) being the office’s first name was established for the purpose of planning, implementing and evaluating the community outreach activities of the school within its walls and with its partner communities. The name RC-COP was replaced with Recoletos Community Outreach Program (Re-COP) Office of SSC-R de Cavite in 2012. The Re-COP office is under the Vice President for Religious Affairs and is sup</w:t>
       </w:r>
       <w:r>
@@ -847,7 +937,6 @@
           <w:szCs w:val="24"/>
           <w:lang w:val="en-US"/>
         </w:rPr>
-        <w:lastRenderedPageBreak/>
         <w:t>Since 2003</w:t>
       </w:r>
       <w:r>
@@ -1005,6 +1094,74 @@
         <w:textAlignment w:val="center"/>
         <w:rPr>
           <w:rFonts w:ascii="Century Gothic" w:hAnsi="Century Gothic" w:cs="Trebuchet MS"/>
+          <w:color w:val="000000"/>
+          <w:szCs w:val="24"/>
+          <w:lang w:val="en-US"/>
+        </w:rPr>
+      </w:pPr>
+    </w:p>
+    <w:p>
+      <w:pPr>
+        <w:suppressAutoHyphens/>
+        <w:autoSpaceDE w:val="0"/>
+        <w:autoSpaceDN w:val="0"/>
+        <w:adjustRightInd w:val="0"/>
+        <w:spacing w:after="0" w:line="480" w:lineRule="auto"/>
+        <w:jc w:val="both"/>
+        <w:textAlignment w:val="center"/>
+        <w:rPr>
+          <w:rFonts w:ascii="Century Gothic" w:hAnsi="Century Gothic" w:cs="Trebuchet MS"/>
+          <w:color w:val="000000"/>
+          <w:szCs w:val="24"/>
+          <w:lang w:val="en-US"/>
+        </w:rPr>
+      </w:pPr>
+    </w:p>
+    <w:p>
+      <w:pPr>
+        <w:suppressAutoHyphens/>
+        <w:autoSpaceDE w:val="0"/>
+        <w:autoSpaceDN w:val="0"/>
+        <w:adjustRightInd w:val="0"/>
+        <w:spacing w:after="0" w:line="480" w:lineRule="auto"/>
+        <w:jc w:val="both"/>
+        <w:textAlignment w:val="center"/>
+        <w:rPr>
+          <w:rFonts w:ascii="Century Gothic" w:hAnsi="Century Gothic" w:cs="Trebuchet MS"/>
+          <w:color w:val="000000"/>
+          <w:szCs w:val="24"/>
+          <w:lang w:val="en-US"/>
+        </w:rPr>
+      </w:pPr>
+    </w:p>
+    <w:p>
+      <w:pPr>
+        <w:suppressAutoHyphens/>
+        <w:autoSpaceDE w:val="0"/>
+        <w:autoSpaceDN w:val="0"/>
+        <w:adjustRightInd w:val="0"/>
+        <w:spacing w:after="0" w:line="480" w:lineRule="auto"/>
+        <w:jc w:val="both"/>
+        <w:textAlignment w:val="center"/>
+        <w:rPr>
+          <w:rFonts w:ascii="Century Gothic" w:hAnsi="Century Gothic" w:cs="Trebuchet MS"/>
+          <w:color w:val="000000"/>
+          <w:szCs w:val="24"/>
+          <w:lang w:val="en-US"/>
+        </w:rPr>
+      </w:pPr>
+    </w:p>
+    <w:p>
+      <w:pPr>
+        <w:suppressAutoHyphens/>
+        <w:autoSpaceDE w:val="0"/>
+        <w:autoSpaceDN w:val="0"/>
+        <w:adjustRightInd w:val="0"/>
+        <w:spacing w:after="0" w:line="480" w:lineRule="auto"/>
+        <w:jc w:val="both"/>
+        <w:textAlignment w:val="center"/>
+        <w:rPr>
+          <w:rFonts w:ascii="Century Gothic" w:hAnsi="Century Gothic" w:cs="Trebuchet MS"/>
           <w:b/>
           <w:color w:val="000000"/>
           <w:sz w:val="24"/>
@@ -1021,6 +1178,7 @@
           <w:szCs w:val="24"/>
           <w:lang w:val="en-US"/>
         </w:rPr>
+        <w:lastRenderedPageBreak/>
         <w:t>1.3</w:t>
       </w:r>
       <w:r>
@@ -1465,7 +1623,6 @@
           <w:szCs w:val="24"/>
           <w:lang w:val="en-US"/>
         </w:rPr>
-        <w:lastRenderedPageBreak/>
         <w:t>1.4</w:t>
       </w:r>
       <w:r>
@@ -1591,7 +1748,14 @@
         <w:rPr>
           <w:rFonts w:ascii="Century Gothic" w:hAnsi="Century Gothic"/>
         </w:rPr>
-        <w:t xml:space="preserve"> processes dealing with outreach activities and partners and linkages and disregarded any other activities occurring in the said department.</w:t>
+        <w:t xml:space="preserve"> processes dealing with </w:t>
+      </w:r>
+      <w:r>
+        <w:rPr>
+          <w:rFonts w:ascii="Century Gothic" w:hAnsi="Century Gothic"/>
+        </w:rPr>
+        <w:lastRenderedPageBreak/>
+        <w:t>outreach activities and partners and linkages and disregarded any other activities occurring in the said department.</w:t>
       </w:r>
     </w:p>
     <w:p>
@@ -1830,7 +1994,6 @@
         <w:autoSpaceDN w:val="0"/>
         <w:adjustRightInd w:val="0"/>
         <w:spacing w:after="0" w:line="480" w:lineRule="auto"/>
-        <w:ind w:firstLine="720"/>
         <w:jc w:val="both"/>
         <w:textAlignment w:val="center"/>
         <w:rPr>
@@ -1850,21 +2013,6 @@
         <w:textAlignment w:val="center"/>
         <w:rPr>
           <w:rFonts w:ascii="Century Gothic" w:hAnsi="Century Gothic"/>
-        </w:rPr>
-      </w:pPr>
-    </w:p>
-    <w:p>
-      <w:pPr>
-        <w:suppressAutoHyphens/>
-        <w:autoSpaceDE w:val="0"/>
-        <w:autoSpaceDN w:val="0"/>
-        <w:adjustRightInd w:val="0"/>
-        <w:spacing w:after="0" w:line="480" w:lineRule="auto"/>
-        <w:ind w:firstLine="720"/>
-        <w:jc w:val="both"/>
-        <w:textAlignment w:val="center"/>
-        <w:rPr>
-          <w:rFonts w:ascii="Century Gothic" w:hAnsi="Century Gothic"/>
           <w:sz w:val="20"/>
         </w:rPr>
       </w:pPr>
@@ -1873,7 +2021,6 @@
           <w:rFonts w:ascii="Century Gothic" w:hAnsi="Century Gothic"/>
           <w:b/>
         </w:rPr>
-        <w:lastRenderedPageBreak/>
         <w:t>Specific Objectives</w:t>
       </w:r>
       <w:r>
@@ -1976,6 +2123,7 @@
         <w:rPr>
           <w:rFonts w:ascii="Century Gothic" w:hAnsi="Century Gothic"/>
         </w:rPr>
+        <w:lastRenderedPageBreak/>
         <w:t>To provide a medium for beneficiaries to submit their help needed and concerns and to have the partners and linkages view these requests for them to be encouraged to propose an outreach activity;</w:t>
       </w:r>
     </w:p>
@@ -2087,11 +2235,13 @@
     </w:p>
     <w:p>
       <w:pPr>
+        <w:pStyle w:val="ListParagraph"/>
         <w:suppressAutoHyphens/>
         <w:autoSpaceDE w:val="0"/>
         <w:autoSpaceDN w:val="0"/>
         <w:adjustRightInd w:val="0"/>
         <w:spacing w:after="0" w:line="480" w:lineRule="auto"/>
+        <w:ind w:left="1080"/>
         <w:jc w:val="both"/>
         <w:textAlignment w:val="center"/>
         <w:rPr>
@@ -2110,8 +2260,34 @@
         <w:textAlignment w:val="center"/>
         <w:rPr>
           <w:rFonts w:ascii="Century Gothic" w:hAnsi="Century Gothic"/>
-        </w:rPr>
-      </w:pPr>
+          <w:b/>
+          <w:sz w:val="24"/>
+        </w:rPr>
+      </w:pPr>
+      <w:r>
+        <w:rPr>
+          <w:rFonts w:ascii="Century Gothic" w:hAnsi="Century Gothic"/>
+          <w:b/>
+          <w:sz w:val="24"/>
+        </w:rPr>
+        <w:t>1.6</w:t>
+      </w:r>
+      <w:r>
+        <w:rPr>
+          <w:rFonts w:ascii="Century Gothic" w:hAnsi="Century Gothic"/>
+          <w:b/>
+          <w:sz w:val="24"/>
+        </w:rPr>
+        <w:tab/>
+      </w:r>
+      <w:r>
+        <w:rPr>
+          <w:rFonts w:ascii="Century Gothic" w:hAnsi="Century Gothic"/>
+          <w:b/>
+          <w:sz w:val="24"/>
+        </w:rPr>
+        <w:t>Importance of the Study</w:t>
+      </w:r>
     </w:p>
     <w:p>
       <w:pPr>
@@ -2126,6 +2302,48 @@
           <w:rFonts w:ascii="Century Gothic" w:hAnsi="Century Gothic"/>
         </w:rPr>
       </w:pPr>
+      <w:r>
+        <w:rPr>
+          <w:rFonts w:ascii="Century Gothic" w:hAnsi="Century Gothic"/>
+        </w:rPr>
+        <w:tab/>
+      </w:r>
+      <w:r>
+        <w:rPr>
+          <w:rFonts w:ascii="Century Gothic" w:hAnsi="Century Gothic"/>
+        </w:rPr>
+        <w:t xml:space="preserve">The completion of the </w:t>
+      </w:r>
+      <w:r>
+        <w:rPr>
+          <w:rFonts w:ascii="Century Gothic" w:hAnsi="Century Gothic"/>
+        </w:rPr>
+        <w:t>project</w:t>
+      </w:r>
+      <w:r>
+        <w:rPr>
+          <w:rFonts w:ascii="Century Gothic" w:hAnsi="Century Gothic"/>
+        </w:rPr>
+        <w:t xml:space="preserve"> will impact and benefit the </w:t>
+      </w:r>
+      <w:r>
+        <w:rPr>
+          <w:rFonts w:ascii="Century Gothic" w:hAnsi="Century Gothic"/>
+        </w:rPr>
+        <w:t xml:space="preserve">ReCOP Office </w:t>
+      </w:r>
+      <w:r>
+        <w:rPr>
+          <w:rFonts w:ascii="Century Gothic" w:hAnsi="Century Gothic"/>
+        </w:rPr>
+        <w:t xml:space="preserve">in a way that it will help </w:t>
+      </w:r>
+      <w:r>
+        <w:rPr>
+          <w:rFonts w:ascii="Century Gothic" w:hAnsi="Century Gothic"/>
+        </w:rPr>
+        <w:t>in increasing the success rates of its outreach activities as well extend its conglomerates outside.</w:t>
+      </w:r>
     </w:p>
     <w:p>
       <w:pPr>
@@ -2140,6 +2358,42 @@
           <w:rFonts w:ascii="Century Gothic" w:hAnsi="Century Gothic"/>
         </w:rPr>
       </w:pPr>
+      <w:r>
+        <w:rPr>
+          <w:rFonts w:ascii="Century Gothic" w:hAnsi="Century Gothic"/>
+        </w:rPr>
+        <w:t xml:space="preserve"> </w:t>
+      </w:r>
+      <w:r>
+        <w:rPr>
+          <w:rFonts w:ascii="Century Gothic" w:hAnsi="Century Gothic"/>
+        </w:rPr>
+        <w:tab/>
+      </w:r>
+      <w:r>
+        <w:rPr>
+          <w:rFonts w:ascii="Century Gothic" w:hAnsi="Century Gothic"/>
+        </w:rPr>
+        <w:t xml:space="preserve">Moreover, </w:t>
+      </w:r>
+      <w:r>
+        <w:rPr>
+          <w:rFonts w:ascii="Century Gothic" w:hAnsi="Century Gothic"/>
+        </w:rPr>
+        <w:t xml:space="preserve">this study will also make the SSCRdC community more approachable and reachable to </w:t>
+      </w:r>
+      <w:r>
+        <w:rPr>
+          <w:rFonts w:ascii="Century Gothic" w:hAnsi="Century Gothic"/>
+        </w:rPr>
+        <w:t xml:space="preserve">members and </w:t>
+      </w:r>
+      <w:r>
+        <w:rPr>
+          <w:rFonts w:ascii="Century Gothic" w:hAnsi="Century Gothic"/>
+        </w:rPr>
+        <w:t>non-members who wished to help and participate in its endeavors</w:t>
+      </w:r>
     </w:p>
     <w:p>
       <w:pPr>
@@ -2148,12 +2402,25 @@
         <w:autoSpaceDN w:val="0"/>
         <w:adjustRightInd w:val="0"/>
         <w:spacing w:after="0" w:line="480" w:lineRule="auto"/>
+        <w:ind w:firstLine="720"/>
         <w:jc w:val="both"/>
         <w:textAlignment w:val="center"/>
         <w:rPr>
           <w:rFonts w:ascii="Century Gothic" w:hAnsi="Century Gothic"/>
         </w:rPr>
       </w:pPr>
+      <w:r>
+        <w:rPr>
+          <w:rFonts w:ascii="Century Gothic" w:hAnsi="Century Gothic"/>
+        </w:rPr>
+        <w:t>Overall, the st</w:t>
+      </w:r>
+      <w:r>
+        <w:rPr>
+          <w:rFonts w:ascii="Century Gothic" w:hAnsi="Century Gothic"/>
+        </w:rPr>
+        <w:t>udy will provide better transactions between SSCRdC and its partners and linkages.</w:t>
+      </w:r>
     </w:p>
     <w:p>
       <w:pPr>
@@ -2166,35 +2433,8 @@
         <w:textAlignment w:val="center"/>
         <w:rPr>
           <w:rFonts w:ascii="Century Gothic" w:hAnsi="Century Gothic"/>
-          <w:b/>
-          <w:sz w:val="24"/>
-        </w:rPr>
-      </w:pPr>
-      <w:r>
-        <w:rPr>
-          <w:rFonts w:ascii="Century Gothic" w:hAnsi="Century Gothic"/>
-          <w:b/>
-          <w:sz w:val="24"/>
-        </w:rPr>
-        <w:lastRenderedPageBreak/>
-        <w:t>1.6</w:t>
-      </w:r>
-      <w:r>
-        <w:rPr>
-          <w:rFonts w:ascii="Century Gothic" w:hAnsi="Century Gothic"/>
-          <w:b/>
-          <w:sz w:val="24"/>
-        </w:rPr>
-        <w:tab/>
-      </w:r>
-      <w:r>
-        <w:rPr>
-          <w:rFonts w:ascii="Century Gothic" w:hAnsi="Century Gothic"/>
-          <w:b/>
-          <w:sz w:val="24"/>
-        </w:rPr>
-        <w:t>Importance of the Study</w:t>
-      </w:r>
+        </w:rPr>
+      </w:pPr>
     </w:p>
     <w:p>
       <w:pPr>
@@ -2209,48 +2449,6 @@
           <w:rFonts w:ascii="Century Gothic" w:hAnsi="Century Gothic"/>
         </w:rPr>
       </w:pPr>
-      <w:r>
-        <w:rPr>
-          <w:rFonts w:ascii="Century Gothic" w:hAnsi="Century Gothic"/>
-        </w:rPr>
-        <w:tab/>
-      </w:r>
-      <w:r>
-        <w:rPr>
-          <w:rFonts w:ascii="Century Gothic" w:hAnsi="Century Gothic"/>
-        </w:rPr>
-        <w:t xml:space="preserve">The completion of the </w:t>
-      </w:r>
-      <w:r>
-        <w:rPr>
-          <w:rFonts w:ascii="Century Gothic" w:hAnsi="Century Gothic"/>
-        </w:rPr>
-        <w:t>project</w:t>
-      </w:r>
-      <w:r>
-        <w:rPr>
-          <w:rFonts w:ascii="Century Gothic" w:hAnsi="Century Gothic"/>
-        </w:rPr>
-        <w:t xml:space="preserve"> will impact and benefit the </w:t>
-      </w:r>
-      <w:r>
-        <w:rPr>
-          <w:rFonts w:ascii="Century Gothic" w:hAnsi="Century Gothic"/>
-        </w:rPr>
-        <w:t xml:space="preserve">ReCOP Office </w:t>
-      </w:r>
-      <w:r>
-        <w:rPr>
-          <w:rFonts w:ascii="Century Gothic" w:hAnsi="Century Gothic"/>
-        </w:rPr>
-        <w:t xml:space="preserve">in a way that it will help </w:t>
-      </w:r>
-      <w:r>
-        <w:rPr>
-          <w:rFonts w:ascii="Century Gothic" w:hAnsi="Century Gothic"/>
-        </w:rPr>
-        <w:t>in increasing the success rates of its outreach activities as well extend its conglomerates outside.</w:t>
-      </w:r>
     </w:p>
     <w:p>
       <w:pPr>
@@ -2263,43 +2461,27 @@
         <w:textAlignment w:val="center"/>
         <w:rPr>
           <w:rFonts w:ascii="Century Gothic" w:hAnsi="Century Gothic"/>
-        </w:rPr>
-      </w:pPr>
-      <w:r>
-        <w:rPr>
-          <w:rFonts w:ascii="Century Gothic" w:hAnsi="Century Gothic"/>
-        </w:rPr>
-        <w:t xml:space="preserve"> </w:t>
-      </w:r>
-      <w:r>
-        <w:rPr>
-          <w:rFonts w:ascii="Century Gothic" w:hAnsi="Century Gothic"/>
+          <w:b/>
+          <w:sz w:val="24"/>
+        </w:rPr>
+      </w:pPr>
+      <w:r>
+        <w:rPr>
+          <w:rFonts w:ascii="Century Gothic" w:hAnsi="Century Gothic"/>
+          <w:b/>
+          <w:sz w:val="24"/>
+        </w:rPr>
+        <w:lastRenderedPageBreak/>
+        <w:t xml:space="preserve">1.7 </w:t>
+      </w:r>
+      <w:r>
+        <w:rPr>
+          <w:rFonts w:ascii="Century Gothic" w:hAnsi="Century Gothic"/>
+          <w:b/>
+          <w:sz w:val="24"/>
         </w:rPr>
         <w:tab/>
-      </w:r>
-      <w:r>
-        <w:rPr>
-          <w:rFonts w:ascii="Century Gothic" w:hAnsi="Century Gothic"/>
-        </w:rPr>
-        <w:t xml:space="preserve">Moreover, </w:t>
-      </w:r>
-      <w:r>
-        <w:rPr>
-          <w:rFonts w:ascii="Century Gothic" w:hAnsi="Century Gothic"/>
-        </w:rPr>
-        <w:t xml:space="preserve">this study will also make the SSCRdC community more approachable and reachable to </w:t>
-      </w:r>
-      <w:r>
-        <w:rPr>
-          <w:rFonts w:ascii="Century Gothic" w:hAnsi="Century Gothic"/>
-        </w:rPr>
-        <w:t xml:space="preserve">members and </w:t>
-      </w:r>
-      <w:r>
-        <w:rPr>
-          <w:rFonts w:ascii="Century Gothic" w:hAnsi="Century Gothic"/>
-        </w:rPr>
-        <w:t>non-members who wished to help and participate in its endeavors</w:t>
+        <w:t>Technical Background</w:t>
       </w:r>
     </w:p>
     <w:p>
@@ -2309,7 +2491,6 @@
         <w:autoSpaceDN w:val="0"/>
         <w:adjustRightInd w:val="0"/>
         <w:spacing w:after="0" w:line="480" w:lineRule="auto"/>
-        <w:ind w:firstLine="720"/>
         <w:jc w:val="both"/>
         <w:textAlignment w:val="center"/>
         <w:rPr>
@@ -2319,14 +2500,34 @@
       <w:r>
         <w:rPr>
           <w:rFonts w:ascii="Century Gothic" w:hAnsi="Century Gothic"/>
-        </w:rPr>
-        <w:t>Overall, the st</w:t>
-      </w:r>
-      <w:r>
-        <w:rPr>
-          <w:rFonts w:ascii="Century Gothic" w:hAnsi="Century Gothic"/>
-        </w:rPr>
-        <w:t>udy will provide better transactions between SSCRdC and its partners and linkages.</w:t>
+          <w:b/>
+          <w:sz w:val="24"/>
+        </w:rPr>
+        <w:tab/>
+      </w:r>
+      <w:r>
+        <w:rPr>
+          <w:rFonts w:ascii="Century Gothic" w:hAnsi="Century Gothic"/>
+        </w:rPr>
+        <w:t>For the fulfillment of this capstone project proposal, several</w:t>
+      </w:r>
+      <w:r>
+        <w:rPr>
+          <w:rFonts w:ascii="Century Gothic" w:hAnsi="Century Gothic"/>
+        </w:rPr>
+        <w:t xml:space="preserve"> development</w:t>
+      </w:r>
+      <w:r>
+        <w:rPr>
+          <w:rFonts w:ascii="Century Gothic" w:hAnsi="Century Gothic"/>
+        </w:rPr>
+        <w:t xml:space="preserve"> tools and </w:t>
+      </w:r>
+      <w:r>
+        <w:rPr>
+          <w:rFonts w:ascii="Century Gothic" w:hAnsi="Century Gothic"/>
+        </w:rPr>
+        <w:t>frameworks were utilized:</w:t>
       </w:r>
     </w:p>
     <w:p>
@@ -2340,8 +2541,36 @@
         <w:textAlignment w:val="center"/>
         <w:rPr>
           <w:rFonts w:ascii="Century Gothic" w:hAnsi="Century Gothic"/>
-        </w:rPr>
-      </w:pPr>
+          <w:b/>
+        </w:rPr>
+      </w:pPr>
+      <w:r>
+        <w:rPr>
+          <w:rFonts w:ascii="Century Gothic" w:hAnsi="Century Gothic"/>
+        </w:rPr>
+        <w:tab/>
+      </w:r>
+      <w:r>
+        <w:rPr>
+          <w:rFonts w:ascii="Century Gothic" w:hAnsi="Century Gothic"/>
+          <w:b/>
+        </w:rPr>
+        <w:t>Java</w:t>
+      </w:r>
+      <w:r>
+        <w:rPr>
+          <w:rFonts w:ascii="Century Gothic" w:hAnsi="Century Gothic"/>
+          <w:b/>
+        </w:rPr>
+        <w:t>S</w:t>
+      </w:r>
+      <w:r>
+        <w:rPr>
+          <w:rFonts w:ascii="Century Gothic" w:hAnsi="Century Gothic"/>
+          <w:b/>
+        </w:rPr>
+        <w:t>cript</w:t>
+      </w:r>
     </w:p>
     <w:p>
       <w:pPr>
@@ -2350,127 +2579,6 @@
         <w:autoSpaceDN w:val="0"/>
         <w:adjustRightInd w:val="0"/>
         <w:spacing w:after="0" w:line="480" w:lineRule="auto"/>
-        <w:jc w:val="both"/>
-        <w:textAlignment w:val="center"/>
-        <w:rPr>
-          <w:rFonts w:ascii="Century Gothic" w:hAnsi="Century Gothic"/>
-          <w:b/>
-          <w:sz w:val="24"/>
-        </w:rPr>
-      </w:pPr>
-      <w:r>
-        <w:rPr>
-          <w:rFonts w:ascii="Century Gothic" w:hAnsi="Century Gothic"/>
-          <w:b/>
-          <w:sz w:val="24"/>
-        </w:rPr>
-        <w:t xml:space="preserve">1.7 </w:t>
-      </w:r>
-      <w:r>
-        <w:rPr>
-          <w:rFonts w:ascii="Century Gothic" w:hAnsi="Century Gothic"/>
-          <w:b/>
-          <w:sz w:val="24"/>
-        </w:rPr>
-        <w:tab/>
-        <w:t>Technical Background</w:t>
-      </w:r>
-    </w:p>
-    <w:p>
-      <w:pPr>
-        <w:suppressAutoHyphens/>
-        <w:autoSpaceDE w:val="0"/>
-        <w:autoSpaceDN w:val="0"/>
-        <w:adjustRightInd w:val="0"/>
-        <w:spacing w:after="0" w:line="480" w:lineRule="auto"/>
-        <w:jc w:val="both"/>
-        <w:textAlignment w:val="center"/>
-        <w:rPr>
-          <w:rFonts w:ascii="Century Gothic" w:hAnsi="Century Gothic"/>
-        </w:rPr>
-      </w:pPr>
-      <w:r>
-        <w:rPr>
-          <w:rFonts w:ascii="Century Gothic" w:hAnsi="Century Gothic"/>
-          <w:b/>
-          <w:sz w:val="24"/>
-        </w:rPr>
-        <w:tab/>
-      </w:r>
-      <w:r>
-        <w:rPr>
-          <w:rFonts w:ascii="Century Gothic" w:hAnsi="Century Gothic"/>
-        </w:rPr>
-        <w:t>For the fulfillment of this capstone project proposal, several</w:t>
-      </w:r>
-      <w:r>
-        <w:rPr>
-          <w:rFonts w:ascii="Century Gothic" w:hAnsi="Century Gothic"/>
-        </w:rPr>
-        <w:t xml:space="preserve"> development</w:t>
-      </w:r>
-      <w:r>
-        <w:rPr>
-          <w:rFonts w:ascii="Century Gothic" w:hAnsi="Century Gothic"/>
-        </w:rPr>
-        <w:t xml:space="preserve"> tools and </w:t>
-      </w:r>
-      <w:r>
-        <w:rPr>
-          <w:rFonts w:ascii="Century Gothic" w:hAnsi="Century Gothic"/>
-        </w:rPr>
-        <w:t>frameworks were utilized:</w:t>
-      </w:r>
-    </w:p>
-    <w:p>
-      <w:pPr>
-        <w:suppressAutoHyphens/>
-        <w:autoSpaceDE w:val="0"/>
-        <w:autoSpaceDN w:val="0"/>
-        <w:adjustRightInd w:val="0"/>
-        <w:spacing w:after="0" w:line="480" w:lineRule="auto"/>
-        <w:jc w:val="both"/>
-        <w:textAlignment w:val="center"/>
-        <w:rPr>
-          <w:rFonts w:ascii="Century Gothic" w:hAnsi="Century Gothic"/>
-          <w:b/>
-        </w:rPr>
-      </w:pPr>
-      <w:r>
-        <w:rPr>
-          <w:rFonts w:ascii="Century Gothic" w:hAnsi="Century Gothic"/>
-        </w:rPr>
-        <w:tab/>
-      </w:r>
-      <w:r>
-        <w:rPr>
-          <w:rFonts w:ascii="Century Gothic" w:hAnsi="Century Gothic"/>
-          <w:b/>
-        </w:rPr>
-        <w:t>Java</w:t>
-      </w:r>
-      <w:r>
-        <w:rPr>
-          <w:rFonts w:ascii="Century Gothic" w:hAnsi="Century Gothic"/>
-          <w:b/>
-        </w:rPr>
-        <w:t>S</w:t>
-      </w:r>
-      <w:r>
-        <w:rPr>
-          <w:rFonts w:ascii="Century Gothic" w:hAnsi="Century Gothic"/>
-          <w:b/>
-        </w:rPr>
-        <w:t>cript</w:t>
-      </w:r>
-    </w:p>
-    <w:p>
-      <w:pPr>
-        <w:suppressAutoHyphens/>
-        <w:autoSpaceDE w:val="0"/>
-        <w:autoSpaceDN w:val="0"/>
-        <w:adjustRightInd w:val="0"/>
-        <w:spacing w:after="0" w:line="480" w:lineRule="auto"/>
         <w:ind w:left="720" w:firstLine="720"/>
         <w:jc w:val="both"/>
         <w:textAlignment w:val="center"/>
@@ -2558,15 +2666,7 @@
           <w:rFonts w:ascii="Century Gothic" w:hAnsi="Century Gothic"/>
           <w:sz w:val="22"/>
         </w:rPr>
-        <w:t xml:space="preserve"> is a simple, elegant, and modern CSS framework that a lot of developers prefer over </w:t>
-      </w:r>
-      <w:r>
-        <w:rPr>
-          <w:rFonts w:ascii="Century Gothic" w:hAnsi="Century Gothic"/>
-          <w:sz w:val="22"/>
-        </w:rPr>
-        <w:lastRenderedPageBreak/>
-        <w:t>Bootstrap</w:t>
+        <w:t xml:space="preserve"> is a simple, elegant, and modern CSS framework that a lot of developers prefer over Bootstrap</w:t>
       </w:r>
       <w:r>
         <w:rPr>
@@ -2785,6 +2885,7 @@
           <w:rFonts w:ascii="Century Gothic" w:hAnsi="Century Gothic"/>
           <w:sz w:val="22"/>
         </w:rPr>
+        <w:lastRenderedPageBreak/>
         <w:t xml:space="preserve">Jinja2 is a modern-day templating language for Python developers. Used to create an HTML, XML or other markup format </w:t>
       </w:r>
       <w:r>
@@ -2941,7 +3042,6 @@
           <w:sz w:val="22"/>
           <w:szCs w:val="24"/>
         </w:rPr>
-        <w:lastRenderedPageBreak/>
         <w:tab/>
       </w:r>
       <w:r>
@@ -3121,7 +3221,22 @@
         <w:rPr>
           <w:rFonts w:ascii="Century Gothic" w:hAnsi="Century Gothic" w:cs="Arial"/>
         </w:rPr>
-        <w:t>This review will focus on the management of event activities particularly in the Community Extension Program Services including the requesting and approval of forms in particular programs and activities, through the use of software technologies available.</w:t>
+        <w:t xml:space="preserve">This review will focus on the management of event activities particularly in </w:t>
+      </w:r>
+      <w:bookmarkStart w:id="0" w:name="_GoBack"/>
+      <w:bookmarkEnd w:id="0"/>
+      <w:r>
+        <w:rPr>
+          <w:rFonts w:ascii="Century Gothic" w:hAnsi="Century Gothic" w:cs="Arial"/>
+        </w:rPr>
+        <w:t xml:space="preserve">the Community Extension Program Services including the requesting and approval </w:t>
+      </w:r>
+      <w:r>
+        <w:rPr>
+          <w:rFonts w:ascii="Century Gothic" w:hAnsi="Century Gothic" w:cs="Arial"/>
+        </w:rPr>
+        <w:lastRenderedPageBreak/>
+        <w:t>of forms in particular programs and activities, through the use of software technologies available.</w:t>
       </w:r>
       <w:r>
         <w:rPr>
@@ -3246,7 +3361,6 @@
           <w:rFonts w:ascii="Century Gothic" w:hAnsi="Century Gothic"/>
           <w:b/>
         </w:rPr>
-        <w:lastRenderedPageBreak/>
         <w:t>Local Studies</w:t>
       </w:r>
     </w:p>
@@ -3349,7 +3463,14 @@
         <w:rPr>
           <w:rFonts w:ascii="Century Gothic" w:hAnsi="Century Gothic"/>
         </w:rPr>
-        <w:t xml:space="preserve"> Administration (CBA) of Lyceum of the Philippines University-Batangas benefit of joining and participating community extension program</w:t>
+        <w:t xml:space="preserve"> Administration (CBA) of Lyceum of the Philippines University-Batangas benefit of joining and participating community extension </w:t>
+      </w:r>
+      <w:r>
+        <w:rPr>
+          <w:rFonts w:ascii="Century Gothic" w:hAnsi="Century Gothic"/>
+        </w:rPr>
+        <w:lastRenderedPageBreak/>
+        <w:t>program</w:t>
       </w:r>
       <w:r>
         <w:rPr>

</xml_diff>

<commit_message>
Chap 1 RRL na lang missing
</commit_message>
<xml_diff>
--- a/Documentation/Chapters/Chapter1.docx
+++ b/Documentation/Chapters/Chapter1.docx
@@ -257,7 +257,19 @@
           <w:rFonts w:ascii="Century Gothic" w:hAnsi="Century Gothic"/>
         </w:rPr>
         <w:tab/>
-        <w:t>As defined in Merriam-Webster’s dictionary, an outreach is defined as an</w:t>
+        <w:t>As defined in Merriam-Webster’s dictio</w:t>
+      </w:r>
+      <w:r>
+        <w:rPr>
+          <w:rFonts w:ascii="Century Gothic" w:hAnsi="Century Gothic"/>
+        </w:rPr>
+        <w:t xml:space="preserve">nary, an outreach is </w:t>
+      </w:r>
+      <w:r>
+        <w:rPr>
+          <w:rFonts w:ascii="Century Gothic" w:hAnsi="Century Gothic"/>
+        </w:rPr>
+        <w:t>an</w:t>
       </w:r>
       <w:r>
         <w:rPr>
@@ -287,7 +299,19 @@
         <w:rPr>
           <w:rFonts w:ascii="Century Gothic" w:hAnsi="Century Gothic"/>
         </w:rPr>
-        <w:t>From the meaning, it is clearly stated that it is needed for an activity to be able</w:t>
+        <w:t>From the meaning</w:t>
+      </w:r>
+      <w:r>
+        <w:rPr>
+          <w:rFonts w:ascii="Century Gothic" w:hAnsi="Century Gothic"/>
+        </w:rPr>
+        <w:t xml:space="preserve"> itself</w:t>
+      </w:r>
+      <w:r>
+        <w:rPr>
+          <w:rFonts w:ascii="Century Gothic" w:hAnsi="Century Gothic"/>
+        </w:rPr>
+        <w:t>, it is clearly stated that it is needed for an activity to be able</w:t>
       </w:r>
       <w:r>
         <w:rPr>
@@ -320,7 +344,13 @@
         <w:rPr>
           <w:rFonts w:ascii="Century Gothic" w:hAnsi="Century Gothic"/>
         </w:rPr>
-        <w:t xml:space="preserve">In fifty-four years of its existence, </w:t>
+        <w:t>In fifty-three</w:t>
+      </w:r>
+      <w:r>
+        <w:rPr>
+          <w:rFonts w:ascii="Century Gothic" w:hAnsi="Century Gothic"/>
+        </w:rPr>
+        <w:t xml:space="preserve"> years of its existence, </w:t>
       </w:r>
       <w:r>
         <w:rPr>
@@ -1073,6 +1103,7 @@
         <w:autoSpaceDN w:val="0"/>
         <w:adjustRightInd w:val="0"/>
         <w:spacing w:after="0" w:line="480" w:lineRule="auto"/>
+        <w:ind w:firstLine="720"/>
         <w:jc w:val="both"/>
         <w:textAlignment w:val="center"/>
         <w:rPr>
@@ -1090,6 +1121,7 @@
         <w:autoSpaceDN w:val="0"/>
         <w:adjustRightInd w:val="0"/>
         <w:spacing w:after="0" w:line="480" w:lineRule="auto"/>
+        <w:ind w:firstLine="720"/>
         <w:jc w:val="both"/>
         <w:textAlignment w:val="center"/>
         <w:rPr>
@@ -1107,6 +1139,7 @@
         <w:autoSpaceDN w:val="0"/>
         <w:adjustRightInd w:val="0"/>
         <w:spacing w:after="0" w:line="480" w:lineRule="auto"/>
+        <w:ind w:firstLine="720"/>
         <w:jc w:val="both"/>
         <w:textAlignment w:val="center"/>
         <w:rPr>
@@ -1124,6 +1157,7 @@
         <w:autoSpaceDN w:val="0"/>
         <w:adjustRightInd w:val="0"/>
         <w:spacing w:after="0" w:line="480" w:lineRule="auto"/>
+        <w:ind w:firstLine="720"/>
         <w:jc w:val="both"/>
         <w:textAlignment w:val="center"/>
         <w:rPr>
@@ -1141,6 +1175,7 @@
         <w:autoSpaceDN w:val="0"/>
         <w:adjustRightInd w:val="0"/>
         <w:spacing w:after="0" w:line="480" w:lineRule="auto"/>
+        <w:ind w:firstLine="720"/>
         <w:jc w:val="both"/>
         <w:textAlignment w:val="center"/>
         <w:rPr>
@@ -1255,25 +1290,16 @@
           <w:szCs w:val="24"/>
           <w:lang w:val="en-US"/>
         </w:rPr>
-        <w:t xml:space="preserve">to address the following issues that are encountered in the </w:t>
-      </w:r>
-      <w:r>
-        <w:rPr>
-          <w:rFonts w:ascii="Century Gothic" w:hAnsi="Century Gothic" w:cs="Trebuchet MS"/>
-          <w:color w:val="000000"/>
-          <w:szCs w:val="24"/>
-          <w:lang w:val="en-US"/>
-        </w:rPr>
-        <w:t xml:space="preserve">current </w:t>
-      </w:r>
-      <w:r>
-        <w:rPr>
-          <w:rFonts w:ascii="Century Gothic" w:hAnsi="Century Gothic" w:cs="Trebuchet MS"/>
-          <w:color w:val="000000"/>
-          <w:szCs w:val="24"/>
-          <w:lang w:val="en-US"/>
-        </w:rPr>
-        <w:t>procedures of ReCOP Office:</w:t>
+        <w:t xml:space="preserve">to </w:t>
+      </w:r>
+      <w:r>
+        <w:rPr>
+          <w:rFonts w:ascii="Century Gothic" w:hAnsi="Century Gothic" w:cs="Trebuchet MS"/>
+          <w:color w:val="000000"/>
+          <w:szCs w:val="24"/>
+          <w:lang w:val="en-US"/>
+        </w:rPr>
+        <w:t>find the answer to the following questions along the course of the project development:</w:t>
       </w:r>
     </w:p>
     <w:p>
@@ -1281,7 +1307,7 @@
         <w:pStyle w:val="ListParagraph"/>
         <w:numPr>
           <w:ilvl w:val="0"/>
-          <w:numId w:val="5"/>
+          <w:numId w:val="11"/>
         </w:numPr>
         <w:suppressAutoHyphens/>
         <w:autoSpaceDE w:val="0"/>
@@ -1304,61 +1330,7 @@
           <w:szCs w:val="24"/>
           <w:lang w:val="en-US"/>
         </w:rPr>
-        <w:t>The manual process of outreach activity requisition</w:t>
-      </w:r>
-      <w:r>
-        <w:rPr>
-          <w:rFonts w:ascii="Century Gothic" w:hAnsi="Century Gothic" w:cs="Trebuchet MS"/>
-          <w:color w:val="000000"/>
-          <w:szCs w:val="24"/>
-          <w:lang w:val="en-US"/>
-        </w:rPr>
-        <w:t xml:space="preserve"> and approval</w:t>
-      </w:r>
-      <w:r>
-        <w:rPr>
-          <w:rFonts w:ascii="Century Gothic" w:hAnsi="Century Gothic" w:cs="Trebuchet MS"/>
-          <w:color w:val="000000"/>
-          <w:szCs w:val="24"/>
-          <w:lang w:val="en-US"/>
-        </w:rPr>
-        <w:t xml:space="preserve"> from which sometimes the request</w:t>
-      </w:r>
-      <w:r>
-        <w:rPr>
-          <w:rFonts w:ascii="Century Gothic" w:hAnsi="Century Gothic" w:cs="Trebuchet MS"/>
-          <w:color w:val="000000"/>
-          <w:szCs w:val="24"/>
-          <w:lang w:val="en-US"/>
-        </w:rPr>
-        <w:t>s</w:t>
-      </w:r>
-      <w:r>
-        <w:rPr>
-          <w:rFonts w:ascii="Century Gothic" w:hAnsi="Century Gothic" w:cs="Trebuchet MS"/>
-          <w:color w:val="000000"/>
-          <w:szCs w:val="24"/>
-          <w:lang w:val="en-US"/>
-        </w:rPr>
-        <w:t xml:space="preserve"> w</w:t>
-      </w:r>
-      <w:r>
-        <w:rPr>
-          <w:rFonts w:ascii="Century Gothic" w:hAnsi="Century Gothic" w:cs="Trebuchet MS"/>
-          <w:color w:val="000000"/>
-          <w:szCs w:val="24"/>
-          <w:lang w:val="en-US"/>
-        </w:rPr>
-        <w:t>ere</w:t>
-      </w:r>
-      <w:r>
-        <w:rPr>
-          <w:rFonts w:ascii="Century Gothic" w:hAnsi="Century Gothic" w:cs="Trebuchet MS"/>
-          <w:color w:val="000000"/>
-          <w:szCs w:val="24"/>
-          <w:lang w:val="en-US"/>
-        </w:rPr>
-        <w:t xml:space="preserve"> not being tracked and was lost;</w:t>
+        <w:t>What are the current outreach program activities that the ReCOP Office is conducting? ;</w:t>
       </w:r>
     </w:p>
     <w:p>
@@ -1366,7 +1338,7 @@
         <w:pStyle w:val="ListParagraph"/>
         <w:numPr>
           <w:ilvl w:val="0"/>
-          <w:numId w:val="5"/>
+          <w:numId w:val="11"/>
         </w:numPr>
         <w:suppressAutoHyphens/>
         <w:autoSpaceDE w:val="0"/>
@@ -1389,34 +1361,52 @@
           <w:szCs w:val="24"/>
           <w:lang w:val="en-US"/>
         </w:rPr>
-        <w:t>The lack of visibility on the list of bonafide</w:t>
-      </w:r>
-      <w:r>
-        <w:rPr>
-          <w:rFonts w:ascii="Century Gothic" w:hAnsi="Century Gothic" w:cs="Trebuchet MS"/>
-          <w:color w:val="000000"/>
-          <w:szCs w:val="24"/>
-          <w:lang w:val="en-US"/>
-        </w:rPr>
-        <w:t xml:space="preserve"> partners, communities, beneficiaries, outreach events</w:t>
-      </w:r>
-      <w:r>
-        <w:rPr>
-          <w:rFonts w:ascii="Century Gothic" w:hAnsi="Century Gothic" w:cs="Trebuchet MS"/>
-          <w:color w:val="000000"/>
-          <w:szCs w:val="24"/>
-          <w:lang w:val="en-US"/>
-        </w:rPr>
-        <w:t xml:space="preserve"> and schedules</w:t>
-      </w:r>
-      <w:r>
-        <w:rPr>
-          <w:rFonts w:ascii="Century Gothic" w:hAnsi="Century Gothic" w:cs="Trebuchet MS"/>
-          <w:color w:val="000000"/>
-          <w:szCs w:val="24"/>
-          <w:lang w:val="en-US"/>
-        </w:rPr>
-        <w:t>;</w:t>
+        <w:t>What are the current procedures</w:t>
+      </w:r>
+      <w:r>
+        <w:rPr>
+          <w:rFonts w:ascii="Century Gothic" w:hAnsi="Century Gothic" w:cs="Trebuchet MS"/>
+          <w:color w:val="000000"/>
+          <w:szCs w:val="24"/>
+          <w:lang w:val="en-US"/>
+        </w:rPr>
+        <w:t>, standards</w:t>
+      </w:r>
+      <w:r>
+        <w:rPr>
+          <w:rFonts w:ascii="Century Gothic" w:hAnsi="Century Gothic" w:cs="Trebuchet MS"/>
+          <w:color w:val="000000"/>
+          <w:szCs w:val="24"/>
+          <w:lang w:val="en-US"/>
+        </w:rPr>
+        <w:t xml:space="preserve"> and documentary requirements</w:t>
+      </w:r>
+      <w:r>
+        <w:rPr>
+          <w:rFonts w:ascii="Century Gothic" w:hAnsi="Century Gothic" w:cs="Trebuchet MS"/>
+          <w:color w:val="000000"/>
+          <w:szCs w:val="24"/>
+          <w:lang w:val="en-US"/>
+        </w:rPr>
+        <w:t xml:space="preserve"> needed in </w:t>
+      </w:r>
+      <w:r>
+        <w:rPr>
+          <w:rFonts w:ascii="Century Gothic" w:hAnsi="Century Gothic" w:cs="Trebuchet MS"/>
+          <w:color w:val="000000"/>
+          <w:szCs w:val="24"/>
+          <w:lang w:val="en-US"/>
+        </w:rPr>
+        <w:t>outreach proposals</w:t>
+      </w:r>
+      <w:r>
+        <w:rPr>
+          <w:rFonts w:ascii="Century Gothic" w:hAnsi="Century Gothic" w:cs="Trebuchet MS"/>
+          <w:color w:val="000000"/>
+          <w:szCs w:val="24"/>
+          <w:lang w:val="en-US"/>
+        </w:rPr>
+        <w:t>? ;</w:t>
       </w:r>
     </w:p>
     <w:p>
@@ -1424,7 +1414,7 @@
         <w:pStyle w:val="ListParagraph"/>
         <w:numPr>
           <w:ilvl w:val="0"/>
-          <w:numId w:val="5"/>
+          <w:numId w:val="11"/>
         </w:numPr>
         <w:suppressAutoHyphens/>
         <w:autoSpaceDE w:val="0"/>
@@ -1447,7 +1437,16 @@
           <w:szCs w:val="24"/>
           <w:lang w:val="en-US"/>
         </w:rPr>
-        <w:t>The poor advertisement of outreach programs which results to low participation rate;</w:t>
+        <w:t>What are the offices or depart</w:t>
+      </w:r>
+      <w:r>
+        <w:rPr>
+          <w:rFonts w:ascii="Century Gothic" w:hAnsi="Century Gothic" w:cs="Trebuchet MS"/>
+          <w:color w:val="000000"/>
+          <w:szCs w:val="24"/>
+          <w:lang w:val="en-US"/>
+        </w:rPr>
+        <w:t>ments involved in the proposal, conducting and reporting of outreach activities? ;</w:t>
       </w:r>
     </w:p>
     <w:p>
@@ -1455,7 +1454,7 @@
         <w:pStyle w:val="ListParagraph"/>
         <w:numPr>
           <w:ilvl w:val="0"/>
-          <w:numId w:val="5"/>
+          <w:numId w:val="11"/>
         </w:numPr>
         <w:suppressAutoHyphens/>
         <w:autoSpaceDE w:val="0"/>
@@ -1478,25 +1477,61 @@
           <w:szCs w:val="24"/>
           <w:lang w:val="en-US"/>
         </w:rPr>
-        <w:t xml:space="preserve">The </w:t>
-      </w:r>
-      <w:r>
-        <w:rPr>
-          <w:rFonts w:ascii="Century Gothic" w:hAnsi="Century Gothic" w:cs="Trebuchet MS"/>
-          <w:color w:val="000000"/>
-          <w:szCs w:val="24"/>
-          <w:lang w:val="en-US"/>
-        </w:rPr>
-        <w:t>non-</w:t>
-      </w:r>
-      <w:r>
-        <w:rPr>
-          <w:rFonts w:ascii="Century Gothic" w:hAnsi="Century Gothic" w:cs="Trebuchet MS"/>
-          <w:color w:val="000000"/>
-          <w:szCs w:val="24"/>
-          <w:lang w:val="en-US"/>
-        </w:rPr>
-        <w:t>unified format for the outreach programs and reports which are vital in assessing the viability of the event;</w:t>
+        <w:t xml:space="preserve">What </w:t>
+      </w:r>
+      <w:r>
+        <w:rPr>
+          <w:rFonts w:ascii="Century Gothic" w:hAnsi="Century Gothic" w:cs="Trebuchet MS"/>
+          <w:color w:val="000000"/>
+          <w:szCs w:val="24"/>
+          <w:lang w:val="en-US"/>
+        </w:rPr>
+        <w:t xml:space="preserve">are the </w:t>
+      </w:r>
+      <w:r>
+        <w:rPr>
+          <w:rFonts w:ascii="Century Gothic" w:hAnsi="Century Gothic" w:cs="Trebuchet MS"/>
+          <w:color w:val="000000"/>
+          <w:szCs w:val="24"/>
+          <w:lang w:val="en-US"/>
+        </w:rPr>
+        <w:t xml:space="preserve">qualifications for choosing the </w:t>
+      </w:r>
+      <w:r>
+        <w:rPr>
+          <w:rFonts w:ascii="Century Gothic" w:hAnsi="Century Gothic" w:cs="Trebuchet MS"/>
+          <w:color w:val="000000"/>
+          <w:szCs w:val="24"/>
+          <w:lang w:val="en-US"/>
+        </w:rPr>
+        <w:t>p</w:t>
+      </w:r>
+      <w:r>
+        <w:rPr>
+          <w:rFonts w:ascii="Century Gothic" w:hAnsi="Century Gothic" w:cs="Trebuchet MS"/>
+          <w:color w:val="000000"/>
+          <w:szCs w:val="24"/>
+          <w:lang w:val="en-US"/>
+        </w:rPr>
+        <w:t>artners and beneficiaries of ReCOP Office</w:t>
+      </w:r>
+      <w:r>
+        <w:rPr>
+          <w:rFonts w:ascii="Century Gothic" w:hAnsi="Century Gothic" w:cs="Trebuchet MS"/>
+          <w:color w:val="000000"/>
+          <w:szCs w:val="24"/>
+          <w:lang w:val="en-US"/>
+        </w:rPr>
+        <w:t>?</w:t>
+      </w:r>
+      <w:r>
+        <w:rPr>
+          <w:rFonts w:ascii="Century Gothic" w:hAnsi="Century Gothic" w:cs="Trebuchet MS"/>
+          <w:color w:val="000000"/>
+          <w:szCs w:val="24"/>
+          <w:lang w:val="en-US"/>
+        </w:rPr>
+        <w:t xml:space="preserve"> and ;</w:t>
       </w:r>
     </w:p>
     <w:p>
@@ -1504,7 +1539,7 @@
         <w:pStyle w:val="ListParagraph"/>
         <w:numPr>
           <w:ilvl w:val="0"/>
-          <w:numId w:val="5"/>
+          <w:numId w:val="11"/>
         </w:numPr>
         <w:suppressAutoHyphens/>
         <w:autoSpaceDE w:val="0"/>
@@ -1527,30 +1562,18 @@
           <w:szCs w:val="24"/>
           <w:lang w:val="en-US"/>
         </w:rPr>
-        <w:t>The absence of notifying mechanisms for event directors and participants about event cancellations or rescheduling;</w:t>
-      </w:r>
-      <w:r>
-        <w:rPr>
-          <w:rFonts w:ascii="Century Gothic" w:hAnsi="Century Gothic" w:cs="Trebuchet MS"/>
-          <w:color w:val="000000"/>
-          <w:szCs w:val="24"/>
-          <w:lang w:val="en-US"/>
-        </w:rPr>
-        <w:t xml:space="preserve"> and</w:t>
+        <w:t>What are the sources of budget and donations for the outreach programs done In ReCOP Office?</w:t>
       </w:r>
     </w:p>
     <w:p>
       <w:pPr>
         <w:pStyle w:val="ListParagraph"/>
-        <w:numPr>
-          <w:ilvl w:val="0"/>
-          <w:numId w:val="5"/>
-        </w:numPr>
         <w:suppressAutoHyphens/>
         <w:autoSpaceDE w:val="0"/>
         <w:autoSpaceDN w:val="0"/>
         <w:adjustRightInd w:val="0"/>
         <w:spacing w:after="0" w:line="480" w:lineRule="auto"/>
+        <w:ind w:left="1080"/>
         <w:jc w:val="both"/>
         <w:textAlignment w:val="center"/>
         <w:rPr>
@@ -1560,24 +1583,6 @@
           <w:lang w:val="en-US"/>
         </w:rPr>
       </w:pPr>
-      <w:r>
-        <w:rPr>
-          <w:rFonts w:ascii="Century Gothic" w:hAnsi="Century Gothic" w:cs="Trebuchet MS"/>
-          <w:color w:val="000000"/>
-          <w:szCs w:val="24"/>
-          <w:lang w:val="en-US"/>
-        </w:rPr>
-        <w:t>The limited number of partners and linkages as well as event sponsors and participants</w:t>
-      </w:r>
-      <w:r>
-        <w:rPr>
-          <w:rFonts w:ascii="Century Gothic" w:hAnsi="Century Gothic" w:cs="Trebuchet MS"/>
-          <w:color w:val="000000"/>
-          <w:szCs w:val="24"/>
-          <w:lang w:val="en-US"/>
-        </w:rPr>
-        <w:t>.</w:t>
-      </w:r>
     </w:p>
     <w:p>
       <w:pPr>
@@ -1590,11 +1595,46 @@
         <w:textAlignment w:val="center"/>
         <w:rPr>
           <w:rFonts w:ascii="Century Gothic" w:hAnsi="Century Gothic" w:cs="Trebuchet MS"/>
-          <w:color w:val="000000"/>
-          <w:szCs w:val="24"/>
-          <w:lang w:val="en-US"/>
-        </w:rPr>
-      </w:pPr>
+          <w:b/>
+          <w:color w:val="000000"/>
+          <w:sz w:val="24"/>
+          <w:szCs w:val="24"/>
+          <w:lang w:val="en-US"/>
+        </w:rPr>
+      </w:pPr>
+      <w:r>
+        <w:rPr>
+          <w:rFonts w:ascii="Century Gothic" w:hAnsi="Century Gothic" w:cs="Trebuchet MS"/>
+          <w:b/>
+          <w:color w:val="000000"/>
+          <w:sz w:val="24"/>
+          <w:szCs w:val="24"/>
+          <w:lang w:val="en-US"/>
+        </w:rPr>
+        <w:t>1.4</w:t>
+      </w:r>
+      <w:r>
+        <w:rPr>
+          <w:rFonts w:ascii="Century Gothic" w:hAnsi="Century Gothic" w:cs="Trebuchet MS"/>
+          <w:b/>
+          <w:color w:val="000000"/>
+          <w:sz w:val="24"/>
+          <w:szCs w:val="24"/>
+          <w:lang w:val="en-US"/>
+        </w:rPr>
+        <w:tab/>
+      </w:r>
+      <w:r>
+        <w:rPr>
+          <w:rFonts w:ascii="Century Gothic" w:hAnsi="Century Gothic" w:cs="Trebuchet MS"/>
+          <w:b/>
+          <w:color w:val="000000"/>
+          <w:sz w:val="24"/>
+          <w:szCs w:val="24"/>
+          <w:lang w:val="en-US"/>
+        </w:rPr>
+        <w:t>Scope and Limitation</w:t>
+      </w:r>
     </w:p>
     <w:p>
       <w:pPr>
@@ -1606,6 +1646,11 @@
         <w:jc w:val="both"/>
         <w:textAlignment w:val="center"/>
         <w:rPr>
+          <w:rFonts w:ascii="Century Gothic" w:hAnsi="Century Gothic"/>
+        </w:rPr>
+      </w:pPr>
+      <w:r>
+        <w:rPr>
           <w:rFonts w:ascii="Century Gothic" w:hAnsi="Century Gothic" w:cs="Trebuchet MS"/>
           <w:b/>
           <w:color w:val="000000"/>
@@ -1613,39 +1658,22 @@
           <w:szCs w:val="24"/>
           <w:lang w:val="en-US"/>
         </w:rPr>
-      </w:pPr>
-      <w:r>
-        <w:rPr>
-          <w:rFonts w:ascii="Century Gothic" w:hAnsi="Century Gothic" w:cs="Trebuchet MS"/>
-          <w:b/>
-          <w:color w:val="000000"/>
-          <w:sz w:val="24"/>
-          <w:szCs w:val="24"/>
-          <w:lang w:val="en-US"/>
-        </w:rPr>
-        <w:t>1.4</w:t>
-      </w:r>
-      <w:r>
-        <w:rPr>
-          <w:rFonts w:ascii="Century Gothic" w:hAnsi="Century Gothic" w:cs="Trebuchet MS"/>
-          <w:b/>
-          <w:color w:val="000000"/>
-          <w:sz w:val="24"/>
-          <w:szCs w:val="24"/>
-          <w:lang w:val="en-US"/>
-        </w:rPr>
         <w:tab/>
       </w:r>
       <w:r>
         <w:rPr>
           <w:rFonts w:ascii="Century Gothic" w:hAnsi="Century Gothic" w:cs="Trebuchet MS"/>
-          <w:b/>
-          <w:color w:val="000000"/>
-          <w:sz w:val="24"/>
-          <w:szCs w:val="24"/>
-          <w:lang w:val="en-US"/>
-        </w:rPr>
-        <w:t>Scope and Limitation</w:t>
+          <w:color w:val="000000"/>
+          <w:szCs w:val="24"/>
+          <w:lang w:val="en-US"/>
+        </w:rPr>
+        <w:t xml:space="preserve">This capstone project proposal entitled, </w:t>
+      </w:r>
+      <w:r>
+        <w:rPr>
+          <w:rFonts w:ascii="Century Gothic" w:hAnsi="Century Gothic"/>
+        </w:rPr>
+        <w:t>“Recoletos Community Outreach Program Community Extension Website” (ReCOP – ComEx) focuses around the creation of a mobile-responsive web application that will centralize the transactions between SSCRdC and its partners and linkages</w:t>
       </w:r>
     </w:p>
     <w:p>
@@ -1663,29 +1691,52 @@
       </w:pPr>
       <w:r>
         <w:rPr>
-          <w:rFonts w:ascii="Century Gothic" w:hAnsi="Century Gothic" w:cs="Trebuchet MS"/>
-          <w:b/>
-          <w:color w:val="000000"/>
-          <w:sz w:val="24"/>
-          <w:szCs w:val="24"/>
-          <w:lang w:val="en-US"/>
+          <w:rFonts w:ascii="Century Gothic" w:hAnsi="Century Gothic"/>
         </w:rPr>
         <w:tab/>
-      </w:r>
-      <w:r>
-        <w:rPr>
-          <w:rFonts w:ascii="Century Gothic" w:hAnsi="Century Gothic" w:cs="Trebuchet MS"/>
-          <w:color w:val="000000"/>
-          <w:szCs w:val="24"/>
-          <w:lang w:val="en-US"/>
-        </w:rPr>
-        <w:t xml:space="preserve">This capstone project proposal entitled, </w:t>
-      </w:r>
-      <w:r>
-        <w:rPr>
-          <w:rFonts w:ascii="Century Gothic" w:hAnsi="Century Gothic"/>
-        </w:rPr>
-        <w:t>“Recoletos Community Outreach Program Community Extension Website” (ReCOP – ComEx) focuses around the creation of a mobile-responsive web application that will centralize the transactions between SSCRdC and its partners and linkages</w:t>
+        <w:t>Specifically, th</w:t>
+      </w:r>
+      <w:r>
+        <w:rPr>
+          <w:rFonts w:ascii="Century Gothic" w:hAnsi="Century Gothic"/>
+        </w:rPr>
+        <w:t>is</w:t>
+      </w:r>
+      <w:r>
+        <w:rPr>
+          <w:rFonts w:ascii="Century Gothic" w:hAnsi="Century Gothic"/>
+        </w:rPr>
+        <w:t xml:space="preserve"> study will only revolve and center </w:t>
+      </w:r>
+      <w:r>
+        <w:rPr>
+          <w:rFonts w:ascii="Century Gothic" w:hAnsi="Century Gothic"/>
+        </w:rPr>
+        <w:t>on</w:t>
+      </w:r>
+      <w:r>
+        <w:rPr>
+          <w:rFonts w:ascii="Century Gothic" w:hAnsi="Century Gothic"/>
+        </w:rPr>
+        <w:t xml:space="preserve"> the ReCOP Office. </w:t>
+      </w:r>
+      <w:r>
+        <w:rPr>
+          <w:rFonts w:ascii="Century Gothic" w:hAnsi="Century Gothic"/>
+        </w:rPr>
+        <w:t>In addition, the proponents only investigated on t</w:t>
+      </w:r>
+      <w:r>
+        <w:rPr>
+          <w:rFonts w:ascii="Century Gothic" w:hAnsi="Century Gothic"/>
+        </w:rPr>
+        <w:t>he</w:t>
+      </w:r>
+      <w:r>
+        <w:rPr>
+          <w:rFonts w:ascii="Century Gothic" w:hAnsi="Century Gothic"/>
+        </w:rPr>
+        <w:t xml:space="preserve"> processes dealing with outreach activities and partners and linkages and disregarded any other activities occurring in the said department.</w:t>
       </w:r>
     </w:p>
     <w:p>
@@ -1705,76 +1756,7 @@
         <w:rPr>
           <w:rFonts w:ascii="Century Gothic" w:hAnsi="Century Gothic"/>
         </w:rPr>
-        <w:tab/>
-        <w:t>Specifically, th</w:t>
-      </w:r>
-      <w:r>
-        <w:rPr>
-          <w:rFonts w:ascii="Century Gothic" w:hAnsi="Century Gothic"/>
-        </w:rPr>
-        <w:t>is</w:t>
-      </w:r>
-      <w:r>
-        <w:rPr>
-          <w:rFonts w:ascii="Century Gothic" w:hAnsi="Century Gothic"/>
-        </w:rPr>
-        <w:t xml:space="preserve"> study will only revolve and center </w:t>
-      </w:r>
-      <w:r>
-        <w:rPr>
-          <w:rFonts w:ascii="Century Gothic" w:hAnsi="Century Gothic"/>
-        </w:rPr>
-        <w:t>on</w:t>
-      </w:r>
-      <w:r>
-        <w:rPr>
-          <w:rFonts w:ascii="Century Gothic" w:hAnsi="Century Gothic"/>
-        </w:rPr>
-        <w:t xml:space="preserve"> the ReCOP Office. </w:t>
-      </w:r>
-      <w:r>
-        <w:rPr>
-          <w:rFonts w:ascii="Century Gothic" w:hAnsi="Century Gothic"/>
-        </w:rPr>
-        <w:t>In addition, the proponents only investigated on t</w:t>
-      </w:r>
-      <w:r>
-        <w:rPr>
-          <w:rFonts w:ascii="Century Gothic" w:hAnsi="Century Gothic"/>
-        </w:rPr>
-        <w:t>he</w:t>
-      </w:r>
-      <w:r>
-        <w:rPr>
-          <w:rFonts w:ascii="Century Gothic" w:hAnsi="Century Gothic"/>
-        </w:rPr>
-        <w:t xml:space="preserve"> processes dealing with </w:t>
-      </w:r>
-      <w:r>
-        <w:rPr>
-          <w:rFonts w:ascii="Century Gothic" w:hAnsi="Century Gothic"/>
-        </w:rPr>
         <w:lastRenderedPageBreak/>
-        <w:t>outreach activities and partners and linkages and disregarded any other activities occurring in the said department.</w:t>
-      </w:r>
-    </w:p>
-    <w:p>
-      <w:pPr>
-        <w:suppressAutoHyphens/>
-        <w:autoSpaceDE w:val="0"/>
-        <w:autoSpaceDN w:val="0"/>
-        <w:adjustRightInd w:val="0"/>
-        <w:spacing w:after="0" w:line="480" w:lineRule="auto"/>
-        <w:jc w:val="both"/>
-        <w:textAlignment w:val="center"/>
-        <w:rPr>
-          <w:rFonts w:ascii="Century Gothic" w:hAnsi="Century Gothic"/>
-        </w:rPr>
-      </w:pPr>
-      <w:r>
-        <w:rPr>
-          <w:rFonts w:ascii="Century Gothic" w:hAnsi="Century Gothic"/>
-        </w:rPr>
         <w:tab/>
         <w:t xml:space="preserve">The website will also </w:t>
       </w:r>
@@ -2098,7 +2080,25 @@
         <w:rPr>
           <w:rFonts w:ascii="Century Gothic" w:hAnsi="Century Gothic"/>
         </w:rPr>
-        <w:t>To create a website wherein users can view, join and even endorse a prospect partner or activity;</w:t>
+        <w:t>To provide a medium fo</w:t>
+      </w:r>
+      <w:r>
+        <w:rPr>
+          <w:rFonts w:ascii="Century Gothic" w:hAnsi="Century Gothic"/>
+        </w:rPr>
+        <w:t>r beneficiaries to submit help requests</w:t>
+      </w:r>
+      <w:r>
+        <w:rPr>
+          <w:rFonts w:ascii="Century Gothic" w:hAnsi="Century Gothic"/>
+        </w:rPr>
+        <w:t xml:space="preserve"> and to have the </w:t>
+      </w:r>
+      <w:r>
+        <w:rPr>
+          <w:rFonts w:ascii="Century Gothic" w:hAnsi="Century Gothic"/>
+        </w:rPr>
+        <w:t>visibility for partners and linkages to conduct outreach activities that will extend help to the beneficiaries;</w:t>
       </w:r>
     </w:p>
     <w:p>
@@ -2124,7 +2124,55 @@
           <w:rFonts w:ascii="Century Gothic" w:hAnsi="Century Gothic"/>
         </w:rPr>
         <w:lastRenderedPageBreak/>
-        <w:t>To provide a medium for beneficiaries to submit their help needed and concerns and to have the partners and linkages view these requests for them to be encouraged to propose an outreach activity;</w:t>
+        <w:t>To have a website from where the</w:t>
+      </w:r>
+      <w:r>
+        <w:rPr>
+          <w:rFonts w:ascii="Century Gothic" w:hAnsi="Century Gothic"/>
+        </w:rPr>
+        <w:t xml:space="preserve"> user</w:t>
+      </w:r>
+      <w:r>
+        <w:rPr>
+          <w:rFonts w:ascii="Century Gothic" w:hAnsi="Century Gothic"/>
+        </w:rPr>
+        <w:t>s can create p</w:t>
+      </w:r>
+      <w:r>
+        <w:rPr>
+          <w:rFonts w:ascii="Century Gothic" w:hAnsi="Century Gothic"/>
+        </w:rPr>
+        <w:t>rofile that</w:t>
+      </w:r>
+      <w:r>
+        <w:rPr>
+          <w:rFonts w:ascii="Century Gothic" w:hAnsi="Century Gothic"/>
+        </w:rPr>
+        <w:t xml:space="preserve"> will give updates on</w:t>
+      </w:r>
+      <w:r>
+        <w:rPr>
+          <w:rFonts w:ascii="Century Gothic" w:hAnsi="Century Gothic"/>
+        </w:rPr>
+        <w:t xml:space="preserve"> the </w:t>
+      </w:r>
+      <w:r>
+        <w:rPr>
+          <w:rFonts w:ascii="Century Gothic" w:hAnsi="Century Gothic"/>
+        </w:rPr>
+        <w:t>donations, requisitions and participations to all the outreach programs</w:t>
+      </w:r>
+      <w:r>
+        <w:rPr>
+          <w:rFonts w:ascii="Century Gothic" w:hAnsi="Century Gothic"/>
+        </w:rPr>
+        <w:t xml:space="preserve"> in SSCRdC</w:t>
+      </w:r>
+      <w:r>
+        <w:rPr>
+          <w:rFonts w:ascii="Century Gothic" w:hAnsi="Century Gothic"/>
+        </w:rPr>
+        <w:t>;</w:t>
       </w:r>
     </w:p>
     <w:p>
@@ -2149,7 +2197,13 @@
         <w:rPr>
           <w:rFonts w:ascii="Century Gothic" w:hAnsi="Century Gothic"/>
         </w:rPr>
-        <w:t>To have a website from which users can create their profile which will enable them to stay updated about their donations, requisitions and participations to all the outreach programs;</w:t>
+        <w:t>To advertise in-house outreach activities of school through its visibility on the website</w:t>
+      </w:r>
+      <w:r>
+        <w:rPr>
+          <w:rFonts w:ascii="Century Gothic" w:hAnsi="Century Gothic"/>
+        </w:rPr>
+        <w:t xml:space="preserve"> and;</w:t>
       </w:r>
     </w:p>
     <w:p>
@@ -2174,62 +2228,6 @@
         <w:rPr>
           <w:rFonts w:ascii="Century Gothic" w:hAnsi="Century Gothic"/>
         </w:rPr>
-        <w:t>To advertise in-house outreach activities of school outside through its visibility on the website</w:t>
-      </w:r>
-      <w:r>
-        <w:rPr>
-          <w:rFonts w:ascii="Century Gothic" w:hAnsi="Century Gothic"/>
-        </w:rPr>
-        <w:t>;</w:t>
-      </w:r>
-    </w:p>
-    <w:p>
-      <w:pPr>
-        <w:pStyle w:val="ListParagraph"/>
-        <w:numPr>
-          <w:ilvl w:val="0"/>
-          <w:numId w:val="9"/>
-        </w:numPr>
-        <w:suppressAutoHyphens/>
-        <w:autoSpaceDE w:val="0"/>
-        <w:autoSpaceDN w:val="0"/>
-        <w:adjustRightInd w:val="0"/>
-        <w:spacing w:after="0" w:line="480" w:lineRule="auto"/>
-        <w:jc w:val="both"/>
-        <w:textAlignment w:val="center"/>
-        <w:rPr>
-          <w:rFonts w:ascii="Century Gothic" w:hAnsi="Century Gothic"/>
-        </w:rPr>
-      </w:pPr>
-      <w:r>
-        <w:rPr>
-          <w:rFonts w:ascii="Century Gothic" w:hAnsi="Century Gothic"/>
-        </w:rPr>
-        <w:t>To provide a system for the almost instantaneous endorsement and tracking of outreach activities; and</w:t>
-      </w:r>
-    </w:p>
-    <w:p>
-      <w:pPr>
-        <w:pStyle w:val="ListParagraph"/>
-        <w:numPr>
-          <w:ilvl w:val="0"/>
-          <w:numId w:val="9"/>
-        </w:numPr>
-        <w:suppressAutoHyphens/>
-        <w:autoSpaceDE w:val="0"/>
-        <w:autoSpaceDN w:val="0"/>
-        <w:adjustRightInd w:val="0"/>
-        <w:spacing w:after="0" w:line="480" w:lineRule="auto"/>
-        <w:jc w:val="both"/>
-        <w:textAlignment w:val="center"/>
-        <w:rPr>
-          <w:rFonts w:ascii="Century Gothic" w:hAnsi="Century Gothic"/>
-        </w:rPr>
-      </w:pPr>
-      <w:r>
-        <w:rPr>
-          <w:rFonts w:ascii="Century Gothic" w:hAnsi="Century Gothic"/>
-        </w:rPr>
         <w:t>To extend the connection of the institution by giving a recruit or referral function for all users.</w:t>
       </w:r>
     </w:p>
@@ -2342,7 +2340,19 @@
         <w:rPr>
           <w:rFonts w:ascii="Century Gothic" w:hAnsi="Century Gothic"/>
         </w:rPr>
-        <w:t>in increasing the success rates of its outreach activities as well extend its conglomerates outside.</w:t>
+        <w:t xml:space="preserve">in increasing the success rates of its outreach activities as well </w:t>
+      </w:r>
+      <w:r>
+        <w:rPr>
+          <w:rFonts w:ascii="Century Gothic" w:hAnsi="Century Gothic"/>
+        </w:rPr>
+        <w:t xml:space="preserve">as to </w:t>
+      </w:r>
+      <w:r>
+        <w:rPr>
+          <w:rFonts w:ascii="Century Gothic" w:hAnsi="Century Gothic"/>
+        </w:rPr>
+        <w:t>extend its conglomerates outside.</w:t>
       </w:r>
     </w:p>
     <w:p>
@@ -2394,6 +2404,39 @@
         </w:rPr>
         <w:t>non-members who wished to help and participate in its endeavors</w:t>
       </w:r>
+      <w:r>
+        <w:rPr>
+          <w:rFonts w:ascii="Century Gothic" w:hAnsi="Century Gothic"/>
+        </w:rPr>
+        <w:t>.</w:t>
+      </w:r>
+      <w:r>
+        <w:t xml:space="preserve"> </w:t>
+      </w:r>
+      <w:r>
+        <w:rPr>
+          <w:rFonts w:ascii="Century Gothic" w:hAnsi="Century Gothic"/>
+        </w:rPr>
+        <w:t>The project aims to cater the</w:t>
+      </w:r>
+      <w:r>
+        <w:rPr>
+          <w:rFonts w:ascii="Century Gothic" w:hAnsi="Century Gothic"/>
+        </w:rPr>
+        <w:t xml:space="preserve"> following institutions and people</w:t>
+      </w:r>
+      <w:r>
+        <w:rPr>
+          <w:rFonts w:ascii="Century Gothic" w:hAnsi="Century Gothic"/>
+        </w:rPr>
+        <w:t xml:space="preserve"> connected to SSCRdC</w:t>
+      </w:r>
+      <w:r>
+        <w:rPr>
+          <w:rFonts w:ascii="Century Gothic" w:hAnsi="Century Gothic"/>
+        </w:rPr>
+        <w:t>:</w:t>
+      </w:r>
     </w:p>
     <w:p>
       <w:pPr>
@@ -2402,24 +2445,27 @@
         <w:autoSpaceDN w:val="0"/>
         <w:adjustRightInd w:val="0"/>
         <w:spacing w:after="0" w:line="480" w:lineRule="auto"/>
-        <w:ind w:firstLine="720"/>
+        <w:ind w:left="720"/>
         <w:jc w:val="both"/>
         <w:textAlignment w:val="center"/>
         <w:rPr>
           <w:rFonts w:ascii="Century Gothic" w:hAnsi="Century Gothic"/>
         </w:rPr>
       </w:pPr>
-      <w:r>
-        <w:rPr>
-          <w:rFonts w:ascii="Century Gothic" w:hAnsi="Century Gothic"/>
-        </w:rPr>
-        <w:t>Overall, the st</w:t>
-      </w:r>
-      <w:r>
-        <w:rPr>
-          <w:rFonts w:ascii="Century Gothic" w:hAnsi="Century Gothic"/>
-        </w:rPr>
-        <w:t>udy will provide better transactions between SSCRdC and its partners and linkages.</w:t>
+      <w:bookmarkStart w:id="0" w:name="_GoBack"/>
+      <w:bookmarkEnd w:id="0"/>
+      <w:r>
+        <w:rPr>
+          <w:rFonts w:ascii="Century Gothic" w:hAnsi="Century Gothic"/>
+        </w:rPr>
+        <w:t>1.</w:t>
+      </w:r>
+      <w:r>
+        <w:rPr>
+          <w:rFonts w:ascii="Century Gothic" w:hAnsi="Century Gothic"/>
+        </w:rPr>
+        <w:tab/>
+        <w:t>Hospital Blood Banks – blood service facilities in hospitals which function similarly to blood centers but has lesser resources.</w:t>
       </w:r>
     </w:p>
     <w:p>
@@ -2429,12 +2475,26 @@
         <w:autoSpaceDN w:val="0"/>
         <w:adjustRightInd w:val="0"/>
         <w:spacing w:after="0" w:line="480" w:lineRule="auto"/>
+        <w:ind w:left="720"/>
         <w:jc w:val="both"/>
         <w:textAlignment w:val="center"/>
         <w:rPr>
           <w:rFonts w:ascii="Century Gothic" w:hAnsi="Century Gothic"/>
         </w:rPr>
       </w:pPr>
+      <w:r>
+        <w:rPr>
+          <w:rFonts w:ascii="Century Gothic" w:hAnsi="Century Gothic"/>
+        </w:rPr>
+        <w:t>2.</w:t>
+      </w:r>
+      <w:r>
+        <w:rPr>
+          <w:rFonts w:ascii="Century Gothic" w:hAnsi="Century Gothic"/>
+        </w:rPr>
+        <w:tab/>
+        <w:t>Hospitals – health institutions which only receive blood for transfusion and sells them when needed.</w:t>
+      </w:r>
     </w:p>
     <w:p>
       <w:pPr>
@@ -2443,12 +2503,26 @@
         <w:autoSpaceDN w:val="0"/>
         <w:adjustRightInd w:val="0"/>
         <w:spacing w:after="0" w:line="480" w:lineRule="auto"/>
+        <w:ind w:left="720"/>
         <w:jc w:val="both"/>
         <w:textAlignment w:val="center"/>
         <w:rPr>
           <w:rFonts w:ascii="Century Gothic" w:hAnsi="Century Gothic"/>
         </w:rPr>
       </w:pPr>
+      <w:r>
+        <w:rPr>
+          <w:rFonts w:ascii="Century Gothic" w:hAnsi="Century Gothic"/>
+        </w:rPr>
+        <w:t>3.</w:t>
+      </w:r>
+      <w:r>
+        <w:rPr>
+          <w:rFonts w:ascii="Century Gothic" w:hAnsi="Century Gothic"/>
+        </w:rPr>
+        <w:tab/>
+        <w:t>Blood Donors – individuals who voluntarily contribute their own blood they are the primary source of the resources in blood bank.</w:t>
+      </w:r>
     </w:p>
     <w:p>
       <w:pPr>
@@ -2457,31 +2531,25 @@
         <w:autoSpaceDN w:val="0"/>
         <w:adjustRightInd w:val="0"/>
         <w:spacing w:after="0" w:line="480" w:lineRule="auto"/>
+        <w:ind w:left="720"/>
         <w:jc w:val="both"/>
         <w:textAlignment w:val="center"/>
         <w:rPr>
           <w:rFonts w:ascii="Century Gothic" w:hAnsi="Century Gothic"/>
-          <w:b/>
-          <w:sz w:val="24"/>
-        </w:rPr>
-      </w:pPr>
-      <w:r>
-        <w:rPr>
-          <w:rFonts w:ascii="Century Gothic" w:hAnsi="Century Gothic"/>
-          <w:b/>
-          <w:sz w:val="24"/>
-        </w:rPr>
-        <w:lastRenderedPageBreak/>
-        <w:t xml:space="preserve">1.7 </w:t>
-      </w:r>
-      <w:r>
-        <w:rPr>
-          <w:rFonts w:ascii="Century Gothic" w:hAnsi="Century Gothic"/>
-          <w:b/>
-          <w:sz w:val="24"/>
+        </w:rPr>
+      </w:pPr>
+      <w:r>
+        <w:rPr>
+          <w:rFonts w:ascii="Century Gothic" w:hAnsi="Century Gothic"/>
+        </w:rPr>
+        <w:t>4.</w:t>
+      </w:r>
+      <w:r>
+        <w:rPr>
+          <w:rFonts w:ascii="Century Gothic" w:hAnsi="Century Gothic"/>
         </w:rPr>
         <w:tab/>
-        <w:t>Technical Background</w:t>
+        <w:t>Blood Seekers – individuals who needs blood resources and buys them.</w:t>
       </w:r>
     </w:p>
     <w:p>
@@ -2491,6 +2559,7 @@
         <w:autoSpaceDN w:val="0"/>
         <w:adjustRightInd w:val="0"/>
         <w:spacing w:after="0" w:line="480" w:lineRule="auto"/>
+        <w:ind w:firstLine="720"/>
         <w:jc w:val="both"/>
         <w:textAlignment w:val="center"/>
         <w:rPr>
@@ -2500,34 +2569,15 @@
       <w:r>
         <w:rPr>
           <w:rFonts w:ascii="Century Gothic" w:hAnsi="Century Gothic"/>
-          <w:b/>
-          <w:sz w:val="24"/>
-        </w:rPr>
-        <w:tab/>
-      </w:r>
-      <w:r>
-        <w:rPr>
-          <w:rFonts w:ascii="Century Gothic" w:hAnsi="Century Gothic"/>
-        </w:rPr>
-        <w:t>For the fulfillment of this capstone project proposal, several</w:t>
-      </w:r>
-      <w:r>
-        <w:rPr>
-          <w:rFonts w:ascii="Century Gothic" w:hAnsi="Century Gothic"/>
-        </w:rPr>
-        <w:t xml:space="preserve"> development</w:t>
-      </w:r>
-      <w:r>
-        <w:rPr>
-          <w:rFonts w:ascii="Century Gothic" w:hAnsi="Century Gothic"/>
-        </w:rPr>
-        <w:t xml:space="preserve"> tools and </w:t>
-      </w:r>
-      <w:r>
-        <w:rPr>
-          <w:rFonts w:ascii="Century Gothic" w:hAnsi="Century Gothic"/>
-        </w:rPr>
-        <w:t>frameworks were utilized:</w:t>
+        </w:rPr>
+        <w:lastRenderedPageBreak/>
+        <w:t>Overall, the st</w:t>
+      </w:r>
+      <w:r>
+        <w:rPr>
+          <w:rFonts w:ascii="Century Gothic" w:hAnsi="Century Gothic"/>
+        </w:rPr>
+        <w:t>udy will provide better transactions between SSCRdC and its partners and linkages.</w:t>
       </w:r>
     </w:p>
     <w:p>
@@ -2541,36 +2591,8 @@
         <w:textAlignment w:val="center"/>
         <w:rPr>
           <w:rFonts w:ascii="Century Gothic" w:hAnsi="Century Gothic"/>
-          <w:b/>
-        </w:rPr>
-      </w:pPr>
-      <w:r>
-        <w:rPr>
-          <w:rFonts w:ascii="Century Gothic" w:hAnsi="Century Gothic"/>
-        </w:rPr>
-        <w:tab/>
-      </w:r>
-      <w:r>
-        <w:rPr>
-          <w:rFonts w:ascii="Century Gothic" w:hAnsi="Century Gothic"/>
-          <w:b/>
-        </w:rPr>
-        <w:t>Java</w:t>
-      </w:r>
-      <w:r>
-        <w:rPr>
-          <w:rFonts w:ascii="Century Gothic" w:hAnsi="Century Gothic"/>
-          <w:b/>
-        </w:rPr>
-        <w:t>S</w:t>
-      </w:r>
-      <w:r>
-        <w:rPr>
-          <w:rFonts w:ascii="Century Gothic" w:hAnsi="Century Gothic"/>
-          <w:b/>
-        </w:rPr>
-        <w:t>cript</w:t>
-      </w:r>
+        </w:rPr>
+      </w:pPr>
     </w:p>
     <w:p>
       <w:pPr>
@@ -2579,6 +2601,127 @@
         <w:autoSpaceDN w:val="0"/>
         <w:adjustRightInd w:val="0"/>
         <w:spacing w:after="0" w:line="480" w:lineRule="auto"/>
+        <w:jc w:val="both"/>
+        <w:textAlignment w:val="center"/>
+        <w:rPr>
+          <w:rFonts w:ascii="Century Gothic" w:hAnsi="Century Gothic"/>
+          <w:b/>
+          <w:sz w:val="24"/>
+        </w:rPr>
+      </w:pPr>
+      <w:r>
+        <w:rPr>
+          <w:rFonts w:ascii="Century Gothic" w:hAnsi="Century Gothic"/>
+          <w:b/>
+          <w:sz w:val="24"/>
+        </w:rPr>
+        <w:t xml:space="preserve">1.7 </w:t>
+      </w:r>
+      <w:r>
+        <w:rPr>
+          <w:rFonts w:ascii="Century Gothic" w:hAnsi="Century Gothic"/>
+          <w:b/>
+          <w:sz w:val="24"/>
+        </w:rPr>
+        <w:tab/>
+        <w:t>Technical Background</w:t>
+      </w:r>
+    </w:p>
+    <w:p>
+      <w:pPr>
+        <w:suppressAutoHyphens/>
+        <w:autoSpaceDE w:val="0"/>
+        <w:autoSpaceDN w:val="0"/>
+        <w:adjustRightInd w:val="0"/>
+        <w:spacing w:after="0" w:line="480" w:lineRule="auto"/>
+        <w:jc w:val="both"/>
+        <w:textAlignment w:val="center"/>
+        <w:rPr>
+          <w:rFonts w:ascii="Century Gothic" w:hAnsi="Century Gothic"/>
+        </w:rPr>
+      </w:pPr>
+      <w:r>
+        <w:rPr>
+          <w:rFonts w:ascii="Century Gothic" w:hAnsi="Century Gothic"/>
+          <w:b/>
+          <w:sz w:val="24"/>
+        </w:rPr>
+        <w:tab/>
+      </w:r>
+      <w:r>
+        <w:rPr>
+          <w:rFonts w:ascii="Century Gothic" w:hAnsi="Century Gothic"/>
+        </w:rPr>
+        <w:t>For the fulfillment of this capstone project proposal, several</w:t>
+      </w:r>
+      <w:r>
+        <w:rPr>
+          <w:rFonts w:ascii="Century Gothic" w:hAnsi="Century Gothic"/>
+        </w:rPr>
+        <w:t xml:space="preserve"> development</w:t>
+      </w:r>
+      <w:r>
+        <w:rPr>
+          <w:rFonts w:ascii="Century Gothic" w:hAnsi="Century Gothic"/>
+        </w:rPr>
+        <w:t xml:space="preserve"> tools and </w:t>
+      </w:r>
+      <w:r>
+        <w:rPr>
+          <w:rFonts w:ascii="Century Gothic" w:hAnsi="Century Gothic"/>
+        </w:rPr>
+        <w:t>frameworks were utilized:</w:t>
+      </w:r>
+    </w:p>
+    <w:p>
+      <w:pPr>
+        <w:suppressAutoHyphens/>
+        <w:autoSpaceDE w:val="0"/>
+        <w:autoSpaceDN w:val="0"/>
+        <w:adjustRightInd w:val="0"/>
+        <w:spacing w:after="0" w:line="480" w:lineRule="auto"/>
+        <w:jc w:val="both"/>
+        <w:textAlignment w:val="center"/>
+        <w:rPr>
+          <w:rFonts w:ascii="Century Gothic" w:hAnsi="Century Gothic"/>
+          <w:b/>
+        </w:rPr>
+      </w:pPr>
+      <w:r>
+        <w:rPr>
+          <w:rFonts w:ascii="Century Gothic" w:hAnsi="Century Gothic"/>
+        </w:rPr>
+        <w:tab/>
+      </w:r>
+      <w:r>
+        <w:rPr>
+          <w:rFonts w:ascii="Century Gothic" w:hAnsi="Century Gothic"/>
+          <w:b/>
+        </w:rPr>
+        <w:t>Java</w:t>
+      </w:r>
+      <w:r>
+        <w:rPr>
+          <w:rFonts w:ascii="Century Gothic" w:hAnsi="Century Gothic"/>
+          <w:b/>
+        </w:rPr>
+        <w:t>S</w:t>
+      </w:r>
+      <w:r>
+        <w:rPr>
+          <w:rFonts w:ascii="Century Gothic" w:hAnsi="Century Gothic"/>
+          <w:b/>
+        </w:rPr>
+        <w:t>cript</w:t>
+      </w:r>
+    </w:p>
+    <w:p>
+      <w:pPr>
+        <w:suppressAutoHyphens/>
+        <w:autoSpaceDE w:val="0"/>
+        <w:autoSpaceDN w:val="0"/>
+        <w:adjustRightInd w:val="0"/>
+        <w:spacing w:after="0" w:line="480" w:lineRule="auto"/>
         <w:ind w:left="720" w:firstLine="720"/>
         <w:jc w:val="both"/>
         <w:textAlignment w:val="center"/>
@@ -2754,7 +2897,7 @@
         </w:rPr>
         <w:t xml:space="preserve">according to </w:t>
       </w:r>
-      <w:hyperlink r:id="rId7" w:history="1">
+      <w:hyperlink r:id="rId8" w:history="1">
         <w:r>
           <w:rPr>
             <w:rStyle w:val="Hyperlink"/>
@@ -2855,6 +2998,7 @@
           <w:sz w:val="22"/>
           <w:szCs w:val="24"/>
         </w:rPr>
+        <w:lastRenderedPageBreak/>
         <w:tab/>
       </w:r>
       <w:r>
@@ -2885,7 +3029,6 @@
           <w:rFonts w:ascii="Century Gothic" w:hAnsi="Century Gothic"/>
           <w:sz w:val="22"/>
         </w:rPr>
-        <w:lastRenderedPageBreak/>
         <w:t xml:space="preserve">Jinja2 is a modern-day templating language for Python developers. Used to create an HTML, XML or other markup format </w:t>
       </w:r>
       <w:r>
@@ -3116,7 +3259,7 @@
         </w:rPr>
         <w:t> </w:t>
       </w:r>
-      <w:hyperlink r:id="rId8" w:tgtFrame="_blank" w:history="1">
+      <w:hyperlink r:id="rId9" w:tgtFrame="_blank" w:history="1">
         <w:r>
           <w:rPr>
             <w:rStyle w:val="Hyperlink"/>
@@ -3221,22 +3364,20 @@
         <w:rPr>
           <w:rFonts w:ascii="Century Gothic" w:hAnsi="Century Gothic" w:cs="Arial"/>
         </w:rPr>
+        <w:lastRenderedPageBreak/>
         <w:t xml:space="preserve">This review will focus on the management of event activities particularly in </w:t>
       </w:r>
-      <w:bookmarkStart w:id="0" w:name="_GoBack"/>
-      <w:bookmarkEnd w:id="0"/>
       <w:r>
         <w:rPr>
           <w:rFonts w:ascii="Century Gothic" w:hAnsi="Century Gothic" w:cs="Arial"/>
         </w:rPr>
-        <w:t xml:space="preserve">the Community Extension Program Services including the requesting and approval </w:t>
+        <w:t xml:space="preserve"> </w:t>
       </w:r>
       <w:r>
         <w:rPr>
           <w:rFonts w:ascii="Century Gothic" w:hAnsi="Century Gothic" w:cs="Arial"/>
         </w:rPr>
-        <w:lastRenderedPageBreak/>
-        <w:t>of forms in particular programs and activities, through the use of software technologies available.</w:t>
+        <w:t>the Community Extension Program Services including the requesting and approval of forms in particular programs and activities, through the use of software technologies available.</w:t>
       </w:r>
       <w:r>
         <w:rPr>
@@ -3451,7 +3592,14 @@
         <w:rPr>
           <w:rFonts w:ascii="Century Gothic" w:hAnsi="Century Gothic"/>
         </w:rPr>
-        <w:t>how students of College of Business</w:t>
+        <w:t xml:space="preserve">how students of College of </w:t>
+      </w:r>
+      <w:r>
+        <w:rPr>
+          <w:rFonts w:ascii="Century Gothic" w:hAnsi="Century Gothic"/>
+        </w:rPr>
+        <w:lastRenderedPageBreak/>
+        <w:t>Business</w:t>
       </w:r>
       <w:r>
         <w:rPr>
@@ -3463,14 +3611,7 @@
         <w:rPr>
           <w:rFonts w:ascii="Century Gothic" w:hAnsi="Century Gothic"/>
         </w:rPr>
-        <w:t xml:space="preserve"> Administration (CBA) of Lyceum of the Philippines University-Batangas benefit of joining and participating community extension </w:t>
-      </w:r>
-      <w:r>
-        <w:rPr>
-          <w:rFonts w:ascii="Century Gothic" w:hAnsi="Century Gothic"/>
-        </w:rPr>
-        <w:lastRenderedPageBreak/>
-        <w:t>program</w:t>
+        <w:t xml:space="preserve"> Administration (CBA) of Lyceum of the Philippines University-Batangas benefit of joining and participating community extension program</w:t>
       </w:r>
       <w:r>
         <w:rPr>
@@ -3803,6 +3944,178 @@
     </w:lvl>
   </w:abstractNum>
   <w:abstractNum w:abstractNumId="1" w15:restartNumberingAfterBreak="0">
+    <w:nsid w:val="0B737227"/>
+    <w:multiLevelType w:val="hybridMultilevel"/>
+    <w:tmpl w:val="0D3E779C"/>
+    <w:lvl w:ilvl="0" w:tplc="3409000F">
+      <w:start w:val="1"/>
+      <w:numFmt w:val="decimal"/>
+      <w:lvlText w:val="%1."/>
+      <w:lvlJc w:val="left"/>
+      <w:pPr>
+        <w:ind w:left="1080" w:hanging="360"/>
+      </w:pPr>
+    </w:lvl>
+    <w:lvl w:ilvl="1" w:tplc="34090019" w:tentative="1">
+      <w:start w:val="1"/>
+      <w:numFmt w:val="lowerLetter"/>
+      <w:lvlText w:val="%2."/>
+      <w:lvlJc w:val="left"/>
+      <w:pPr>
+        <w:ind w:left="1800" w:hanging="360"/>
+      </w:pPr>
+    </w:lvl>
+    <w:lvl w:ilvl="2" w:tplc="3409001B" w:tentative="1">
+      <w:start w:val="1"/>
+      <w:numFmt w:val="lowerRoman"/>
+      <w:lvlText w:val="%3."/>
+      <w:lvlJc w:val="right"/>
+      <w:pPr>
+        <w:ind w:left="2520" w:hanging="180"/>
+      </w:pPr>
+    </w:lvl>
+    <w:lvl w:ilvl="3" w:tplc="3409000F" w:tentative="1">
+      <w:start w:val="1"/>
+      <w:numFmt w:val="decimal"/>
+      <w:lvlText w:val="%4."/>
+      <w:lvlJc w:val="left"/>
+      <w:pPr>
+        <w:ind w:left="3240" w:hanging="360"/>
+      </w:pPr>
+    </w:lvl>
+    <w:lvl w:ilvl="4" w:tplc="34090019" w:tentative="1">
+      <w:start w:val="1"/>
+      <w:numFmt w:val="lowerLetter"/>
+      <w:lvlText w:val="%5."/>
+      <w:lvlJc w:val="left"/>
+      <w:pPr>
+        <w:ind w:left="3960" w:hanging="360"/>
+      </w:pPr>
+    </w:lvl>
+    <w:lvl w:ilvl="5" w:tplc="3409001B" w:tentative="1">
+      <w:start w:val="1"/>
+      <w:numFmt w:val="lowerRoman"/>
+      <w:lvlText w:val="%6."/>
+      <w:lvlJc w:val="right"/>
+      <w:pPr>
+        <w:ind w:left="4680" w:hanging="180"/>
+      </w:pPr>
+    </w:lvl>
+    <w:lvl w:ilvl="6" w:tplc="3409000F" w:tentative="1">
+      <w:start w:val="1"/>
+      <w:numFmt w:val="decimal"/>
+      <w:lvlText w:val="%7."/>
+      <w:lvlJc w:val="left"/>
+      <w:pPr>
+        <w:ind w:left="5400" w:hanging="360"/>
+      </w:pPr>
+    </w:lvl>
+    <w:lvl w:ilvl="7" w:tplc="34090019" w:tentative="1">
+      <w:start w:val="1"/>
+      <w:numFmt w:val="lowerLetter"/>
+      <w:lvlText w:val="%8."/>
+      <w:lvlJc w:val="left"/>
+      <w:pPr>
+        <w:ind w:left="6120" w:hanging="360"/>
+      </w:pPr>
+    </w:lvl>
+    <w:lvl w:ilvl="8" w:tplc="3409001B" w:tentative="1">
+      <w:start w:val="1"/>
+      <w:numFmt w:val="lowerRoman"/>
+      <w:lvlText w:val="%9."/>
+      <w:lvlJc w:val="right"/>
+      <w:pPr>
+        <w:ind w:left="6840" w:hanging="180"/>
+      </w:pPr>
+    </w:lvl>
+  </w:abstractNum>
+  <w:abstractNum w:abstractNumId="2" w15:restartNumberingAfterBreak="0">
+    <w:nsid w:val="37614DB8"/>
+    <w:multiLevelType w:val="hybridMultilevel"/>
+    <w:tmpl w:val="A2447338"/>
+    <w:lvl w:ilvl="0" w:tplc="3409000F">
+      <w:start w:val="1"/>
+      <w:numFmt w:val="decimal"/>
+      <w:lvlText w:val="%1."/>
+      <w:lvlJc w:val="left"/>
+      <w:pPr>
+        <w:ind w:left="1440" w:hanging="360"/>
+      </w:pPr>
+    </w:lvl>
+    <w:lvl w:ilvl="1" w:tplc="34090019" w:tentative="1">
+      <w:start w:val="1"/>
+      <w:numFmt w:val="lowerLetter"/>
+      <w:lvlText w:val="%2."/>
+      <w:lvlJc w:val="left"/>
+      <w:pPr>
+        <w:ind w:left="2160" w:hanging="360"/>
+      </w:pPr>
+    </w:lvl>
+    <w:lvl w:ilvl="2" w:tplc="3409001B" w:tentative="1">
+      <w:start w:val="1"/>
+      <w:numFmt w:val="lowerRoman"/>
+      <w:lvlText w:val="%3."/>
+      <w:lvlJc w:val="right"/>
+      <w:pPr>
+        <w:ind w:left="2880" w:hanging="180"/>
+      </w:pPr>
+    </w:lvl>
+    <w:lvl w:ilvl="3" w:tplc="3409000F" w:tentative="1">
+      <w:start w:val="1"/>
+      <w:numFmt w:val="decimal"/>
+      <w:lvlText w:val="%4."/>
+      <w:lvlJc w:val="left"/>
+      <w:pPr>
+        <w:ind w:left="3600" w:hanging="360"/>
+      </w:pPr>
+    </w:lvl>
+    <w:lvl w:ilvl="4" w:tplc="34090019" w:tentative="1">
+      <w:start w:val="1"/>
+      <w:numFmt w:val="lowerLetter"/>
+      <w:lvlText w:val="%5."/>
+      <w:lvlJc w:val="left"/>
+      <w:pPr>
+        <w:ind w:left="4320" w:hanging="360"/>
+      </w:pPr>
+    </w:lvl>
+    <w:lvl w:ilvl="5" w:tplc="3409001B" w:tentative="1">
+      <w:start w:val="1"/>
+      <w:numFmt w:val="lowerRoman"/>
+      <w:lvlText w:val="%6."/>
+      <w:lvlJc w:val="right"/>
+      <w:pPr>
+        <w:ind w:left="5040" w:hanging="180"/>
+      </w:pPr>
+    </w:lvl>
+    <w:lvl w:ilvl="6" w:tplc="3409000F" w:tentative="1">
+      <w:start w:val="1"/>
+      <w:numFmt w:val="decimal"/>
+      <w:lvlText w:val="%7."/>
+      <w:lvlJc w:val="left"/>
+      <w:pPr>
+        <w:ind w:left="5760" w:hanging="360"/>
+      </w:pPr>
+    </w:lvl>
+    <w:lvl w:ilvl="7" w:tplc="34090019" w:tentative="1">
+      <w:start w:val="1"/>
+      <w:numFmt w:val="lowerLetter"/>
+      <w:lvlText w:val="%8."/>
+      <w:lvlJc w:val="left"/>
+      <w:pPr>
+        <w:ind w:left="6480" w:hanging="360"/>
+      </w:pPr>
+    </w:lvl>
+    <w:lvl w:ilvl="8" w:tplc="3409001B" w:tentative="1">
+      <w:start w:val="1"/>
+      <w:numFmt w:val="lowerRoman"/>
+      <w:lvlText w:val="%9."/>
+      <w:lvlJc w:val="right"/>
+      <w:pPr>
+        <w:ind w:left="7200" w:hanging="180"/>
+      </w:pPr>
+    </w:lvl>
+  </w:abstractNum>
+  <w:abstractNum w:abstractNumId="3" w15:restartNumberingAfterBreak="0">
     <w:nsid w:val="41477CBB"/>
     <w:multiLevelType w:val="hybridMultilevel"/>
     <w:tmpl w:val="B2169D52"/>
@@ -3891,7 +4204,7 @@
       </w:pPr>
     </w:lvl>
   </w:abstractNum>
-  <w:abstractNum w:abstractNumId="2" w15:restartNumberingAfterBreak="0">
+  <w:abstractNum w:abstractNumId="4" w15:restartNumberingAfterBreak="0">
     <w:nsid w:val="53D257CF"/>
     <w:multiLevelType w:val="hybridMultilevel"/>
     <w:tmpl w:val="B87CF722"/>
@@ -3980,7 +4293,7 @@
       </w:pPr>
     </w:lvl>
   </w:abstractNum>
-  <w:abstractNum w:abstractNumId="3" w15:restartNumberingAfterBreak="0">
+  <w:abstractNum w:abstractNumId="5" w15:restartNumberingAfterBreak="0">
     <w:nsid w:val="631B481F"/>
     <w:multiLevelType w:val="hybridMultilevel"/>
     <w:tmpl w:val="126E72DA"/>
@@ -4069,7 +4382,7 @@
       </w:pPr>
     </w:lvl>
   </w:abstractNum>
-  <w:abstractNum w:abstractNumId="4" w15:restartNumberingAfterBreak="0">
+  <w:abstractNum w:abstractNumId="6" w15:restartNumberingAfterBreak="0">
     <w:nsid w:val="63FD2EDC"/>
     <w:multiLevelType w:val="hybridMultilevel"/>
     <w:tmpl w:val="16147B56"/>
@@ -4158,7 +4471,7 @@
       </w:pPr>
     </w:lvl>
   </w:abstractNum>
-  <w:abstractNum w:abstractNumId="5" w15:restartNumberingAfterBreak="0">
+  <w:abstractNum w:abstractNumId="7" w15:restartNumberingAfterBreak="0">
     <w:nsid w:val="6DE0790A"/>
     <w:multiLevelType w:val="hybridMultilevel"/>
     <w:tmpl w:val="9F480908"/>
@@ -4247,7 +4560,7 @@
       </w:pPr>
     </w:lvl>
   </w:abstractNum>
-  <w:abstractNum w:abstractNumId="6" w15:restartNumberingAfterBreak="0">
+  <w:abstractNum w:abstractNumId="8" w15:restartNumberingAfterBreak="0">
     <w:nsid w:val="79550D8F"/>
     <w:multiLevelType w:val="hybridMultilevel"/>
     <w:tmpl w:val="B6069224"/>
@@ -4336,7 +4649,7 @@
       </w:pPr>
     </w:lvl>
   </w:abstractNum>
-  <w:abstractNum w:abstractNumId="7" w15:restartNumberingAfterBreak="0">
+  <w:abstractNum w:abstractNumId="9" w15:restartNumberingAfterBreak="0">
     <w:nsid w:val="7C62029E"/>
     <w:multiLevelType w:val="hybridMultilevel"/>
     <w:tmpl w:val="170EE3EC"/>
@@ -4425,7 +4738,7 @@
       </w:pPr>
     </w:lvl>
   </w:abstractNum>
-  <w:abstractNum w:abstractNumId="8" w15:restartNumberingAfterBreak="0">
+  <w:abstractNum w:abstractNumId="10" w15:restartNumberingAfterBreak="0">
     <w:nsid w:val="7E7B05B9"/>
     <w:multiLevelType w:val="hybridMultilevel"/>
     <w:tmpl w:val="4E8E2D28"/>
@@ -4512,31 +4825,37 @@
     </w:lvl>
   </w:abstractNum>
   <w:num w:numId="1">
-    <w:abstractNumId w:val="8"/>
+    <w:abstractNumId w:val="10"/>
   </w:num>
   <w:num w:numId="2">
-    <w:abstractNumId w:val="4"/>
+    <w:abstractNumId w:val="6"/>
   </w:num>
   <w:num w:numId="3">
     <w:abstractNumId w:val="0"/>
   </w:num>
   <w:num w:numId="4">
+    <w:abstractNumId w:val="4"/>
+  </w:num>
+  <w:num w:numId="5">
+    <w:abstractNumId w:val="3"/>
+  </w:num>
+  <w:num w:numId="6">
+    <w:abstractNumId w:val="5"/>
+  </w:num>
+  <w:num w:numId="7">
+    <w:abstractNumId w:val="9"/>
+  </w:num>
+  <w:num w:numId="8">
+    <w:abstractNumId w:val="7"/>
+  </w:num>
+  <w:num w:numId="9">
+    <w:abstractNumId w:val="8"/>
+  </w:num>
+  <w:num w:numId="10">
     <w:abstractNumId w:val="2"/>
   </w:num>
-  <w:num w:numId="5">
+  <w:num w:numId="11">
     <w:abstractNumId w:val="1"/>
-  </w:num>
-  <w:num w:numId="6">
-    <w:abstractNumId w:val="3"/>
-  </w:num>
-  <w:num w:numId="7">
-    <w:abstractNumId w:val="7"/>
-  </w:num>
-  <w:num w:numId="8">
-    <w:abstractNumId w:val="5"/>
-  </w:num>
-  <w:num w:numId="9">
-    <w:abstractNumId w:val="6"/>
   </w:num>
 </w:numbering>
 </file>
@@ -5320,4 +5639,16 @@
     </a:ext>
   </a:extLst>
 </a:theme>
+</file>
+
+<file path=customXml/item1.xml><?xml version="1.0" encoding="utf-8"?>
+<b:Sources xmlns:b="http://schemas.openxmlformats.org/officeDocument/2006/bibliography" xmlns="http://schemas.openxmlformats.org/officeDocument/2006/bibliography" SelectedStyle="\APASixthEditionOfficeOnline.xsl" StyleName="APA" Version="6"/>
+</file>
+
+<file path=customXml/itemProps1.xml><?xml version="1.0" encoding="utf-8"?>
+<ds:datastoreItem xmlns:ds="http://schemas.openxmlformats.org/officeDocument/2006/customXml" ds:itemID="{E7C7F80A-71A5-415F-BE1E-5E38F55BBA34}">
+  <ds:schemaRefs>
+    <ds:schemaRef ds:uri="http://schemas.openxmlformats.org/officeDocument/2006/bibliography"/>
+  </ds:schemaRefs>
+</ds:datastoreItem>
 </file>
</xml_diff>

<commit_message>
Added UML (Technical Background)
</commit_message>
<xml_diff>
--- a/Documentation/Chapters/Chapter1.docx
+++ b/Documentation/Chapters/Chapter1.docx
@@ -1,6 +1,6 @@
 
 <file path=word/document.xml><?xml version="1.0" encoding="utf-8"?>
-<w:document xmlns:wpc="http://schemas.microsoft.com/office/word/2010/wordprocessingCanvas" xmlns:mc="http://schemas.openxmlformats.org/markup-compatibility/2006" xmlns:o="urn:schemas-microsoft-com:office:office" xmlns:r="http://schemas.openxmlformats.org/officeDocument/2006/relationships" xmlns:m="http://schemas.openxmlformats.org/officeDocument/2006/math" xmlns:v="urn:schemas-microsoft-com:vml" xmlns:wp14="http://schemas.microsoft.com/office/word/2010/wordprocessingDrawing" xmlns:wp="http://schemas.openxmlformats.org/drawingml/2006/wordprocessingDrawing" xmlns:w10="urn:schemas-microsoft-com:office:word" xmlns:w="http://schemas.openxmlformats.org/wordprocessingml/2006/main" xmlns:w14="http://schemas.microsoft.com/office/word/2010/wordml" xmlns:w15="http://schemas.microsoft.com/office/word/2012/wordml" xmlns:wpg="http://schemas.microsoft.com/office/word/2010/wordprocessingGroup" xmlns:wpi="http://schemas.microsoft.com/office/word/2010/wordprocessingInk" xmlns:wne="http://schemas.microsoft.com/office/word/2006/wordml" xmlns:wps="http://schemas.microsoft.com/office/word/2010/wordprocessingShape" mc:Ignorable="w14 w15 wp14">
+<w:document xmlns:wpc="http://schemas.microsoft.com/office/word/2010/wordprocessingCanvas" xmlns:cx="http://schemas.microsoft.com/office/drawing/2014/chartex" xmlns:cx1="http://schemas.microsoft.com/office/drawing/2015/9/8/chartex" xmlns:mc="http://schemas.openxmlformats.org/markup-compatibility/2006" xmlns:o="urn:schemas-microsoft-com:office:office" xmlns:r="http://schemas.openxmlformats.org/officeDocument/2006/relationships" xmlns:m="http://schemas.openxmlformats.org/officeDocument/2006/math" xmlns:v="urn:schemas-microsoft-com:vml" xmlns:wp14="http://schemas.microsoft.com/office/word/2010/wordprocessingDrawing" xmlns:wp="http://schemas.openxmlformats.org/drawingml/2006/wordprocessingDrawing" xmlns:w10="urn:schemas-microsoft-com:office:word" xmlns:w="http://schemas.openxmlformats.org/wordprocessingml/2006/main" xmlns:w14="http://schemas.microsoft.com/office/word/2010/wordml" xmlns:w15="http://schemas.microsoft.com/office/word/2012/wordml" xmlns:w16se="http://schemas.microsoft.com/office/word/2015/wordml/symex" xmlns:wpg="http://schemas.microsoft.com/office/word/2010/wordprocessingGroup" xmlns:wpi="http://schemas.microsoft.com/office/word/2010/wordprocessingInk" xmlns:wne="http://schemas.microsoft.com/office/word/2006/wordml" xmlns:wps="http://schemas.microsoft.com/office/word/2010/wordprocessingShape" mc:Ignorable="w14 w15 w16se wp14">
   <w:body>
     <w:p>
       <w:pPr>
@@ -3588,6 +3588,88 @@
     </w:p>
     <w:p>
       <w:pPr>
+        <w:spacing w:after="0" w:line="480" w:lineRule="auto"/>
+        <w:rPr>
+          <w:rFonts w:ascii="Century Gothic" w:hAnsi="Century Gothic"/>
+          <w:b/>
+          <w:lang w:val="en-US"/>
+        </w:rPr>
+      </w:pPr>
+      <w:r>
+        <w:rPr>
+          <w:rFonts w:ascii="Century Gothic" w:hAnsi="Century Gothic"/>
+          <w:color w:val="000000" w:themeColor="text1"/>
+        </w:rPr>
+        <w:tab/>
+      </w:r>
+      <w:r>
+        <w:rPr>
+          <w:rFonts w:ascii="Century Gothic" w:hAnsi="Century Gothic"/>
+          <w:b/>
+          <w:lang w:val="en-US"/>
+        </w:rPr>
+        <w:t>UML</w:t>
+      </w:r>
+    </w:p>
+    <w:p>
+      <w:pPr>
+        <w:spacing w:after="0" w:line="480" w:lineRule="auto"/>
+        <w:ind w:left="720" w:firstLine="720"/>
+        <w:rPr>
+          <w:rFonts w:ascii="Century Gothic" w:hAnsi="Century Gothic"/>
+          <w:lang w:val="en-US"/>
+        </w:rPr>
+      </w:pPr>
+      <w:r>
+        <w:rPr>
+          <w:rFonts w:ascii="Century Gothic" w:hAnsi="Century Gothic"/>
+          <w:lang w:val="en-US"/>
+        </w:rPr>
+        <w:t>Unif</w:t>
+      </w:r>
+      <w:r>
+        <w:rPr>
+          <w:rFonts w:ascii="Century Gothic" w:hAnsi="Century Gothic"/>
+          <w:lang w:val="en-US"/>
+        </w:rPr>
+        <w:t xml:space="preserve">ied Modeling Language (UML) is a modern approach to modeling and documenting software which based on diagrammatic representations of software components. It is used as a general-purpose </w:t>
+      </w:r>
+      <w:r>
+        <w:rPr>
+          <w:rFonts w:ascii="Century Gothic" w:hAnsi="Century Gothic"/>
+          <w:lang w:val="en-US"/>
+        </w:rPr>
+        <w:lastRenderedPageBreak/>
+        <w:t xml:space="preserve">modeling language in the field of software engineering which provide features to improve readability and </w:t>
+      </w:r>
+      <w:r>
+        <w:rPr>
+          <w:rFonts w:ascii="Century Gothic" w:hAnsi="Century Gothic"/>
+          <w:color w:val="000000" w:themeColor="text1"/>
+          <w:lang w:val="en-US"/>
+        </w:rPr>
+        <w:t>efficacy (“</w:t>
+      </w:r>
+      <w:r>
+        <w:rPr>
+          <w:rFonts w:ascii="Century Gothic" w:hAnsi="Century Gothic" w:cs="Arial"/>
+          <w:bCs/>
+          <w:color w:val="000000" w:themeColor="text1"/>
+          <w:shd w:val="clear" w:color="auto" w:fill="FFFFFF"/>
+        </w:rPr>
+        <w:t>Tallyfy”, 2018)</w:t>
+      </w:r>
+      <w:r>
+        <w:rPr>
+          <w:rFonts w:ascii="Century Gothic" w:hAnsi="Century Gothic"/>
+          <w:color w:val="000000" w:themeColor="text1"/>
+          <w:lang w:val="en-US"/>
+        </w:rPr>
+        <w:t>.</w:t>
+      </w:r>
+    </w:p>
+    <w:p>
+      <w:pPr>
         <w:pStyle w:val="CommentText"/>
         <w:spacing w:after="0" w:line="480" w:lineRule="auto"/>
         <w:ind w:left="720" w:firstLine="720"/>
@@ -3598,53 +3680,16 @@
           <w:sz w:val="22"/>
         </w:rPr>
       </w:pPr>
-    </w:p>
-    <w:p>
-      <w:pPr>
-        <w:pStyle w:val="CommentText"/>
-        <w:spacing w:after="0" w:line="480" w:lineRule="auto"/>
-        <w:ind w:left="720" w:firstLine="720"/>
-        <w:jc w:val="both"/>
+      <w:r>
         <w:rPr>
           <w:rFonts w:ascii="Century Gothic" w:hAnsi="Century Gothic"/>
           <w:color w:val="000000" w:themeColor="text1"/>
           <w:sz w:val="22"/>
         </w:rPr>
-      </w:pPr>
-    </w:p>
-    <w:p>
-      <w:pPr>
-        <w:pStyle w:val="CommentText"/>
-        <w:spacing w:after="0" w:line="480" w:lineRule="auto"/>
-        <w:ind w:left="720" w:firstLine="720"/>
-        <w:jc w:val="both"/>
-        <w:rPr>
-          <w:rFonts w:ascii="Century Gothic" w:hAnsi="Century Gothic"/>
-          <w:color w:val="000000" w:themeColor="text1"/>
-          <w:sz w:val="22"/>
-        </w:rPr>
-      </w:pPr>
-    </w:p>
-    <w:p>
-      <w:pPr>
-        <w:pStyle w:val="CommentText"/>
-        <w:spacing w:after="0" w:line="480" w:lineRule="auto"/>
-        <w:ind w:left="720" w:firstLine="720"/>
-        <w:jc w:val="both"/>
-        <w:rPr>
-          <w:rFonts w:ascii="Century Gothic" w:hAnsi="Century Gothic"/>
-          <w:color w:val="000000" w:themeColor="text1"/>
-          <w:sz w:val="22"/>
-        </w:rPr>
-      </w:pPr>
-      <w:r>
-        <w:rPr>
-          <w:rFonts w:ascii="Century Gothic" w:hAnsi="Century Gothic"/>
-          <w:color w:val="000000" w:themeColor="text1"/>
-          <w:sz w:val="22"/>
-        </w:rPr>
         <w:t xml:space="preserve"> </w:t>
       </w:r>
+      <w:bookmarkStart w:id="0" w:name="_GoBack"/>
+      <w:bookmarkEnd w:id="0"/>
     </w:p>
     <w:p>
       <w:pPr>
@@ -3663,7 +3708,6 @@
           <w:bCs/>
           <w:sz w:val="24"/>
         </w:rPr>
-        <w:lastRenderedPageBreak/>
         <w:t>1.8</w:t>
       </w:r>
       <w:r>
@@ -3842,13 +3886,7 @@
         <w:rPr>
           <w:rFonts w:ascii="Century Gothic" w:hAnsi="Century Gothic"/>
         </w:rPr>
-        <w:t xml:space="preserve">(Davidson et al., 1999). The article </w:t>
-      </w:r>
-      <w:r>
-        <w:rPr>
-          <w:rFonts w:ascii="Century Gothic" w:hAnsi="Century Gothic"/>
-        </w:rPr>
-        <w:t xml:space="preserve">stated that </w:t>
+        <w:t xml:space="preserve">(Davidson et al., 1999). The article stated that </w:t>
       </w:r>
       <w:r>
         <w:rPr>
@@ -3891,13 +3929,7 @@
         <w:rPr>
           <w:rFonts w:ascii="Century Gothic" w:hAnsi="Century Gothic"/>
         </w:rPr>
-        <w:t xml:space="preserve">Moreover, authors also determined </w:t>
-      </w:r>
-      <w:r>
-        <w:rPr>
-          <w:rFonts w:ascii="Century Gothic" w:hAnsi="Century Gothic"/>
-        </w:rPr>
-        <w:t>the</w:t>
+        <w:t>Moreover, authors also determined the</w:t>
       </w:r>
       <w:r>
         <w:rPr>
@@ -3997,6 +4029,7 @@
           <w:rFonts w:ascii="Century Gothic" w:hAnsi="Century Gothic"/>
           <w:b/>
         </w:rPr>
+        <w:lastRenderedPageBreak/>
         <w:t>ProcessDonation (2018)</w:t>
       </w:r>
       <w:r>
@@ -4027,14 +4060,7 @@
         <w:rPr>
           <w:rFonts w:ascii="Century Gothic" w:hAnsi="Century Gothic"/>
         </w:rPr>
-        <w:t xml:space="preserve"> in terms of events and registration process, branding, managing members and donors, peer-to-peer and mobile </w:t>
-      </w:r>
-      <w:r>
-        <w:rPr>
-          <w:rFonts w:ascii="Century Gothic" w:hAnsi="Century Gothic"/>
-        </w:rPr>
-        <w:lastRenderedPageBreak/>
-        <w:t xml:space="preserve">fundraising. </w:t>
+        <w:t xml:space="preserve"> in terms of events and registration process, branding, managing members and donors, peer-to-peer and mobile fundraising. </w:t>
       </w:r>
       <w:r>
         <w:rPr>
@@ -4246,7 +4272,14 @@
         <w:rPr>
           <w:rFonts w:ascii="Century Gothic" w:hAnsi="Century Gothic"/>
         </w:rPr>
-        <w:t>. The research also shows the possible problems that may affect joining community extension program in terms of location, logistics and funds.</w:t>
+        <w:t xml:space="preserve">. The research also shows the possible problems that may </w:t>
+      </w:r>
+      <w:r>
+        <w:rPr>
+          <w:rFonts w:ascii="Century Gothic" w:hAnsi="Century Gothic"/>
+        </w:rPr>
+        <w:lastRenderedPageBreak/>
+        <w:t>affect joining community extension program in terms of location, logistics and funds.</w:t>
       </w:r>
       <w:r>
         <w:rPr>
@@ -4279,8 +4312,412 @@
           <w:rFonts w:ascii="Century Gothic" w:hAnsi="Century Gothic"/>
           <w:b/>
         </w:rPr>
+        <w:t>Community Extension Services of SUC’s In Region IX: Basis for a Sustainable Community Enhancement Program</w:t>
+      </w:r>
+      <w:r>
+        <w:rPr>
+          <w:rFonts w:ascii="Century Gothic" w:hAnsi="Century Gothic"/>
+          <w:b/>
+        </w:rPr>
+        <w:t xml:space="preserve"> </w:t>
+      </w:r>
+      <w:r>
+        <w:rPr>
+          <w:rFonts w:ascii="Century Gothic" w:hAnsi="Century Gothic"/>
+        </w:rPr>
+        <w:t xml:space="preserve">(Bidad, 2010). </w:t>
+      </w:r>
+      <w:r>
+        <w:rPr>
+          <w:rFonts w:ascii="Century Gothic" w:hAnsi="Century Gothic"/>
+        </w:rPr>
+        <w:t xml:space="preserve">The study </w:t>
+      </w:r>
+      <w:r>
+        <w:rPr>
+          <w:rFonts w:ascii="Century Gothic" w:hAnsi="Century Gothic"/>
+        </w:rPr>
+        <w:t>focused on</w:t>
+      </w:r>
+      <w:r>
+        <w:rPr>
+          <w:rFonts w:ascii="Century Gothic" w:hAnsi="Century Gothic"/>
+        </w:rPr>
+        <w:t xml:space="preserve"> </w:t>
+      </w:r>
+      <w:r>
+        <w:rPr>
+          <w:rFonts w:ascii="Century Gothic" w:hAnsi="Century Gothic"/>
+        </w:rPr>
+        <w:t xml:space="preserve">the </w:t>
+      </w:r>
+      <w:r>
+        <w:rPr>
+          <w:rFonts w:ascii="Century Gothic" w:hAnsi="Century Gothic"/>
+        </w:rPr>
+        <w:t>effects</w:t>
+      </w:r>
+      <w:r>
+        <w:rPr>
+          <w:rFonts w:ascii="Century Gothic" w:hAnsi="Century Gothic"/>
+        </w:rPr>
+        <w:t xml:space="preserve"> and benefits</w:t>
+      </w:r>
+      <w:r>
+        <w:rPr>
+          <w:rFonts w:ascii="Century Gothic" w:hAnsi="Century Gothic"/>
+        </w:rPr>
+        <w:t xml:space="preserve"> of</w:t>
+      </w:r>
+      <w:r>
+        <w:rPr>
+          <w:rFonts w:ascii="Century Gothic" w:hAnsi="Century Gothic"/>
+        </w:rPr>
+        <w:t xml:space="preserve"> the </w:t>
+      </w:r>
+      <w:r>
+        <w:rPr>
+          <w:rFonts w:ascii="Century Gothic" w:hAnsi="Century Gothic"/>
+        </w:rPr>
+        <w:t>Republic Act 7722</w:t>
+      </w:r>
+      <w:r>
+        <w:rPr>
+          <w:rFonts w:ascii="Century Gothic" w:hAnsi="Century Gothic"/>
+        </w:rPr>
+        <w:t xml:space="preserve">, also known as </w:t>
+      </w:r>
+      <w:r>
+        <w:rPr>
+          <w:rFonts w:ascii="Century Gothic" w:hAnsi="Century Gothic"/>
+        </w:rPr>
+        <w:t>Higher Education Act of 1994</w:t>
+      </w:r>
+      <w:r>
+        <w:rPr>
+          <w:rFonts w:ascii="Century Gothic" w:hAnsi="Century Gothic"/>
+        </w:rPr>
+        <w:t xml:space="preserve">, </w:t>
+      </w:r>
+      <w:r>
+        <w:rPr>
+          <w:rFonts w:ascii="Century Gothic" w:hAnsi="Century Gothic"/>
+        </w:rPr>
+        <w:t>which requires</w:t>
+      </w:r>
+      <w:r>
+        <w:rPr>
+          <w:rFonts w:ascii="Century Gothic" w:hAnsi="Century Gothic"/>
+        </w:rPr>
+        <w:t xml:space="preserve"> </w:t>
+      </w:r>
+      <w:r>
+        <w:rPr>
+          <w:rFonts w:ascii="Century Gothic" w:hAnsi="Century Gothic"/>
+        </w:rPr>
+        <w:t>State Universities and Colleges (SUC</w:t>
+      </w:r>
+      <w:r>
+        <w:rPr>
+          <w:rFonts w:ascii="Century Gothic" w:hAnsi="Century Gothic"/>
+        </w:rPr>
+        <w:t>’</w:t>
+      </w:r>
+      <w:r>
+        <w:rPr>
+          <w:rFonts w:ascii="Century Gothic" w:hAnsi="Century Gothic"/>
+        </w:rPr>
+        <w:t>s) in the</w:t>
+      </w:r>
+      <w:r>
+        <w:rPr>
+          <w:rFonts w:ascii="Century Gothic" w:hAnsi="Century Gothic"/>
+        </w:rPr>
+        <w:t xml:space="preserve"> Philippines</w:t>
+      </w:r>
+      <w:r>
+        <w:rPr>
+          <w:rFonts w:ascii="Century Gothic" w:hAnsi="Century Gothic"/>
+        </w:rPr>
+        <w:t xml:space="preserve"> to conduct outreach activities </w:t>
+      </w:r>
+      <w:r>
+        <w:rPr>
+          <w:rFonts w:ascii="Century Gothic" w:hAnsi="Century Gothic"/>
+        </w:rPr>
+        <w:t>to serve</w:t>
+      </w:r>
+      <w:r>
+        <w:rPr>
+          <w:rFonts w:ascii="Century Gothic" w:hAnsi="Century Gothic"/>
+        </w:rPr>
+        <w:t xml:space="preserve"> nearby communities. </w:t>
+      </w:r>
+      <w:r>
+        <w:rPr>
+          <w:rFonts w:ascii="Century Gothic" w:hAnsi="Century Gothic"/>
+        </w:rPr>
+        <w:t xml:space="preserve">The researcher found out </w:t>
+      </w:r>
+      <w:r>
+        <w:rPr>
+          <w:rFonts w:ascii="Century Gothic" w:hAnsi="Century Gothic"/>
+        </w:rPr>
+        <w:t xml:space="preserve">that the perception of both beneficiaries and implementers of community extension programs is that the outreach is well-implemented and well-involved </w:t>
+      </w:r>
+      <w:r>
+        <w:rPr>
+          <w:rFonts w:ascii="Century Gothic" w:hAnsi="Century Gothic"/>
+        </w:rPr>
+        <w:t xml:space="preserve">to the community </w:t>
+      </w:r>
+      <w:r>
+        <w:rPr>
+          <w:rFonts w:ascii="Century Gothic" w:hAnsi="Century Gothic"/>
+        </w:rPr>
+        <w:t>regardless of goal and objectives.</w:t>
+      </w:r>
+    </w:p>
+    <w:p>
+      <w:pPr>
+        <w:spacing w:after="0" w:line="480" w:lineRule="auto"/>
+        <w:ind w:left="720" w:firstLine="720"/>
+        <w:jc w:val="both"/>
+        <w:rPr>
+          <w:rFonts w:ascii="Century Gothic" w:hAnsi="Century Gothic"/>
+        </w:rPr>
+      </w:pPr>
+    </w:p>
+    <w:p>
+      <w:pPr>
+        <w:spacing w:after="0" w:line="480" w:lineRule="auto"/>
+        <w:jc w:val="both"/>
+        <w:rPr>
+          <w:rFonts w:ascii="Century Gothic" w:hAnsi="Century Gothic"/>
+          <w:b/>
+          <w:sz w:val="24"/>
+        </w:rPr>
+      </w:pPr>
+      <w:r>
+        <w:rPr>
+          <w:rFonts w:ascii="Century Gothic" w:hAnsi="Century Gothic" w:cs="Trebuchet MS"/>
+          <w:b/>
+          <w:color w:val="000000"/>
+          <w:sz w:val="28"/>
+          <w:szCs w:val="24"/>
+          <w:lang w:val="en-US"/>
+        </w:rPr>
+        <w:tab/>
+      </w:r>
+      <w:r>
+        <w:rPr>
+          <w:rFonts w:ascii="Century Gothic" w:hAnsi="Century Gothic"/>
+          <w:b/>
+        </w:rPr>
+        <w:t>Foreign</w:t>
+      </w:r>
+      <w:r>
+        <w:rPr>
+          <w:rFonts w:ascii="Century Gothic" w:hAnsi="Century Gothic"/>
+          <w:b/>
+        </w:rPr>
+        <w:t xml:space="preserve"> Studies</w:t>
+      </w:r>
+    </w:p>
+    <w:p>
+      <w:pPr>
+        <w:spacing w:after="0" w:line="480" w:lineRule="auto"/>
+        <w:ind w:left="720" w:firstLine="720"/>
+        <w:jc w:val="both"/>
+        <w:rPr>
+          <w:rFonts w:ascii="Century Gothic" w:hAnsi="Century Gothic"/>
+        </w:rPr>
+      </w:pPr>
+      <w:r>
+        <w:rPr>
+          <w:rFonts w:ascii="Century Gothic" w:hAnsi="Century Gothic"/>
+          <w:b/>
+        </w:rPr>
+        <w:t>Investigating C</w:t>
+      </w:r>
+      <w:r>
+        <w:rPr>
+          <w:rFonts w:ascii="Century Gothic" w:hAnsi="Century Gothic"/>
+          <w:b/>
+        </w:rPr>
+        <w:t xml:space="preserve">ommunity </w:t>
+      </w:r>
+      <w:r>
+        <w:rPr>
+          <w:rFonts w:ascii="Century Gothic" w:hAnsi="Century Gothic"/>
+          <w:b/>
+        </w:rPr>
+        <w:t>Impacts of a U</w:t>
+      </w:r>
+      <w:r>
+        <w:rPr>
+          <w:rFonts w:ascii="Century Gothic" w:hAnsi="Century Gothic"/>
+          <w:b/>
+        </w:rPr>
+        <w:t>niversity</w:t>
+      </w:r>
+      <w:r>
+        <w:rPr>
+          <w:rFonts w:ascii="Century Gothic" w:hAnsi="Century Gothic"/>
+          <w:b/>
+        </w:rPr>
+        <w:t xml:space="preserve"> Outreach Program through the Lens of S</w:t>
+      </w:r>
+      <w:r>
+        <w:rPr>
+          <w:rFonts w:ascii="Century Gothic" w:hAnsi="Century Gothic"/>
+          <w:b/>
+        </w:rPr>
+        <w:t>ervice</w:t>
+      </w:r>
+      <w:r>
+        <w:rPr>
+          <w:rFonts w:ascii="Century Gothic" w:hAnsi="Century Gothic"/>
+          <w:b/>
+        </w:rPr>
+        <w:t xml:space="preserve"> L</w:t>
+      </w:r>
+      <w:r>
+        <w:rPr>
+          <w:rFonts w:ascii="Century Gothic" w:hAnsi="Century Gothic"/>
+          <w:b/>
+        </w:rPr>
+        <w:t>earning</w:t>
+      </w:r>
+      <w:r>
+        <w:rPr>
+          <w:rFonts w:ascii="Century Gothic" w:hAnsi="Century Gothic"/>
+          <w:b/>
+        </w:rPr>
+        <w:t xml:space="preserve"> and Community E</w:t>
+      </w:r>
+      <w:r>
+        <w:rPr>
+          <w:rFonts w:ascii="Century Gothic" w:hAnsi="Century Gothic"/>
+          <w:b/>
+        </w:rPr>
+        <w:t>ngagemen</w:t>
+      </w:r>
+      <w:r>
+        <w:rPr>
+          <w:rFonts w:ascii="Century Gothic" w:hAnsi="Century Gothic"/>
+          <w:b/>
+        </w:rPr>
+        <w:t xml:space="preserve">t </w:t>
+      </w:r>
+      <w:r>
+        <w:rPr>
+          <w:rFonts w:ascii="Century Gothic" w:hAnsi="Century Gothic"/>
+        </w:rPr>
+        <w:t>(</w:t>
+      </w:r>
+      <w:r>
+        <w:rPr>
+          <w:rFonts w:ascii="Century Gothic" w:hAnsi="Century Gothic"/>
+        </w:rPr>
+        <w:t xml:space="preserve">Erickson, </w:t>
+      </w:r>
+      <w:r>
+        <w:rPr>
+          <w:rFonts w:ascii="Century Gothic" w:hAnsi="Century Gothic"/>
+        </w:rPr>
+        <w:t>2010)</w:t>
+      </w:r>
+      <w:r>
+        <w:rPr>
+          <w:rFonts w:ascii="Century Gothic" w:hAnsi="Century Gothic"/>
+          <w:b/>
+        </w:rPr>
+        <w:t>.</w:t>
+      </w:r>
+      <w:r>
+        <w:rPr>
+          <w:rFonts w:ascii="Century Gothic" w:hAnsi="Century Gothic"/>
+        </w:rPr>
+        <w:t xml:space="preserve"> The</w:t>
+      </w:r>
+      <w:r>
+        <w:rPr>
+          <w:rFonts w:ascii="Century Gothic" w:hAnsi="Century Gothic"/>
+        </w:rPr>
+        <w:t xml:space="preserve"> study focused on the impact of Partnering Landscape and Community Enhancement (PLaCE) program in terms of physical improvements of the communities and impact of the university involving communities. </w:t>
+      </w:r>
+      <w:r>
+        <w:rPr>
+          <w:rFonts w:ascii="Century Gothic" w:hAnsi="Century Gothic"/>
+        </w:rPr>
+        <w:t>The PLaCE Program</w:t>
+      </w:r>
+      <w:r>
+        <w:rPr>
+          <w:rFonts w:ascii="Century Gothic" w:hAnsi="Century Gothic"/>
+        </w:rPr>
+        <w:t xml:space="preserve"> </w:t>
+      </w:r>
+      <w:r>
+        <w:rPr>
+          <w:rFonts w:ascii="Century Gothic" w:hAnsi="Century Gothic"/>
+        </w:rPr>
+        <w:t xml:space="preserve">addressed the </w:t>
+      </w:r>
+      <w:r>
+        <w:rPr>
+          <w:rFonts w:ascii="Century Gothic" w:hAnsi="Century Gothic"/>
+        </w:rPr>
+        <w:t>c</w:t>
+      </w:r>
+      <w:r>
+        <w:rPr>
+          <w:rFonts w:ascii="Century Gothic" w:hAnsi="Century Gothic"/>
+        </w:rPr>
+        <w:t xml:space="preserve">ommunity needs by the </w:t>
+      </w:r>
+      <w:r>
+        <w:rPr>
+          <w:rFonts w:ascii="Century Gothic" w:hAnsi="Century Gothic"/>
+        </w:rPr>
+        <w:t>design</w:t>
+      </w:r>
+      <w:r>
+        <w:rPr>
+          <w:rFonts w:ascii="Century Gothic" w:hAnsi="Century Gothic"/>
+        </w:rPr>
+        <w:t xml:space="preserve"> s</w:t>
+      </w:r>
+      <w:r>
+        <w:rPr>
+          <w:rFonts w:ascii="Century Gothic" w:hAnsi="Century Gothic"/>
+        </w:rPr>
+        <w:t>tudents in classroom settings or in research settings.</w:t>
+      </w:r>
+      <w:r>
+        <w:rPr>
+          <w:rFonts w:ascii="Century Gothic" w:hAnsi="Century Gothic"/>
+        </w:rPr>
+        <w:t xml:space="preserve"> Findings about the PLaCE Program indicated that it is important to listen and build relationship to community partners.</w:t>
+      </w:r>
+    </w:p>
+    <w:p>
+      <w:pPr>
+        <w:spacing w:after="0" w:line="480" w:lineRule="auto"/>
+        <w:ind w:left="720" w:firstLine="720"/>
+        <w:jc w:val="both"/>
+        <w:rPr>
+          <w:rFonts w:ascii="Century Gothic" w:hAnsi="Century Gothic"/>
+        </w:rPr>
+      </w:pPr>
+      <w:r>
+        <w:rPr>
+          <w:rFonts w:ascii="Century Gothic" w:hAnsi="Century Gothic"/>
+          <w:b/>
+        </w:rPr>
         <w:lastRenderedPageBreak/>
-        <w:t>Community Extension Services of SUC’s In Region IX: Basis for a Sustainable Community Enhancement Program</w:t>
+        <w:t>An Outreach Program Case Study: Assessing and Imparting Social Capital</w:t>
       </w:r>
       <w:r>
         <w:rPr>
@@ -4293,157 +4730,61 @@
         <w:rPr>
           <w:rFonts w:ascii="Century Gothic" w:hAnsi="Century Gothic"/>
         </w:rPr>
-        <w:t xml:space="preserve">(Bidad, 2010). </w:t>
-      </w:r>
-      <w:r>
-        <w:rPr>
-          <w:rFonts w:ascii="Century Gothic" w:hAnsi="Century Gothic"/>
-        </w:rPr>
-        <w:t xml:space="preserve">The study </w:t>
-      </w:r>
-      <w:r>
-        <w:rPr>
-          <w:rFonts w:ascii="Century Gothic" w:hAnsi="Century Gothic"/>
-        </w:rPr>
-        <w:t>focused on</w:t>
-      </w:r>
-      <w:r>
-        <w:rPr>
-          <w:rFonts w:ascii="Century Gothic" w:hAnsi="Century Gothic"/>
-        </w:rPr>
-        <w:t xml:space="preserve"> </w:t>
-      </w:r>
-      <w:r>
-        <w:rPr>
-          <w:rFonts w:ascii="Century Gothic" w:hAnsi="Century Gothic"/>
-        </w:rPr>
-        <w:t xml:space="preserve">the </w:t>
-      </w:r>
-      <w:r>
-        <w:rPr>
-          <w:rFonts w:ascii="Century Gothic" w:hAnsi="Century Gothic"/>
-        </w:rPr>
-        <w:t>effects</w:t>
-      </w:r>
-      <w:r>
-        <w:rPr>
-          <w:rFonts w:ascii="Century Gothic" w:hAnsi="Century Gothic"/>
-        </w:rPr>
-        <w:t xml:space="preserve"> and benefits</w:t>
-      </w:r>
-      <w:r>
-        <w:rPr>
-          <w:rFonts w:ascii="Century Gothic" w:hAnsi="Century Gothic"/>
-        </w:rPr>
-        <w:t xml:space="preserve"> of</w:t>
-      </w:r>
-      <w:r>
-        <w:rPr>
-          <w:rFonts w:ascii="Century Gothic" w:hAnsi="Century Gothic"/>
-        </w:rPr>
-        <w:t xml:space="preserve"> the </w:t>
-      </w:r>
-      <w:r>
-        <w:rPr>
-          <w:rFonts w:ascii="Century Gothic" w:hAnsi="Century Gothic"/>
-        </w:rPr>
-        <w:t>Republic Act 7722</w:t>
-      </w:r>
-      <w:r>
-        <w:rPr>
-          <w:rFonts w:ascii="Century Gothic" w:hAnsi="Century Gothic"/>
-        </w:rPr>
-        <w:t xml:space="preserve">, also known as </w:t>
-      </w:r>
-      <w:r>
-        <w:rPr>
-          <w:rFonts w:ascii="Century Gothic" w:hAnsi="Century Gothic"/>
-        </w:rPr>
-        <w:t>Higher Education Act of 1994</w:t>
-      </w:r>
-      <w:r>
-        <w:rPr>
-          <w:rFonts w:ascii="Century Gothic" w:hAnsi="Century Gothic"/>
-        </w:rPr>
-        <w:t xml:space="preserve">, </w:t>
-      </w:r>
-      <w:r>
-        <w:rPr>
-          <w:rFonts w:ascii="Century Gothic" w:hAnsi="Century Gothic"/>
-        </w:rPr>
-        <w:t>which requires</w:t>
-      </w:r>
-      <w:r>
-        <w:rPr>
-          <w:rFonts w:ascii="Century Gothic" w:hAnsi="Century Gothic"/>
-        </w:rPr>
-        <w:t xml:space="preserve"> </w:t>
-      </w:r>
-      <w:r>
-        <w:rPr>
-          <w:rFonts w:ascii="Century Gothic" w:hAnsi="Century Gothic"/>
-        </w:rPr>
-        <w:t>State Universities and Colleges (SUC</w:t>
-      </w:r>
-      <w:r>
-        <w:rPr>
-          <w:rFonts w:ascii="Century Gothic" w:hAnsi="Century Gothic"/>
-        </w:rPr>
-        <w:t>’</w:t>
-      </w:r>
-      <w:r>
-        <w:rPr>
-          <w:rFonts w:ascii="Century Gothic" w:hAnsi="Century Gothic"/>
-        </w:rPr>
-        <w:t>s) in the</w:t>
-      </w:r>
-      <w:r>
-        <w:rPr>
-          <w:rFonts w:ascii="Century Gothic" w:hAnsi="Century Gothic"/>
-        </w:rPr>
-        <w:t xml:space="preserve"> Philippines</w:t>
-      </w:r>
-      <w:r>
-        <w:rPr>
-          <w:rFonts w:ascii="Century Gothic" w:hAnsi="Century Gothic"/>
-        </w:rPr>
-        <w:t xml:space="preserve"> to conduct outreach activities </w:t>
-      </w:r>
-      <w:r>
-        <w:rPr>
-          <w:rFonts w:ascii="Century Gothic" w:hAnsi="Century Gothic"/>
-        </w:rPr>
-        <w:t>to serve</w:t>
-      </w:r>
-      <w:r>
-        <w:rPr>
-          <w:rFonts w:ascii="Century Gothic" w:hAnsi="Century Gothic"/>
-        </w:rPr>
-        <w:t xml:space="preserve"> nearby communities. </w:t>
-      </w:r>
-      <w:r>
-        <w:rPr>
-          <w:rFonts w:ascii="Century Gothic" w:hAnsi="Century Gothic"/>
-        </w:rPr>
-        <w:t xml:space="preserve">The researcher found out </w:t>
-      </w:r>
-      <w:r>
-        <w:rPr>
-          <w:rFonts w:ascii="Century Gothic" w:hAnsi="Century Gothic"/>
-        </w:rPr>
-        <w:t xml:space="preserve">that the perception of both beneficiaries and implementers of community extension programs is that the outreach is well-implemented and well-involved </w:t>
-      </w:r>
-      <w:r>
-        <w:rPr>
-          <w:rFonts w:ascii="Century Gothic" w:hAnsi="Century Gothic"/>
-        </w:rPr>
-        <w:t xml:space="preserve">to the community </w:t>
-      </w:r>
-      <w:r>
-        <w:rPr>
-          <w:rFonts w:ascii="Century Gothic" w:hAnsi="Century Gothic"/>
-        </w:rPr>
-        <w:t>regardless of goal and objectives.</w:t>
+        <w:t xml:space="preserve">(Thompson, 2014). </w:t>
+      </w:r>
+      <w:r>
+        <w:rPr>
+          <w:rFonts w:ascii="Century Gothic" w:hAnsi="Century Gothic"/>
+        </w:rPr>
+        <w:t>The case study addressed the</w:t>
+      </w:r>
+      <w:r>
+        <w:rPr>
+          <w:rFonts w:ascii="Century Gothic" w:hAnsi="Century Gothic"/>
+        </w:rPr>
+        <w:t xml:space="preserve"> lack </w:t>
+      </w:r>
+      <w:r>
+        <w:rPr>
+          <w:rFonts w:ascii="Century Gothic" w:hAnsi="Century Gothic"/>
+        </w:rPr>
+        <w:t xml:space="preserve">of study regarding the </w:t>
+      </w:r>
+      <w:r>
+        <w:rPr>
+          <w:rFonts w:ascii="Century Gothic" w:hAnsi="Century Gothic"/>
+        </w:rPr>
+        <w:t>effectiveness of social capital in college outreach</w:t>
+      </w:r>
+      <w:r>
+        <w:rPr>
+          <w:rFonts w:ascii="Century Gothic" w:hAnsi="Century Gothic"/>
+        </w:rPr>
+        <w:t xml:space="preserve"> programs. </w:t>
+      </w:r>
+      <w:r>
+        <w:rPr>
+          <w:rFonts w:ascii="Century Gothic" w:hAnsi="Century Gothic"/>
+        </w:rPr>
+        <w:t>In addition, the research also to found out the factors on how successful outreach programs build trust and help its participants attain educational goals.</w:t>
+      </w:r>
+      <w:r>
+        <w:rPr>
+          <w:rFonts w:ascii="Century Gothic" w:hAnsi="Century Gothic"/>
+        </w:rPr>
+        <w:t xml:space="preserve"> The author concluded that being motivated, feeling </w:t>
+      </w:r>
+      <w:r>
+        <w:rPr>
+          <w:rFonts w:ascii="Century Gothic" w:hAnsi="Century Gothic"/>
+        </w:rPr>
+        <w:t>comfortable, and being supported ac</w:t>
+      </w:r>
+      <w:r>
+        <w:rPr>
+          <w:rFonts w:ascii="Century Gothic" w:hAnsi="Century Gothic"/>
+        </w:rPr>
+        <w:t>ademically through friendship are the factors outreach participants found important.</w:t>
       </w:r>
     </w:p>
     <w:p>
@@ -4455,341 +4796,12 @@
           <w:rFonts w:ascii="Century Gothic" w:hAnsi="Century Gothic"/>
         </w:rPr>
       </w:pPr>
-    </w:p>
-    <w:p>
-      <w:pPr>
-        <w:spacing w:after="0" w:line="480" w:lineRule="auto"/>
-        <w:jc w:val="both"/>
-        <w:rPr>
-          <w:rFonts w:ascii="Century Gothic" w:hAnsi="Century Gothic"/>
-          <w:b/>
-          <w:sz w:val="24"/>
-        </w:rPr>
-      </w:pPr>
-      <w:r>
-        <w:rPr>
-          <w:rFonts w:ascii="Century Gothic" w:hAnsi="Century Gothic" w:cs="Trebuchet MS"/>
-          <w:b/>
-          <w:color w:val="000000"/>
-          <w:sz w:val="28"/>
-          <w:szCs w:val="24"/>
-          <w:lang w:val="en-US"/>
-        </w:rPr>
-        <w:tab/>
-      </w:r>
-      <w:r>
-        <w:rPr>
-          <w:rFonts w:ascii="Century Gothic" w:hAnsi="Century Gothic"/>
-          <w:b/>
-        </w:rPr>
-        <w:t>Foreign</w:t>
-      </w:r>
-      <w:r>
-        <w:rPr>
-          <w:rFonts w:ascii="Century Gothic" w:hAnsi="Century Gothic"/>
-          <w:b/>
-        </w:rPr>
-        <w:t xml:space="preserve"> Studies</w:t>
-      </w:r>
-    </w:p>
-    <w:p>
-      <w:pPr>
-        <w:spacing w:after="0" w:line="480" w:lineRule="auto"/>
-        <w:ind w:left="720" w:firstLine="720"/>
-        <w:jc w:val="both"/>
-        <w:rPr>
-          <w:rFonts w:ascii="Century Gothic" w:hAnsi="Century Gothic"/>
-        </w:rPr>
-      </w:pPr>
-      <w:r>
-        <w:rPr>
-          <w:rFonts w:ascii="Century Gothic" w:hAnsi="Century Gothic"/>
-          <w:b/>
-        </w:rPr>
-        <w:t>Investigating C</w:t>
-      </w:r>
-      <w:r>
-        <w:rPr>
-          <w:rFonts w:ascii="Century Gothic" w:hAnsi="Century Gothic"/>
-          <w:b/>
-        </w:rPr>
-        <w:t xml:space="preserve">ommunity </w:t>
-      </w:r>
-      <w:r>
-        <w:rPr>
-          <w:rFonts w:ascii="Century Gothic" w:hAnsi="Century Gothic"/>
-          <w:b/>
-        </w:rPr>
-        <w:t>Impacts of a U</w:t>
-      </w:r>
-      <w:r>
-        <w:rPr>
-          <w:rFonts w:ascii="Century Gothic" w:hAnsi="Century Gothic"/>
-          <w:b/>
-        </w:rPr>
-        <w:t>niversity</w:t>
-      </w:r>
-      <w:r>
-        <w:rPr>
-          <w:rFonts w:ascii="Century Gothic" w:hAnsi="Century Gothic"/>
-          <w:b/>
-        </w:rPr>
-        <w:t xml:space="preserve"> Outreach Program through the Lens of S</w:t>
-      </w:r>
-      <w:r>
-        <w:rPr>
-          <w:rFonts w:ascii="Century Gothic" w:hAnsi="Century Gothic"/>
-          <w:b/>
-        </w:rPr>
-        <w:t>ervice</w:t>
-      </w:r>
-      <w:r>
-        <w:rPr>
-          <w:rFonts w:ascii="Century Gothic" w:hAnsi="Century Gothic"/>
-          <w:b/>
-        </w:rPr>
-        <w:t xml:space="preserve"> L</w:t>
-      </w:r>
-      <w:r>
-        <w:rPr>
-          <w:rFonts w:ascii="Century Gothic" w:hAnsi="Century Gothic"/>
-          <w:b/>
-        </w:rPr>
-        <w:t>earning</w:t>
-      </w:r>
-      <w:r>
-        <w:rPr>
-          <w:rFonts w:ascii="Century Gothic" w:hAnsi="Century Gothic"/>
-          <w:b/>
-        </w:rPr>
-        <w:t xml:space="preserve"> and Community E</w:t>
-      </w:r>
-      <w:r>
-        <w:rPr>
-          <w:rFonts w:ascii="Century Gothic" w:hAnsi="Century Gothic"/>
-          <w:b/>
-        </w:rPr>
-        <w:t>ngagemen</w:t>
-      </w:r>
-      <w:r>
-        <w:rPr>
-          <w:rFonts w:ascii="Century Gothic" w:hAnsi="Century Gothic"/>
-          <w:b/>
-        </w:rPr>
-        <w:t xml:space="preserve">t </w:t>
-      </w:r>
-      <w:r>
-        <w:rPr>
-          <w:rFonts w:ascii="Century Gothic" w:hAnsi="Century Gothic"/>
-        </w:rPr>
-        <w:t>(</w:t>
-      </w:r>
-      <w:r>
-        <w:rPr>
-          <w:rFonts w:ascii="Century Gothic" w:hAnsi="Century Gothic"/>
-        </w:rPr>
-        <w:t xml:space="preserve">Erickson, </w:t>
-      </w:r>
-      <w:r>
-        <w:rPr>
-          <w:rFonts w:ascii="Century Gothic" w:hAnsi="Century Gothic"/>
-        </w:rPr>
-        <w:t>2010)</w:t>
-      </w:r>
-      <w:r>
-        <w:rPr>
-          <w:rFonts w:ascii="Century Gothic" w:hAnsi="Century Gothic"/>
-          <w:b/>
-        </w:rPr>
-        <w:t>.</w:t>
-      </w:r>
-      <w:r>
-        <w:rPr>
-          <w:rFonts w:ascii="Century Gothic" w:hAnsi="Century Gothic"/>
-        </w:rPr>
-        <w:t xml:space="preserve"> The</w:t>
-      </w:r>
-      <w:r>
-        <w:rPr>
-          <w:rFonts w:ascii="Century Gothic" w:hAnsi="Century Gothic"/>
-        </w:rPr>
-        <w:t xml:space="preserve"> study focused on the impact of Partnering Landscape and Community Enhancement (PLaCE) program in terms of physical improvements of the communities and impact of the university involving communities. </w:t>
-      </w:r>
-      <w:r>
-        <w:rPr>
-          <w:rFonts w:ascii="Century Gothic" w:hAnsi="Century Gothic"/>
-        </w:rPr>
-        <w:t>The PLaCE Program</w:t>
-      </w:r>
-      <w:r>
-        <w:rPr>
-          <w:rFonts w:ascii="Century Gothic" w:hAnsi="Century Gothic"/>
-        </w:rPr>
-        <w:t xml:space="preserve"> </w:t>
-      </w:r>
-      <w:r>
-        <w:rPr>
-          <w:rFonts w:ascii="Century Gothic" w:hAnsi="Century Gothic"/>
-        </w:rPr>
-        <w:t xml:space="preserve">addressed the </w:t>
-      </w:r>
-      <w:r>
-        <w:rPr>
-          <w:rFonts w:ascii="Century Gothic" w:hAnsi="Century Gothic"/>
-        </w:rPr>
-        <w:t>c</w:t>
-      </w:r>
-      <w:r>
-        <w:rPr>
-          <w:rFonts w:ascii="Century Gothic" w:hAnsi="Century Gothic"/>
-        </w:rPr>
-        <w:t xml:space="preserve">ommunity needs by the </w:t>
-      </w:r>
-      <w:r>
-        <w:rPr>
-          <w:rFonts w:ascii="Century Gothic" w:hAnsi="Century Gothic"/>
-        </w:rPr>
-        <w:t>design</w:t>
-      </w:r>
-      <w:r>
-        <w:rPr>
-          <w:rFonts w:ascii="Century Gothic" w:hAnsi="Century Gothic"/>
-        </w:rPr>
-        <w:t xml:space="preserve"> s</w:t>
-      </w:r>
-      <w:r>
-        <w:rPr>
-          <w:rFonts w:ascii="Century Gothic" w:hAnsi="Century Gothic"/>
-        </w:rPr>
-        <w:t>tudents in classroom settings or in research settings.</w:t>
-      </w:r>
-      <w:r>
-        <w:rPr>
-          <w:rFonts w:ascii="Century Gothic" w:hAnsi="Century Gothic"/>
-        </w:rPr>
-        <w:t xml:space="preserve"> Findings about the PLaCE Program indicated that it is important to listen and build relationship to community partners.</w:t>
-      </w:r>
-    </w:p>
-    <w:p>
-      <w:pPr>
-        <w:spacing w:after="0" w:line="480" w:lineRule="auto"/>
-        <w:ind w:left="720" w:firstLine="720"/>
-        <w:jc w:val="both"/>
-        <w:rPr>
-          <w:rFonts w:ascii="Century Gothic" w:hAnsi="Century Gothic"/>
-        </w:rPr>
-      </w:pPr>
-      <w:r>
-        <w:rPr>
-          <w:rFonts w:ascii="Century Gothic" w:hAnsi="Century Gothic"/>
-          <w:b/>
-        </w:rPr>
-        <w:t>An Outreach Program Case Study: Assessing and Imparting Social Capital</w:t>
-      </w:r>
-      <w:r>
-        <w:rPr>
-          <w:rFonts w:ascii="Century Gothic" w:hAnsi="Century Gothic"/>
-          <w:b/>
-        </w:rPr>
-        <w:t xml:space="preserve"> </w:t>
-      </w:r>
-      <w:r>
-        <w:rPr>
-          <w:rFonts w:ascii="Century Gothic" w:hAnsi="Century Gothic"/>
-        </w:rPr>
-        <w:t xml:space="preserve">(Thompson, 2014). </w:t>
-      </w:r>
-      <w:r>
-        <w:rPr>
-          <w:rFonts w:ascii="Century Gothic" w:hAnsi="Century Gothic"/>
-        </w:rPr>
-        <w:t>The case study addressed the</w:t>
-      </w:r>
-      <w:r>
-        <w:rPr>
-          <w:rFonts w:ascii="Century Gothic" w:hAnsi="Century Gothic"/>
-        </w:rPr>
-        <w:t xml:space="preserve"> lack </w:t>
-      </w:r>
-      <w:r>
-        <w:rPr>
-          <w:rFonts w:ascii="Century Gothic" w:hAnsi="Century Gothic"/>
-        </w:rPr>
-        <w:t xml:space="preserve">of study regarding the </w:t>
-      </w:r>
-      <w:r>
-        <w:rPr>
-          <w:rFonts w:ascii="Century Gothic" w:hAnsi="Century Gothic"/>
-        </w:rPr>
-        <w:t>effectiveness of social capital in college outreach</w:t>
-      </w:r>
-      <w:r>
-        <w:rPr>
-          <w:rFonts w:ascii="Century Gothic" w:hAnsi="Century Gothic"/>
-        </w:rPr>
-        <w:t xml:space="preserve"> programs. </w:t>
-      </w:r>
-      <w:r>
-        <w:rPr>
-          <w:rFonts w:ascii="Century Gothic" w:hAnsi="Century Gothic"/>
-        </w:rPr>
-        <w:t xml:space="preserve">In addition, the research also to found out the factors on how successful </w:t>
-      </w:r>
-      <w:r>
-        <w:rPr>
-          <w:rFonts w:ascii="Century Gothic" w:hAnsi="Century Gothic"/>
-        </w:rPr>
-        <w:lastRenderedPageBreak/>
-        <w:t>outreach programs build trust and help its participants attain educational goals.</w:t>
-      </w:r>
-      <w:r>
-        <w:rPr>
-          <w:rFonts w:ascii="Century Gothic" w:hAnsi="Century Gothic"/>
-        </w:rPr>
-        <w:t xml:space="preserve"> The author concluded that being motivated, feeling </w:t>
-      </w:r>
-      <w:r>
-        <w:rPr>
-          <w:rFonts w:ascii="Century Gothic" w:hAnsi="Century Gothic"/>
-        </w:rPr>
-        <w:t>comfortable, and being supported ac</w:t>
-      </w:r>
-      <w:r>
-        <w:rPr>
-          <w:rFonts w:ascii="Century Gothic" w:hAnsi="Century Gothic"/>
-        </w:rPr>
-        <w:t>ademically through friendship are the factors outreach participants found important.</w:t>
-      </w:r>
-    </w:p>
-    <w:p>
-      <w:pPr>
-        <w:spacing w:after="0" w:line="480" w:lineRule="auto"/>
-        <w:ind w:left="720" w:firstLine="720"/>
-        <w:jc w:val="both"/>
-        <w:rPr>
-          <w:rFonts w:ascii="Century Gothic" w:hAnsi="Century Gothic"/>
-        </w:rPr>
-      </w:pPr>
-      <w:r>
-        <w:rPr>
-          <w:rFonts w:ascii="Century Gothic" w:hAnsi="Century Gothic"/>
-          <w:b/>
-        </w:rPr>
-        <w:t>Effective Ou</w:t>
-      </w:r>
-      <w:r>
-        <w:rPr>
-          <w:rFonts w:ascii="Century Gothic" w:hAnsi="Century Gothic"/>
-          <w:b/>
-        </w:rPr>
-        <w:t xml:space="preserve">treach Strategy and Programs in </w:t>
-      </w:r>
-      <w:r>
-        <w:rPr>
-          <w:rFonts w:ascii="Century Gothic" w:hAnsi="Century Gothic"/>
-          <w:b/>
-        </w:rPr>
-        <w:t>Higher Education</w:t>
+      <w:r>
+        <w:rPr>
+          <w:rFonts w:ascii="Century Gothic" w:hAnsi="Century Gothic"/>
+          <w:b/>
+        </w:rPr>
+        <w:t>Effective Outreach Strategy and Programs in Higher Education</w:t>
       </w:r>
       <w:r>
         <w:rPr>
@@ -4976,7 +4988,14 @@
         <w:rPr>
           <w:rFonts w:ascii="Century Gothic" w:hAnsi="Century Gothic"/>
         </w:rPr>
-        <w:t xml:space="preserve"> (Davidson et al., 1999), the researchers found the importance of establishment of proper guidelines, support and resource allocation in order to encourage outreach participants. The proponent’s proposed website will be designed according to the stated factors.</w:t>
+        <w:t xml:space="preserve"> (Davidson et al., 1999), the researchers found the importance of establishment of proper guidelines, support and resource allocation in order to encourage </w:t>
+      </w:r>
+      <w:r>
+        <w:rPr>
+          <w:rFonts w:ascii="Century Gothic" w:hAnsi="Century Gothic"/>
+        </w:rPr>
+        <w:lastRenderedPageBreak/>
+        <w:t>outreach participants. The proponent’s proposed website will be designed according to the stated factors.</w:t>
       </w:r>
     </w:p>
     <w:p>
@@ -5004,14 +5023,174 @@
         <w:rPr>
           <w:rFonts w:ascii="Century Gothic" w:hAnsi="Century Gothic"/>
         </w:rPr>
-        <w:t xml:space="preserve"> will be the inspiration for the report and tracking system the proposed community extension website will be using. The researchers will </w:t>
-      </w:r>
+        <w:t xml:space="preserve"> will be the inspiration for the report and tracking system the proposed community extension website will be using. The researchers will utilized graphs and other visual graphics, similar to what is shown in the software, in making reports for outreach program activities.</w:t>
+      </w:r>
+    </w:p>
+    <w:p>
+      <w:pPr>
+        <w:spacing w:after="0" w:line="480" w:lineRule="auto"/>
+        <w:ind w:left="720" w:firstLine="720"/>
+        <w:jc w:val="both"/>
+        <w:rPr>
+          <w:rFonts w:ascii="Century Gothic" w:hAnsi="Century Gothic"/>
+        </w:rPr>
+      </w:pPr>
+      <w:r>
+        <w:rPr>
+          <w:rFonts w:ascii="Century Gothic" w:hAnsi="Century Gothic"/>
+        </w:rPr>
+        <w:t xml:space="preserve">Since the proposed website will be a mobile-responsive one, the researchers will consider the form design, layout and the branding in the website </w:t>
+      </w:r>
+      <w:r>
+        <w:rPr>
+          <w:rFonts w:ascii="Century Gothic" w:hAnsi="Century Gothic"/>
+        </w:rPr>
+        <w:t>ProcessDonation (2018)</w:t>
+      </w:r>
+      <w:r>
+        <w:rPr>
+          <w:rFonts w:ascii="Century Gothic" w:hAnsi="Century Gothic"/>
+        </w:rPr>
+        <w:t>.</w:t>
+      </w:r>
+      <w:r>
+        <w:t xml:space="preserve"> </w:t>
+      </w:r>
+      <w:r>
+        <w:t xml:space="preserve"> A</w:t>
+      </w:r>
+      <w:r>
+        <w:rPr>
+          <w:rFonts w:ascii="Century Gothic" w:hAnsi="Century Gothic"/>
+        </w:rPr>
+        <w:t>utomated notifications and c</w:t>
+      </w:r>
+      <w:r>
+        <w:rPr>
+          <w:rFonts w:ascii="Century Gothic" w:hAnsi="Century Gothic"/>
+        </w:rPr>
+        <w:t xml:space="preserve">onfirmations for joining, donation </w:t>
+      </w:r>
+      <w:r>
+        <w:rPr>
+          <w:rFonts w:ascii="Century Gothic" w:hAnsi="Century Gothic"/>
+        </w:rPr>
+        <w:t xml:space="preserve">transactions </w:t>
+      </w:r>
+      <w:r>
+        <w:rPr>
+          <w:rFonts w:ascii="Century Gothic" w:hAnsi="Century Gothic"/>
+        </w:rPr>
+        <w:t>done will also be adapted.</w:t>
+      </w:r>
+    </w:p>
+    <w:p>
+      <w:pPr>
+        <w:spacing w:after="0" w:line="480" w:lineRule="auto"/>
+        <w:ind w:left="720" w:firstLine="720"/>
+        <w:jc w:val="both"/>
+        <w:rPr>
+          <w:rFonts w:ascii="Century Gothic" w:hAnsi="Century Gothic"/>
+        </w:rPr>
+      </w:pPr>
+      <w:r>
+        <w:rPr>
+          <w:rFonts w:ascii="Century Gothic" w:hAnsi="Century Gothic"/>
+        </w:rPr>
+        <w:t xml:space="preserve">The study entitled </w:t>
+      </w:r>
+      <w:r>
+        <w:rPr>
+          <w:rFonts w:ascii="Century Gothic" w:hAnsi="Century Gothic"/>
+        </w:rPr>
+        <w:t>Impact of Community Extension Programs on the Residents of Selected Adopted Barangays of Ifugao State University, Philippines</w:t>
+      </w:r>
+      <w:r>
+        <w:rPr>
+          <w:rFonts w:ascii="Century Gothic" w:hAnsi="Century Gothic"/>
+        </w:rPr>
+        <w:t xml:space="preserve"> (Dugyon, 2016), shows that it is necessary for an outreach program to have a thorough evaluation process and that feedbacks from the outreach participants must be taken into consideration. The researchers will use the factors stated in the study for conducting the evaluation tests in the proposed website.</w:t>
+      </w:r>
+    </w:p>
+    <w:p>
+      <w:pPr>
+        <w:spacing w:after="0" w:line="480" w:lineRule="auto"/>
+        <w:ind w:left="720" w:firstLine="720"/>
+        <w:jc w:val="both"/>
+        <w:rPr>
+          <w:rFonts w:ascii="Century Gothic" w:hAnsi="Century Gothic"/>
+        </w:rPr>
+      </w:pPr>
+      <w:r>
+        <w:rPr>
+          <w:rFonts w:ascii="Century Gothic" w:hAnsi="Century Gothic"/>
+        </w:rPr>
+        <w:t xml:space="preserve"> On the other hand, the study entitled </w:t>
+      </w:r>
+      <w:r>
+        <w:rPr>
+          <w:rFonts w:ascii="Century Gothic" w:hAnsi="Century Gothic"/>
+        </w:rPr>
+        <w:t>Involvement in Community Extension Program of Business Administration Students in one Higher Education Institution in the Philippines (Rubio et al., 2016)</w:t>
+      </w:r>
+      <w:r>
+        <w:rPr>
+          <w:rFonts w:ascii="Century Gothic" w:hAnsi="Century Gothic"/>
+        </w:rPr>
+        <w:t xml:space="preserve"> shows that students’ participation on sponsored outreach program activities were affected by </w:t>
+      </w:r>
+      <w:r>
+        <w:rPr>
+          <w:rFonts w:ascii="Century Gothic" w:hAnsi="Century Gothic"/>
+        </w:rPr>
+        <w:t>location, logistics and funds</w:t>
+      </w:r>
+      <w:r>
+        <w:rPr>
+          <w:rFonts w:ascii="Century Gothic" w:hAnsi="Century Gothic"/>
+        </w:rPr>
+        <w:t>. The proponents will use the study in devising or improving processes that will resolved the mentioned factors.</w:t>
+      </w:r>
+    </w:p>
+    <w:p>
+      <w:pPr>
+        <w:spacing w:after="0" w:line="480" w:lineRule="auto"/>
+        <w:ind w:left="720" w:firstLine="720"/>
+        <w:jc w:val="both"/>
+        <w:rPr>
+          <w:rFonts w:ascii="Century Gothic" w:hAnsi="Century Gothic"/>
+        </w:rPr>
+      </w:pPr>
       <w:r>
         <w:rPr>
           <w:rFonts w:ascii="Century Gothic" w:hAnsi="Century Gothic"/>
         </w:rPr>
         <w:lastRenderedPageBreak/>
-        <w:t>utilized graphs and other visual graphics, similar to what is shown in the software, in making reports for outreach program activities.</w:t>
+        <w:t>C</w:t>
+      </w:r>
+      <w:r>
+        <w:rPr>
+          <w:rFonts w:ascii="Century Gothic" w:hAnsi="Century Gothic"/>
+        </w:rPr>
+        <w:t>ommunity Extension Services of SUC’s In Region IX: Basis for a Sustainable Community Enhancement Program (Bidad, 2010)</w:t>
+      </w:r>
+      <w:r>
+        <w:rPr>
+          <w:rFonts w:ascii="Century Gothic" w:hAnsi="Century Gothic"/>
+        </w:rPr>
+        <w:t xml:space="preserve"> justified the participation of students in institutional outreach programs and that it was mandated by the law which is RA 7722 – </w:t>
+      </w:r>
+      <w:r>
+        <w:rPr>
+          <w:rFonts w:ascii="Century Gothic" w:hAnsi="Century Gothic"/>
+        </w:rPr>
+        <w:t>Higher Education Act of 1994,</w:t>
+      </w:r>
+      <w:r>
+        <w:rPr>
+          <w:rFonts w:ascii="Century Gothic" w:hAnsi="Century Gothic"/>
+        </w:rPr>
+        <w:t xml:space="preserve"> </w:t>
       </w:r>
     </w:p>
     <w:p>
@@ -5027,263 +5206,94 @@
         <w:rPr>
           <w:rFonts w:ascii="Century Gothic" w:hAnsi="Century Gothic"/>
         </w:rPr>
-        <w:t xml:space="preserve">Since the proposed website will be a mobile-responsive one, the researchers will consider the form design, layout and the branding in the website </w:t>
-      </w:r>
-      <w:r>
-        <w:rPr>
-          <w:rFonts w:ascii="Century Gothic" w:hAnsi="Century Gothic"/>
-        </w:rPr>
-        <w:t>ProcessDonation (2018)</w:t>
-      </w:r>
-      <w:r>
-        <w:rPr>
-          <w:rFonts w:ascii="Century Gothic" w:hAnsi="Century Gothic"/>
-        </w:rPr>
-        <w:t>.</w:t>
-      </w:r>
-      <w:r>
+        <w:t xml:space="preserve">The PLaCE program, which was indicated in the study entitled </w:t>
+      </w:r>
+      <w:r>
+        <w:rPr>
+          <w:rFonts w:ascii="Century Gothic" w:hAnsi="Century Gothic"/>
+        </w:rPr>
+        <w:t>Investigating Community Impacts of a University Outreach Program through the Lens of Service Learning and Community Engagement (Erickson, 2010)</w:t>
+      </w:r>
+      <w:r>
+        <w:rPr>
+          <w:rFonts w:ascii="Century Gothic" w:hAnsi="Century Gothic"/>
+        </w:rPr>
+        <w:t>, provides a better understanding on how to build relationship with the partner communities. The researches can use the PLaCE program to further the proposed website’s capability in dealing with partner communities.</w:t>
+      </w:r>
+    </w:p>
+    <w:p>
+      <w:pPr>
+        <w:spacing w:after="0" w:line="480" w:lineRule="auto"/>
+        <w:ind w:left="720" w:firstLine="720"/>
+        <w:jc w:val="both"/>
+        <w:rPr>
+          <w:rFonts w:ascii="Century Gothic" w:hAnsi="Century Gothic"/>
+        </w:rPr>
+      </w:pPr>
+      <w:r>
+        <w:rPr>
+          <w:rFonts w:ascii="Century Gothic" w:hAnsi="Century Gothic"/>
+        </w:rPr>
+        <w:t xml:space="preserve">Furthermore, the case study entitled </w:t>
+      </w:r>
+      <w:r>
+        <w:rPr>
+          <w:rFonts w:ascii="Century Gothic" w:hAnsi="Century Gothic"/>
+        </w:rPr>
+        <w:t>An Outreach Program Case Study: Assessing and Imparting Social Capital (Thompson, 2014)</w:t>
+      </w:r>
+      <w:r>
+        <w:rPr>
+          <w:rFonts w:ascii="Century Gothic" w:hAnsi="Century Gothic"/>
+        </w:rPr>
+        <w:t xml:space="preserve"> the significance of </w:t>
+      </w:r>
+      <w:r>
+        <w:rPr>
+          <w:rFonts w:ascii="Century Gothic" w:hAnsi="Century Gothic"/>
+        </w:rPr>
+        <w:t>being motivated, feeling comfortable, a</w:t>
+      </w:r>
+      <w:r>
+        <w:rPr>
+          <w:rFonts w:ascii="Century Gothic" w:hAnsi="Century Gothic"/>
+        </w:rPr>
+        <w:t>nd being supported academically in participating in community outreach activities. The findings in the case study will be used by the researchers as a basis for outreach proposal guidelines and advertisements that will be done in the proposed system.</w:t>
+      </w:r>
+    </w:p>
+    <w:p>
+      <w:pPr>
+        <w:spacing w:after="0" w:line="480" w:lineRule="auto"/>
+        <w:ind w:left="720" w:firstLine="720"/>
+        <w:jc w:val="both"/>
+        <w:rPr>
+          <w:rFonts w:ascii="Century Gothic" w:hAnsi="Century Gothic"/>
+        </w:rPr>
+      </w:pPr>
+      <w:r>
+        <w:rPr>
+          <w:rFonts w:ascii="Century Gothic" w:hAnsi="Century Gothic"/>
+        </w:rPr>
+        <w:t>Lastly, the study entitled E</w:t>
+      </w:r>
+      <w:r>
+        <w:rPr>
+          <w:rFonts w:ascii="Century Gothic" w:hAnsi="Century Gothic"/>
+        </w:rPr>
+        <w:t>ffective Outreach Strategy and Programs in Higher Education</w:t>
+      </w:r>
+      <w:r>
+        <w:rPr>
+          <w:rFonts w:ascii="Century Gothic" w:hAnsi="Century Gothic"/>
+        </w:rPr>
         <w:t xml:space="preserve"> </w:t>
       </w:r>
       <w:r>
-        <w:t xml:space="preserve"> A</w:t>
-      </w:r>
-      <w:r>
-        <w:rPr>
-          <w:rFonts w:ascii="Century Gothic" w:hAnsi="Century Gothic"/>
-        </w:rPr>
-        <w:t>utomated notifications and c</w:t>
-      </w:r>
-      <w:r>
-        <w:rPr>
-          <w:rFonts w:ascii="Century Gothic" w:hAnsi="Century Gothic"/>
-        </w:rPr>
-        <w:t xml:space="preserve">onfirmations for joining, donation </w:t>
-      </w:r>
-      <w:r>
-        <w:rPr>
-          <w:rFonts w:ascii="Century Gothic" w:hAnsi="Century Gothic"/>
-        </w:rPr>
-        <w:t xml:space="preserve">transactions </w:t>
-      </w:r>
-      <w:r>
-        <w:rPr>
-          <w:rFonts w:ascii="Century Gothic" w:hAnsi="Century Gothic"/>
-        </w:rPr>
-        <w:t>done will also be adapted.</w:t>
-      </w:r>
-    </w:p>
-    <w:p>
-      <w:pPr>
-        <w:spacing w:after="0" w:line="480" w:lineRule="auto"/>
-        <w:ind w:left="720" w:firstLine="720"/>
-        <w:jc w:val="both"/>
-        <w:rPr>
-          <w:rFonts w:ascii="Century Gothic" w:hAnsi="Century Gothic"/>
-        </w:rPr>
-      </w:pPr>
-      <w:r>
-        <w:rPr>
-          <w:rFonts w:ascii="Century Gothic" w:hAnsi="Century Gothic"/>
-        </w:rPr>
-        <w:t xml:space="preserve">The study entitled </w:t>
-      </w:r>
-      <w:r>
-        <w:rPr>
-          <w:rFonts w:ascii="Century Gothic" w:hAnsi="Century Gothic"/>
-        </w:rPr>
-        <w:t>Impact of Community Extension Programs on the Residents of Selected Adopted Barangays of Ifugao State University, Philippines</w:t>
-      </w:r>
-      <w:r>
-        <w:rPr>
-          <w:rFonts w:ascii="Century Gothic" w:hAnsi="Century Gothic"/>
-        </w:rPr>
-        <w:t xml:space="preserve"> (Dugyon, 2016), shows that it is necessary for an outreach program to have a thorough evaluation process and that feedbacks from the outreach participants must be taken into consideration. The researchers will use the factors stated in the study for conducting the evaluation tests in the proposed website.</w:t>
-      </w:r>
-    </w:p>
-    <w:p>
-      <w:pPr>
-        <w:spacing w:after="0" w:line="480" w:lineRule="auto"/>
-        <w:ind w:left="720" w:firstLine="720"/>
-        <w:jc w:val="both"/>
-        <w:rPr>
-          <w:rFonts w:ascii="Century Gothic" w:hAnsi="Century Gothic"/>
-        </w:rPr>
-      </w:pPr>
-      <w:r>
-        <w:rPr>
-          <w:rFonts w:ascii="Century Gothic" w:hAnsi="Century Gothic"/>
-        </w:rPr>
-        <w:t xml:space="preserve"> On the other hand, the study entitled </w:t>
-      </w:r>
-      <w:r>
-        <w:rPr>
-          <w:rFonts w:ascii="Century Gothic" w:hAnsi="Century Gothic"/>
-        </w:rPr>
-        <w:t>Involvement in Community Extension Program of Business Administration Students in one Higher Education Institution in the Philippines (Rubio et al., 2016)</w:t>
-      </w:r>
-      <w:r>
-        <w:rPr>
-          <w:rFonts w:ascii="Century Gothic" w:hAnsi="Century Gothic"/>
-        </w:rPr>
-        <w:t xml:space="preserve"> shows that students’ participation on sponsored outreach program activities were affected by </w:t>
-      </w:r>
-      <w:r>
-        <w:rPr>
-          <w:rFonts w:ascii="Century Gothic" w:hAnsi="Century Gothic"/>
-        </w:rPr>
-        <w:t>location, logistics and funds</w:t>
-      </w:r>
-      <w:r>
-        <w:rPr>
-          <w:rFonts w:ascii="Century Gothic" w:hAnsi="Century Gothic"/>
-        </w:rPr>
-        <w:t>. The proponents will use the study in devising or improving processes that will resolved the mentioned factors.</w:t>
-      </w:r>
-    </w:p>
-    <w:p>
-      <w:pPr>
-        <w:spacing w:after="0" w:line="480" w:lineRule="auto"/>
-        <w:ind w:left="720" w:firstLine="720"/>
-        <w:jc w:val="both"/>
-        <w:rPr>
-          <w:rFonts w:ascii="Century Gothic" w:hAnsi="Century Gothic"/>
-        </w:rPr>
-      </w:pPr>
-      <w:r>
-        <w:rPr>
-          <w:rFonts w:ascii="Century Gothic" w:hAnsi="Century Gothic"/>
-        </w:rPr>
-        <w:t>C</w:t>
-      </w:r>
-      <w:r>
-        <w:rPr>
-          <w:rFonts w:ascii="Century Gothic" w:hAnsi="Century Gothic"/>
-        </w:rPr>
-        <w:t>ommunity Extension Services of SUC’s In Region IX: Basis for a Sustainable Community Enhancement Program (Bidad, 2010)</w:t>
-      </w:r>
-      <w:r>
-        <w:rPr>
-          <w:rFonts w:ascii="Century Gothic" w:hAnsi="Century Gothic"/>
-        </w:rPr>
-        <w:t xml:space="preserve"> justified the participation of students in institutional outreach programs and that it was mandated by the law which is RA 7722 – </w:t>
-      </w:r>
-      <w:r>
-        <w:rPr>
-          <w:rFonts w:ascii="Century Gothic" w:hAnsi="Century Gothic"/>
-        </w:rPr>
-        <w:t>Higher Education Act of 1994,</w:t>
-      </w:r>
-      <w:r>
-        <w:rPr>
-          <w:rFonts w:ascii="Century Gothic" w:hAnsi="Century Gothic"/>
-        </w:rPr>
-        <w:t xml:space="preserve"> </w:t>
-      </w:r>
-    </w:p>
-    <w:p>
-      <w:pPr>
-        <w:spacing w:after="0" w:line="480" w:lineRule="auto"/>
-        <w:ind w:left="720" w:firstLine="720"/>
-        <w:jc w:val="both"/>
-        <w:rPr>
-          <w:rFonts w:ascii="Century Gothic" w:hAnsi="Century Gothic"/>
-        </w:rPr>
-      </w:pPr>
-      <w:r>
-        <w:rPr>
-          <w:rFonts w:ascii="Century Gothic" w:hAnsi="Century Gothic"/>
-        </w:rPr>
-        <w:lastRenderedPageBreak/>
-        <w:t xml:space="preserve">The PLaCE program, which was indicated in the study entitled </w:t>
-      </w:r>
-      <w:r>
-        <w:rPr>
-          <w:rFonts w:ascii="Century Gothic" w:hAnsi="Century Gothic"/>
-        </w:rPr>
-        <w:t>Investigating Community Impacts of a University Outreach Program through the Lens of Service Learning and Community Engagement (Erickson, 2010)</w:t>
-      </w:r>
-      <w:r>
-        <w:rPr>
-          <w:rFonts w:ascii="Century Gothic" w:hAnsi="Century Gothic"/>
-        </w:rPr>
-        <w:t>, provides a better understanding on how to build relationship with the partner communities. The researches can use the PLaCE program to further the proposed website’s capability in dealing with partner communities.</w:t>
-      </w:r>
-    </w:p>
-    <w:p>
-      <w:pPr>
-        <w:spacing w:after="0" w:line="480" w:lineRule="auto"/>
-        <w:ind w:left="720" w:firstLine="720"/>
-        <w:jc w:val="both"/>
-        <w:rPr>
-          <w:rFonts w:ascii="Century Gothic" w:hAnsi="Century Gothic"/>
-        </w:rPr>
-      </w:pPr>
-      <w:r>
-        <w:rPr>
-          <w:rFonts w:ascii="Century Gothic" w:hAnsi="Century Gothic"/>
-        </w:rPr>
-        <w:t xml:space="preserve">Furthermore, the case study entitled </w:t>
-      </w:r>
-      <w:r>
-        <w:rPr>
-          <w:rFonts w:ascii="Century Gothic" w:hAnsi="Century Gothic"/>
-        </w:rPr>
-        <w:t>An Outreach Program Case Study: Assessing and Imparting Social Capital (Thompson, 2014)</w:t>
-      </w:r>
-      <w:r>
-        <w:rPr>
-          <w:rFonts w:ascii="Century Gothic" w:hAnsi="Century Gothic"/>
-        </w:rPr>
-        <w:t xml:space="preserve"> the significance of </w:t>
-      </w:r>
-      <w:r>
-        <w:rPr>
-          <w:rFonts w:ascii="Century Gothic" w:hAnsi="Century Gothic"/>
-        </w:rPr>
-        <w:t>being motivated, feeling comfortable, a</w:t>
-      </w:r>
-      <w:r>
-        <w:rPr>
-          <w:rFonts w:ascii="Century Gothic" w:hAnsi="Century Gothic"/>
-        </w:rPr>
-        <w:t>nd being supported academically in participating in community outreach activities. The findings in the case study will be used by the researchers as a basis for outreach proposal guidelines and advertisements that will be done in the proposed system.</w:t>
-      </w:r>
-    </w:p>
-    <w:p>
-      <w:pPr>
-        <w:spacing w:after="0" w:line="480" w:lineRule="auto"/>
-        <w:ind w:left="720" w:firstLine="720"/>
-        <w:jc w:val="both"/>
-        <w:rPr>
-          <w:rFonts w:ascii="Century Gothic" w:hAnsi="Century Gothic"/>
-        </w:rPr>
-      </w:pPr>
-      <w:r>
-        <w:rPr>
-          <w:rFonts w:ascii="Century Gothic" w:hAnsi="Century Gothic"/>
-        </w:rPr>
-        <w:t>Lastly, the study entitled E</w:t>
-      </w:r>
-      <w:r>
-        <w:rPr>
-          <w:rFonts w:ascii="Century Gothic" w:hAnsi="Century Gothic"/>
-        </w:rPr>
-        <w:t>ffective Outreach Strategy and Programs in Higher Education</w:t>
-      </w:r>
-      <w:r>
-        <w:rPr>
-          <w:rFonts w:ascii="Century Gothic" w:hAnsi="Century Gothic"/>
-        </w:rPr>
-        <w:t xml:space="preserve"> </w:t>
-      </w:r>
-      <w:r>
         <w:rPr>
           <w:rFonts w:ascii="Century Gothic" w:hAnsi="Century Gothic"/>
         </w:rPr>
         <w:t>presented the role of the academic institution itself in the effectivity of an outreach program activities. The study’s findings will be used as a basis for the proposed website’s scheduling.</w:t>
       </w:r>
-      <w:bookmarkStart w:id="0" w:name="_GoBack"/>
-      <w:bookmarkEnd w:id="0"/>
     </w:p>
     <w:p>
       <w:pPr>
@@ -5346,7 +5356,7 @@
 </file>
 
 <file path=word/endnotes.xml><?xml version="1.0" encoding="utf-8"?>
-<w:endnotes xmlns:wpc="http://schemas.microsoft.com/office/word/2010/wordprocessingCanvas" xmlns:mc="http://schemas.openxmlformats.org/markup-compatibility/2006" xmlns:o="urn:schemas-microsoft-com:office:office" xmlns:r="http://schemas.openxmlformats.org/officeDocument/2006/relationships" xmlns:m="http://schemas.openxmlformats.org/officeDocument/2006/math" xmlns:v="urn:schemas-microsoft-com:vml" xmlns:wp14="http://schemas.microsoft.com/office/word/2010/wordprocessingDrawing" xmlns:wp="http://schemas.openxmlformats.org/drawingml/2006/wordprocessingDrawing" xmlns:w10="urn:schemas-microsoft-com:office:word" xmlns:w="http://schemas.openxmlformats.org/wordprocessingml/2006/main" xmlns:w14="http://schemas.microsoft.com/office/word/2010/wordml" xmlns:w15="http://schemas.microsoft.com/office/word/2012/wordml" xmlns:wpg="http://schemas.microsoft.com/office/word/2010/wordprocessingGroup" xmlns:wpi="http://schemas.microsoft.com/office/word/2010/wordprocessingInk" xmlns:wne="http://schemas.microsoft.com/office/word/2006/wordml" xmlns:wps="http://schemas.microsoft.com/office/word/2010/wordprocessingShape" mc:Ignorable="w14 w15 wp14">
+<w:endnotes xmlns:wpc="http://schemas.microsoft.com/office/word/2010/wordprocessingCanvas" xmlns:cx="http://schemas.microsoft.com/office/drawing/2014/chartex" xmlns:cx1="http://schemas.microsoft.com/office/drawing/2015/9/8/chartex" xmlns:mc="http://schemas.openxmlformats.org/markup-compatibility/2006" xmlns:o="urn:schemas-microsoft-com:office:office" xmlns:r="http://schemas.openxmlformats.org/officeDocument/2006/relationships" xmlns:m="http://schemas.openxmlformats.org/officeDocument/2006/math" xmlns:v="urn:schemas-microsoft-com:vml" xmlns:wp14="http://schemas.microsoft.com/office/word/2010/wordprocessingDrawing" xmlns:wp="http://schemas.openxmlformats.org/drawingml/2006/wordprocessingDrawing" xmlns:w10="urn:schemas-microsoft-com:office:word" xmlns:w="http://schemas.openxmlformats.org/wordprocessingml/2006/main" xmlns:w14="http://schemas.microsoft.com/office/word/2010/wordml" xmlns:w15="http://schemas.microsoft.com/office/word/2012/wordml" xmlns:w16se="http://schemas.microsoft.com/office/word/2015/wordml/symex" xmlns:wpg="http://schemas.microsoft.com/office/word/2010/wordprocessingGroup" xmlns:wpi="http://schemas.microsoft.com/office/word/2010/wordprocessingInk" xmlns:wne="http://schemas.microsoft.com/office/word/2006/wordml" xmlns:wps="http://schemas.microsoft.com/office/word/2010/wordprocessingShape" mc:Ignorable="w14 w15 w16se wp14">
   <w:endnote w:type="separator" w:id="-1">
     <w:p>
       <w:pPr>
@@ -5371,7 +5381,7 @@
 </file>
 
 <file path=word/footnotes.xml><?xml version="1.0" encoding="utf-8"?>
-<w:footnotes xmlns:wpc="http://schemas.microsoft.com/office/word/2010/wordprocessingCanvas" xmlns:mc="http://schemas.openxmlformats.org/markup-compatibility/2006" xmlns:o="urn:schemas-microsoft-com:office:office" xmlns:r="http://schemas.openxmlformats.org/officeDocument/2006/relationships" xmlns:m="http://schemas.openxmlformats.org/officeDocument/2006/math" xmlns:v="urn:schemas-microsoft-com:vml" xmlns:wp14="http://schemas.microsoft.com/office/word/2010/wordprocessingDrawing" xmlns:wp="http://schemas.openxmlformats.org/drawingml/2006/wordprocessingDrawing" xmlns:w10="urn:schemas-microsoft-com:office:word" xmlns:w="http://schemas.openxmlformats.org/wordprocessingml/2006/main" xmlns:w14="http://schemas.microsoft.com/office/word/2010/wordml" xmlns:w15="http://schemas.microsoft.com/office/word/2012/wordml" xmlns:wpg="http://schemas.microsoft.com/office/word/2010/wordprocessingGroup" xmlns:wpi="http://schemas.microsoft.com/office/word/2010/wordprocessingInk" xmlns:wne="http://schemas.microsoft.com/office/word/2006/wordml" xmlns:wps="http://schemas.microsoft.com/office/word/2010/wordprocessingShape" mc:Ignorable="w14 w15 wp14">
+<w:footnotes xmlns:wpc="http://schemas.microsoft.com/office/word/2010/wordprocessingCanvas" xmlns:cx="http://schemas.microsoft.com/office/drawing/2014/chartex" xmlns:cx1="http://schemas.microsoft.com/office/drawing/2015/9/8/chartex" xmlns:mc="http://schemas.openxmlformats.org/markup-compatibility/2006" xmlns:o="urn:schemas-microsoft-com:office:office" xmlns:r="http://schemas.openxmlformats.org/officeDocument/2006/relationships" xmlns:m="http://schemas.openxmlformats.org/officeDocument/2006/math" xmlns:v="urn:schemas-microsoft-com:vml" xmlns:wp14="http://schemas.microsoft.com/office/word/2010/wordprocessingDrawing" xmlns:wp="http://schemas.openxmlformats.org/drawingml/2006/wordprocessingDrawing" xmlns:w10="urn:schemas-microsoft-com:office:word" xmlns:w="http://schemas.openxmlformats.org/wordprocessingml/2006/main" xmlns:w14="http://schemas.microsoft.com/office/word/2010/wordml" xmlns:w15="http://schemas.microsoft.com/office/word/2012/wordml" xmlns:w16se="http://schemas.microsoft.com/office/word/2015/wordml/symex" xmlns:wpg="http://schemas.microsoft.com/office/word/2010/wordprocessingGroup" xmlns:wpi="http://schemas.microsoft.com/office/word/2010/wordprocessingInk" xmlns:wne="http://schemas.microsoft.com/office/word/2006/wordml" xmlns:wps="http://schemas.microsoft.com/office/word/2010/wordprocessingShape" mc:Ignorable="w14 w15 w16se wp14">
   <w:footnote w:type="separator" w:id="-1">
     <w:p>
       <w:pPr>
@@ -5396,7 +5406,7 @@
 </file>
 
 <file path=word/numbering.xml><?xml version="1.0" encoding="utf-8"?>
-<w:numbering xmlns:wpc="http://schemas.microsoft.com/office/word/2010/wordprocessingCanvas" xmlns:mc="http://schemas.openxmlformats.org/markup-compatibility/2006" xmlns:o="urn:schemas-microsoft-com:office:office" xmlns:r="http://schemas.openxmlformats.org/officeDocument/2006/relationships" xmlns:m="http://schemas.openxmlformats.org/officeDocument/2006/math" xmlns:v="urn:schemas-microsoft-com:vml" xmlns:wp14="http://schemas.microsoft.com/office/word/2010/wordprocessingDrawing" xmlns:wp="http://schemas.openxmlformats.org/drawingml/2006/wordprocessingDrawing" xmlns:w10="urn:schemas-microsoft-com:office:word" xmlns:w="http://schemas.openxmlformats.org/wordprocessingml/2006/main" xmlns:w14="http://schemas.microsoft.com/office/word/2010/wordml" xmlns:w15="http://schemas.microsoft.com/office/word/2012/wordml" xmlns:wpg="http://schemas.microsoft.com/office/word/2010/wordprocessingGroup" xmlns:wpi="http://schemas.microsoft.com/office/word/2010/wordprocessingInk" xmlns:wne="http://schemas.microsoft.com/office/word/2006/wordml" xmlns:wps="http://schemas.microsoft.com/office/word/2010/wordprocessingShape" mc:Ignorable="w14 w15 wp14">
+<w:numbering xmlns:wpc="http://schemas.microsoft.com/office/word/2010/wordprocessingCanvas" xmlns:cx="http://schemas.microsoft.com/office/drawing/2014/chartex" xmlns:cx1="http://schemas.microsoft.com/office/drawing/2015/9/8/chartex" xmlns:mc="http://schemas.openxmlformats.org/markup-compatibility/2006" xmlns:o="urn:schemas-microsoft-com:office:office" xmlns:r="http://schemas.openxmlformats.org/officeDocument/2006/relationships" xmlns:m="http://schemas.openxmlformats.org/officeDocument/2006/math" xmlns:v="urn:schemas-microsoft-com:vml" xmlns:wp14="http://schemas.microsoft.com/office/word/2010/wordprocessingDrawing" xmlns:wp="http://schemas.openxmlformats.org/drawingml/2006/wordprocessingDrawing" xmlns:w10="urn:schemas-microsoft-com:office:word" xmlns:w="http://schemas.openxmlformats.org/wordprocessingml/2006/main" xmlns:w14="http://schemas.microsoft.com/office/word/2010/wordml" xmlns:w15="http://schemas.microsoft.com/office/word/2012/wordml" xmlns:w16se="http://schemas.microsoft.com/office/word/2015/wordml/symex" xmlns:wpg="http://schemas.microsoft.com/office/word/2010/wordprocessingGroup" xmlns:wpi="http://schemas.microsoft.com/office/word/2010/wordprocessingInk" xmlns:wne="http://schemas.microsoft.com/office/word/2006/wordml" xmlns:wps="http://schemas.microsoft.com/office/word/2010/wordprocessingShape" mc:Ignorable="w14 w15 w16se wp14">
   <w:abstractNum w:abstractNumId="0" w15:restartNumberingAfterBreak="0">
     <w:nsid w:val="03DA70E8"/>
     <w:multiLevelType w:val="hybridMultilevel"/>
@@ -6585,7 +6595,7 @@
 </file>
 
 <file path=word/styles.xml><?xml version="1.0" encoding="utf-8"?>
-<w:styles xmlns:mc="http://schemas.openxmlformats.org/markup-compatibility/2006" xmlns:r="http://schemas.openxmlformats.org/officeDocument/2006/relationships" xmlns:w="http://schemas.openxmlformats.org/wordprocessingml/2006/main" xmlns:w14="http://schemas.microsoft.com/office/word/2010/wordml" xmlns:w15="http://schemas.microsoft.com/office/word/2012/wordml" mc:Ignorable="w14 w15">
+<w:styles xmlns:mc="http://schemas.openxmlformats.org/markup-compatibility/2006" xmlns:r="http://schemas.openxmlformats.org/officeDocument/2006/relationships" xmlns:w="http://schemas.openxmlformats.org/wordprocessingml/2006/main" xmlns:w14="http://schemas.microsoft.com/office/word/2010/wordml" xmlns:w15="http://schemas.microsoft.com/office/word/2012/wordml" xmlns:w16se="http://schemas.microsoft.com/office/word/2015/wordml/symex" mc:Ignorable="w14 w15 w16se">
   <w:docDefaults>
     <w:rPrDefault>
       <w:rPr>
@@ -6981,6 +6991,7 @@
   <w:style w:type="character" w:default="1" w:styleId="DefaultParagraphFont">
     <w:name w:val="Default Paragraph Font"/>
     <w:uiPriority w:val="1"/>
+    <w:semiHidden/>
     <w:unhideWhenUsed/>
   </w:style>
   <w:style w:type="table" w:default="1" w:styleId="TableNormal">
@@ -7369,7 +7380,7 @@
 </file>
 
 <file path=customXml/itemProps1.xml><?xml version="1.0" encoding="utf-8"?>
-<ds:datastoreItem xmlns:ds="http://schemas.openxmlformats.org/officeDocument/2006/customXml" ds:itemID="{BA963C56-4166-4523-A28E-18FC084AEAD5}">
+<ds:datastoreItem xmlns:ds="http://schemas.openxmlformats.org/officeDocument/2006/customXml" ds:itemID="{75D7204D-7985-4E69-9BB7-D7BA3CC2A890}">
   <ds:schemaRefs>
     <ds:schemaRef ds:uri="http://schemas.openxmlformats.org/officeDocument/2006/bibliography"/>
   </ds:schemaRefs>

</xml_diff>